<commit_message>
Modifications du cahier des charges
</commit_message>
<xml_diff>
--- a/Administration/Cahier des Charges.docx
+++ b/Administration/Cahier des Charges.docx
@@ -7,31 +7,81 @@
         <w:pStyle w:val="Corpsdetexte-HE-Arc"/>
       </w:pPr>
       <w:r>
+        <w:rPr>
+          <w:rFonts w:ascii="Arial" w:hAnsi="Arial" w:cs="Arial"/>
+          <w:noProof/>
+          <w:color w:val="808080" w:themeColor="background1" w:themeShade="80"/>
+          <w:szCs w:val="22"/>
+          <w:lang w:val="fr-CH" w:eastAsia="fr-CH"/>
+        </w:rPr>
+        <w:drawing>
+          <wp:anchor distT="0" distB="0" distL="114300" distR="114300" simplePos="0" relativeHeight="251659264" behindDoc="0" locked="0" layoutInCell="1" allowOverlap="1" wp14:anchorId="567647F4" wp14:editId="12B3510E">
+            <wp:simplePos x="0" y="0"/>
+            <wp:positionH relativeFrom="margin">
+              <wp:posOffset>3576320</wp:posOffset>
+            </wp:positionH>
+            <wp:positionV relativeFrom="paragraph">
+              <wp:posOffset>204470</wp:posOffset>
+            </wp:positionV>
+            <wp:extent cx="2752038" cy="1309737"/>
+            <wp:effectExtent l="0" t="0" r="0" b="0"/>
+            <wp:wrapNone/>
+            <wp:docPr id="2" name="Image 2" descr="D:\Cours\Programmation\Projet P2 - Java\Ressources\Logos\Logo_BananaRocket.png"/>
+            <wp:cNvGraphicFramePr>
+              <a:graphicFrameLocks xmlns:a="http://schemas.openxmlformats.org/drawingml/2006/main" noChangeAspect="1"/>
+            </wp:cNvGraphicFramePr>
+            <a:graphic xmlns:a="http://schemas.openxmlformats.org/drawingml/2006/main">
+              <a:graphicData uri="http://schemas.openxmlformats.org/drawingml/2006/picture">
+                <pic:pic xmlns:pic="http://schemas.openxmlformats.org/drawingml/2006/picture">
+                  <pic:nvPicPr>
+                    <pic:cNvPr id="0" name="Picture 2" descr="D:\Cours\Programmation\Projet P2 - Java\Ressources\Logos\Logo_BananaRocket.png"/>
+                    <pic:cNvPicPr>
+                      <a:picLocks noChangeAspect="1" noChangeArrowheads="1"/>
+                    </pic:cNvPicPr>
+                  </pic:nvPicPr>
+                  <pic:blipFill>
+                    <a:blip r:embed="rId8">
+                      <a:extLst>
+                        <a:ext uri="{28A0092B-C50C-407E-A947-70E740481C1C}">
+                          <a14:useLocalDpi xmlns:a14="http://schemas.microsoft.com/office/drawing/2010/main" val="0"/>
+                        </a:ext>
+                      </a:extLst>
+                    </a:blip>
+                    <a:srcRect/>
+                    <a:stretch>
+                      <a:fillRect/>
+                    </a:stretch>
+                  </pic:blipFill>
+                  <pic:spPr bwMode="auto">
+                    <a:xfrm>
+                      <a:off x="0" y="0"/>
+                      <a:ext cx="2752038" cy="1309737"/>
+                    </a:xfrm>
+                    <a:prstGeom prst="rect">
+                      <a:avLst/>
+                    </a:prstGeom>
+                    <a:noFill/>
+                    <a:ln>
+                      <a:noFill/>
+                    </a:ln>
+                  </pic:spPr>
+                </pic:pic>
+              </a:graphicData>
+            </a:graphic>
+            <wp14:sizeRelH relativeFrom="margin">
+              <wp14:pctWidth>0</wp14:pctWidth>
+            </wp14:sizeRelH>
+            <wp14:sizeRelV relativeFrom="margin">
+              <wp14:pctHeight>0</wp14:pctHeight>
+            </wp14:sizeRelV>
+          </wp:anchor>
+        </w:drawing>
+      </w:r>
+      <w:r>
         <w:t xml:space="preserve">Membres : </w:t>
       </w:r>
-      <w:proofErr w:type="spellStart"/>
-      <w:r>
-        <w:t>Divernois</w:t>
-      </w:r>
-      <w:proofErr w:type="spellEnd"/>
-      <w:r>
-        <w:t xml:space="preserve"> Margaux, </w:t>
-      </w:r>
-      <w:proofErr w:type="spellStart"/>
-      <w:r>
-        <w:t>Visinand</w:t>
-      </w:r>
-      <w:proofErr w:type="spellEnd"/>
-      <w:r>
-        <w:t xml:space="preserve"> Steve, </w:t>
-      </w:r>
-      <w:proofErr w:type="spellStart"/>
-      <w:r>
-        <w:t>Yakovenko</w:t>
-      </w:r>
-      <w:proofErr w:type="spellEnd"/>
-      <w:r>
-        <w:t xml:space="preserve"> Roman</w:t>
+      <w:r>
+        <w:t>Divernois Margaux, Visinand Steve, Yakovenko Roman</w:t>
       </w:r>
     </w:p>
     <w:p>
@@ -55,19 +105,9 @@
       <w:r>
         <w:t xml:space="preserve">Dr. </w:t>
       </w:r>
-      <w:proofErr w:type="spellStart"/>
-      <w:r>
-        <w:t>Atchadé</w:t>
-      </w:r>
-      <w:proofErr w:type="spellEnd"/>
-      <w:r>
-        <w:t xml:space="preserve"> </w:t>
-      </w:r>
-      <w:proofErr w:type="spellStart"/>
-      <w:r>
-        <w:t>Kolawolé</w:t>
-      </w:r>
-      <w:proofErr w:type="spellEnd"/>
+      <w:r>
+        <w:t>Atchadé Kolawolé</w:t>
+      </w:r>
     </w:p>
     <w:p>
       <w:pPr>
@@ -123,7 +163,21 @@
         <w:pStyle w:val="Corpsdetexte-HE-Arc"/>
       </w:pPr>
       <w:r>
-        <w:t xml:space="preserve">Une quantité q(t) d’une substance (sel, polluant, drogue, etc.) est présente dans un environnement liquide. Cette substance est introduite à un taux régulier dans l’environnement et elle peut s’en échapper à un autre taux. </w:t>
+        <w:t xml:space="preserve">Une quantité q(t) d’une substance (sel, polluant, drogue, etc.) est présente dans un environnement liquide. Cette substance est introduite à un taux </w:t>
+      </w:r>
+      <w:r>
+        <w:t>constant</w:t>
+      </w:r>
+      <w:r>
+        <w:t xml:space="preserve"> dans l’environnement et elle peut s’en échapper à un autre taux</w:t>
+      </w:r>
+      <w:r>
+        <w:t xml:space="preserve"> constant</w:t>
+      </w:r>
+      <w:bookmarkStart w:id="0" w:name="_GoBack"/>
+      <w:bookmarkEnd w:id="0"/>
+      <w:r>
+        <w:t xml:space="preserve">. </w:t>
       </w:r>
     </w:p>
     <w:p>
@@ -133,8 +187,6 @@
       <w:r>
         <w:t xml:space="preserve">Une fois le système posé, il peut être notamment requis de connaître le pourcentage de substance dans l’environnement au temps t. </w:t>
       </w:r>
-      <w:bookmarkStart w:id="0" w:name="_GoBack"/>
-      <w:bookmarkEnd w:id="0"/>
     </w:p>
     <w:p>
       <w:pPr>
@@ -166,13 +218,8 @@
           <w:numId w:val="36"/>
         </w:numPr>
       </w:pPr>
-      <w:proofErr w:type="spellStart"/>
-      <w:r>
-        <w:t>Divernois</w:t>
-      </w:r>
-      <w:proofErr w:type="spellEnd"/>
-      <w:r>
-        <w:t xml:space="preserve"> Margaux : </w:t>
+      <w:r>
+        <w:t xml:space="preserve">Divernois Margaux : </w:t>
       </w:r>
       <w:r>
         <w:tab/>
@@ -190,19 +237,11 @@
           <w:lang w:val="de-CH"/>
         </w:rPr>
       </w:pPr>
-      <w:proofErr w:type="spellStart"/>
       <w:r>
         <w:rPr>
           <w:lang w:val="fr-CH"/>
         </w:rPr>
-        <w:t>Visinand</w:t>
-      </w:r>
-      <w:proofErr w:type="spellEnd"/>
-      <w:r>
-        <w:rPr>
-          <w:lang w:val="fr-CH"/>
-        </w:rPr>
-        <w:t xml:space="preserve"> Steve :</w:t>
+        <w:t>Visinand Steve :</w:t>
       </w:r>
       <w:r>
         <w:rPr>
@@ -210,7 +249,6 @@
         </w:rPr>
         <w:tab/>
       </w:r>
-      <w:proofErr w:type="spellStart"/>
       <w:r>
         <w:rPr>
           <w:highlight w:val="yellow"/>
@@ -218,7 +256,6 @@
         </w:rPr>
         <w:t>Desig</w:t>
       </w:r>
-      <w:proofErr w:type="spellEnd"/>
       <w:r>
         <w:rPr>
           <w:highlight w:val="yellow"/>
@@ -231,15 +268,7 @@
           <w:highlight w:val="yellow"/>
           <w:lang w:val="de-CH"/>
         </w:rPr>
-        <w:t xml:space="preserve"> et </w:t>
-      </w:r>
-      <w:proofErr w:type="spellStart"/>
-      <w:r>
-        <w:rPr>
-          <w:highlight w:val="yellow"/>
-          <w:lang w:val="de-CH"/>
-        </w:rPr>
-        <w:t>a</w:t>
+        <w:t xml:space="preserve"> et a</w:t>
       </w:r>
       <w:r>
         <w:rPr>
@@ -248,7 +277,6 @@
         </w:rPr>
         <w:t>rchitecture</w:t>
       </w:r>
-      <w:proofErr w:type="spellEnd"/>
       <w:r>
         <w:rPr>
           <w:lang w:val="de-CH"/>
@@ -264,16 +292,8 @@
           <w:numId w:val="36"/>
         </w:numPr>
       </w:pPr>
-      <w:proofErr w:type="spellStart"/>
-      <w:r>
-        <w:t>Yakovenko</w:t>
-      </w:r>
-      <w:proofErr w:type="spellEnd"/>
-      <w:r>
-        <w:t xml:space="preserve"> Roman</w:t>
-      </w:r>
-      <w:r>
-        <w:t> :</w:t>
+      <w:r>
+        <w:t>Yakovenko Roman :</w:t>
       </w:r>
       <w:r>
         <w:tab/>
@@ -410,9 +430,24 @@
     </w:p>
     <w:p>
       <w:pPr>
+        <w:rPr>
+          <w:rFonts w:ascii="Arial" w:eastAsiaTheme="majorEastAsia" w:hAnsi="Arial" w:cstheme="majorBidi"/>
+          <w:b/>
+          <w:color w:val="000000" w:themeColor="text1"/>
+          <w:sz w:val="28"/>
+          <w:szCs w:val="32"/>
+        </w:rPr>
+      </w:pPr>
+      <w:r>
+        <w:br w:type="page"/>
+      </w:r>
+    </w:p>
+    <w:p>
+      <w:pPr>
         <w:pStyle w:val="Titre-He-Arc"/>
       </w:pPr>
       <w:r>
+        <w:lastRenderedPageBreak/>
         <w:t>Fonctionnalités secondaire</w:t>
       </w:r>
       <w:r>
@@ -436,7 +471,6 @@
         </w:numPr>
       </w:pPr>
       <w:r>
-        <w:lastRenderedPageBreak/>
         <w:t xml:space="preserve">Enregistrement des fichiers de simulation pour une utilisation ultérieure. </w:t>
       </w:r>
     </w:p>
@@ -526,10 +560,7 @@
         <w:pStyle w:val="Titre-He-Arc"/>
       </w:pPr>
       <w:r>
-        <w:t>Contraintes</w:t>
-      </w:r>
-      <w:r>
-        <w:t xml:space="preserve"> </w:t>
+        <w:t xml:space="preserve">Contraintes </w:t>
       </w:r>
     </w:p>
     <w:p>
@@ -565,13 +596,7 @@
       </w:r>
       <w:r>
         <w:tab/>
-        <w:t xml:space="preserve">50 </w:t>
-      </w:r>
-      <w:r>
-        <w:t> ₳</w:t>
-      </w:r>
-      <w:r>
-        <w:t>/h</w:t>
+        <w:t>50  ₳/h</w:t>
       </w:r>
     </w:p>
     <w:p>
@@ -589,10 +614,7 @@
       </w:r>
       <w:r>
         <w:tab/>
-        <w:t xml:space="preserve">9000 </w:t>
-      </w:r>
-      <w:r>
-        <w:t> ₳</w:t>
+        <w:t>9000  ₳</w:t>
       </w:r>
     </w:p>
     <w:p>
@@ -635,53 +657,19 @@
         <w:pStyle w:val="Corpsdetexte-HE-Arc"/>
       </w:pPr>
       <w:r>
-        <w:t xml:space="preserve">Dr. </w:t>
-      </w:r>
-      <w:proofErr w:type="spellStart"/>
-      <w:r>
-        <w:t>Atchadé</w:t>
-      </w:r>
-      <w:proofErr w:type="spellEnd"/>
-      <w:r>
-        <w:t xml:space="preserve"> </w:t>
-      </w:r>
-      <w:proofErr w:type="spellStart"/>
-      <w:r>
-        <w:t>Kolawolé</w:t>
-      </w:r>
-      <w:proofErr w:type="spellEnd"/>
+        <w:t>Dr. Atchadé Kolawolé</w:t>
+      </w:r>
       <w:r>
         <w:tab/>
-      </w:r>
-      <w:proofErr w:type="spellStart"/>
-      <w:r>
-        <w:t>Divernois</w:t>
-      </w:r>
-      <w:proofErr w:type="spellEnd"/>
-      <w:r>
-        <w:t xml:space="preserve"> Margaux</w:t>
+        <w:t>Divernois Margaux</w:t>
       </w:r>
       <w:r>
         <w:tab/>
-      </w:r>
-      <w:proofErr w:type="spellStart"/>
-      <w:r>
-        <w:t>Visinand</w:t>
-      </w:r>
-      <w:proofErr w:type="spellEnd"/>
-      <w:r>
-        <w:t xml:space="preserve"> Steve</w:t>
+        <w:t>Visinand Steve</w:t>
       </w:r>
       <w:r>
         <w:tab/>
-      </w:r>
-      <w:proofErr w:type="spellStart"/>
-      <w:r>
-        <w:t>Yakovenko</w:t>
-      </w:r>
-      <w:proofErr w:type="spellEnd"/>
-      <w:r>
-        <w:t xml:space="preserve"> Roman</w:t>
+        <w:t>Yakovenko Roman</w:t>
       </w:r>
     </w:p>
     <w:p>
@@ -703,8 +691,8 @@
       </w:r>
     </w:p>
     <w:sectPr>
-      <w:headerReference w:type="default" r:id="rId8"/>
-      <w:footerReference w:type="default" r:id="rId9"/>
+      <w:headerReference w:type="default" r:id="rId9"/>
+      <w:footerReference w:type="default" r:id="rId10"/>
       <w:pgSz w:w="11900" w:h="16840" w:code="9"/>
       <w:pgMar w:top="1418" w:right="1418" w:bottom="1418" w:left="1418" w:header="709" w:footer="709" w:gutter="0"/>
       <w:cols w:space="708"/>
@@ -814,7 +802,7 @@
         <w:sz w:val="18"/>
         <w:szCs w:val="18"/>
       </w:rPr>
-      <w:t>1</w:t>
+      <w:t>2</w:t>
     </w:r>
     <w:r>
       <w:rPr>
@@ -924,12 +912,14 @@
     <w:r>
       <w:rPr>
         <w:rFonts w:ascii="Arial" w:hAnsi="Arial" w:cs="Arial"/>
+        <w:noProof/>
         <w:color w:val="808080" w:themeColor="background1" w:themeShade="80"/>
         <w:sz w:val="22"/>
         <w:szCs w:val="22"/>
+        <w:lang w:val="fr-CH" w:eastAsia="fr-CH"/>
       </w:rPr>
       <w:drawing>
-        <wp:anchor distT="0" distB="0" distL="114300" distR="114300" simplePos="0" relativeHeight="251657216" behindDoc="0" locked="0" layoutInCell="0" allowOverlap="1" wp14:anchorId="7C5222EE" wp14:editId="7612F47A">
+        <wp:anchor distT="0" distB="0" distL="114300" distR="114300" simplePos="0" relativeHeight="251657216" behindDoc="0" locked="0" layoutInCell="0" allowOverlap="1" wp14:anchorId="2F919041" wp14:editId="7E57CEB9">
           <wp:simplePos x="0" y="0"/>
           <wp:positionH relativeFrom="rightMargin">
             <wp:posOffset>-1804035</wp:posOffset>
@@ -991,12 +981,14 @@
     <w:r>
       <w:rPr>
         <w:rFonts w:ascii="Arial" w:hAnsi="Arial" w:cs="Arial"/>
+        <w:noProof/>
         <w:color w:val="808080" w:themeColor="background1" w:themeShade="80"/>
         <w:sz w:val="22"/>
         <w:szCs w:val="22"/>
+        <w:lang w:val="fr-CH" w:eastAsia="fr-CH"/>
       </w:rPr>
       <w:drawing>
-        <wp:anchor distT="0" distB="0" distL="114300" distR="114300" simplePos="0" relativeHeight="251660288" behindDoc="0" locked="0" layoutInCell="0" allowOverlap="1" wp14:anchorId="5039DB70" wp14:editId="56A43FE9">
+        <wp:anchor distT="0" distB="0" distL="114300" distR="114300" simplePos="0" relativeHeight="251660288" behindDoc="0" locked="0" layoutInCell="0" allowOverlap="1" wp14:anchorId="6ECA8B4A" wp14:editId="6B4E7736">
           <wp:simplePos x="0" y="0"/>
           <wp:positionH relativeFrom="page">
             <wp:posOffset>6011545</wp:posOffset>
@@ -1056,6 +1048,15 @@
         <w:sz w:val="22"/>
         <w:szCs w:val="22"/>
       </w:rPr>
+      <w:t xml:space="preserve">Sujet : </w:t>
+    </w:r>
+    <w:r>
+      <w:rPr>
+        <w:rFonts w:ascii="Arial" w:hAnsi="Arial" w:cs="Arial"/>
+        <w:color w:val="808080" w:themeColor="background1" w:themeShade="80"/>
+        <w:sz w:val="22"/>
+        <w:szCs w:val="22"/>
+      </w:rPr>
       <w:t>Problème de mélange</w:t>
     </w:r>
   </w:p>
@@ -1076,7 +1077,7 @@
         <w:sz w:val="22"/>
         <w:szCs w:val="22"/>
       </w:rPr>
-      <w:t>Equipe 4</w:t>
+      <w:t>Projet P2 DLM – Equipe 4</w:t>
     </w:r>
   </w:p>
 </w:hdr>
@@ -5771,7 +5772,7 @@
 </file>
 
 <file path=customXml/itemProps1.xml><?xml version="1.0" encoding="utf-8"?>
-<ds:datastoreItem xmlns:ds="http://schemas.openxmlformats.org/officeDocument/2006/customXml" ds:itemID="{B1DDFFFD-62DA-44C1-8CF5-EAE4576B08B9}">
+<ds:datastoreItem xmlns:ds="http://schemas.openxmlformats.org/officeDocument/2006/customXml" ds:itemID="{C07F0189-D564-4F65-BBB3-680C4FE373DF}">
   <ds:schemaRefs>
     <ds:schemaRef ds:uri="http://schemas.openxmlformats.org/officeDocument/2006/bibliography"/>
   </ds:schemaRefs>

</xml_diff>

<commit_message>
Corrections supplémentaires sur le Cahier des Charges
</commit_message>
<xml_diff>
--- a/Administration/Cahier des Charges.docx
+++ b/Administration/Cahier des Charges.docx
@@ -79,29 +79,8 @@
       <w:r>
         <w:t xml:space="preserve">Membres : </w:t>
       </w:r>
-      <w:proofErr w:type="spellStart"/>
-      <w:r>
-        <w:t>Divernois</w:t>
-      </w:r>
-      <w:proofErr w:type="spellEnd"/>
-      <w:r>
-        <w:t xml:space="preserve"> Margaux, </w:t>
-      </w:r>
-      <w:proofErr w:type="spellStart"/>
-      <w:r>
-        <w:t>Visinand</w:t>
-      </w:r>
-      <w:proofErr w:type="spellEnd"/>
-      <w:r>
-        <w:t xml:space="preserve"> Steve, </w:t>
-      </w:r>
-      <w:proofErr w:type="spellStart"/>
-      <w:r>
-        <w:t>Yakovenko</w:t>
-      </w:r>
-      <w:proofErr w:type="spellEnd"/>
-      <w:r>
-        <w:t xml:space="preserve"> Roman</w:t>
+      <w:r>
+        <w:t>Divernois Margaux, Visinand Steve, Yakovenko Roman</w:t>
       </w:r>
     </w:p>
     <w:p>
@@ -125,19 +104,9 @@
       <w:r>
         <w:t xml:space="preserve">Dr. </w:t>
       </w:r>
-      <w:proofErr w:type="spellStart"/>
-      <w:r>
-        <w:t>Atchadé</w:t>
-      </w:r>
-      <w:proofErr w:type="spellEnd"/>
-      <w:r>
-        <w:t xml:space="preserve"> </w:t>
-      </w:r>
-      <w:proofErr w:type="spellStart"/>
-      <w:r>
-        <w:t>Kolawolé</w:t>
-      </w:r>
-      <w:proofErr w:type="spellEnd"/>
+      <w:r>
+        <w:t>Atchadé Kolawolé</w:t>
+      </w:r>
     </w:p>
     <w:p>
       <w:pPr>
@@ -265,6 +234,26 @@
     </w:p>
     <w:p>
       <w:pPr>
+        <w:pStyle w:val="Notedebasdepage-HE-Arc"/>
+      </w:pPr>
+      <w:r>
+        <w:tab/>
+      </w:r>
+      <w:r>
+        <w:t xml:space="preserve">Figure </w:t>
+      </w:r>
+      <w:r>
+        <w:rPr>
+          <w:rStyle w:val="Appelnotedebasdep"/>
+        </w:rPr>
+        <w:footnoteReference w:id="1"/>
+      </w:r>
+      <w:r>
+        <w:tab/>
+      </w:r>
+    </w:p>
+    <w:p>
+      <w:pPr>
         <w:pStyle w:val="Titre-He-Arc"/>
       </w:pPr>
       <w:r>
@@ -273,6 +262,8 @@
       <w:r>
         <w:t xml:space="preserve"> (Responsables)</w:t>
       </w:r>
+      <w:bookmarkStart w:id="0" w:name="_GoBack"/>
+      <w:bookmarkEnd w:id="0"/>
     </w:p>
     <w:p>
       <w:pPr>
@@ -282,13 +273,8 @@
           <w:numId w:val="36"/>
         </w:numPr>
       </w:pPr>
-      <w:proofErr w:type="spellStart"/>
-      <w:r>
-        <w:t>Divernois</w:t>
-      </w:r>
-      <w:proofErr w:type="spellEnd"/>
-      <w:r>
-        <w:t xml:space="preserve"> Margaux : </w:t>
+      <w:r>
+        <w:t xml:space="preserve">Divernois Margaux : </w:t>
       </w:r>
       <w:r>
         <w:tab/>
@@ -306,13 +292,8 @@
           <w:numId w:val="36"/>
         </w:numPr>
       </w:pPr>
-      <w:proofErr w:type="spellStart"/>
-      <w:r>
-        <w:t>Visinand</w:t>
-      </w:r>
-      <w:proofErr w:type="spellEnd"/>
-      <w:r>
-        <w:t xml:space="preserve"> Steve :</w:t>
+      <w:r>
+        <w:t>Visinand Steve :</w:t>
       </w:r>
       <w:r>
         <w:tab/>
@@ -332,13 +313,8 @@
           <w:numId w:val="36"/>
         </w:numPr>
       </w:pPr>
-      <w:proofErr w:type="spellStart"/>
-      <w:r>
-        <w:t>Yakovenko</w:t>
-      </w:r>
-      <w:proofErr w:type="spellEnd"/>
-      <w:r>
-        <w:t xml:space="preserve"> Roman :</w:t>
+      <w:r>
+        <w:t>Yakovenko Roman :</w:t>
       </w:r>
       <w:r>
         <w:tab/>
@@ -570,8 +546,6 @@
           <w:numId w:val="33"/>
         </w:numPr>
       </w:pPr>
-      <w:bookmarkStart w:id="0" w:name="_GoBack"/>
-      <w:bookmarkEnd w:id="0"/>
       <w:r>
         <w:t>Animation de la simulation</w:t>
       </w:r>
@@ -608,21 +582,8 @@
       </w:r>
       <w:r>
         <w:tab/>
-        <w:t xml:space="preserve">Librairies : </w:t>
-      </w:r>
-      <w:proofErr w:type="spellStart"/>
-      <w:r>
-        <w:t>JScience</w:t>
-      </w:r>
-      <w:proofErr w:type="spellEnd"/>
-      <w:r>
-        <w:t xml:space="preserve">, </w:t>
-      </w:r>
-      <w:proofErr w:type="spellStart"/>
-      <w:r>
-        <w:t>JLaTeXMath</w:t>
-      </w:r>
-      <w:proofErr w:type="spellEnd"/>
+        <w:t>Librairies : JScience, JLaTeXMath</w:t>
+      </w:r>
     </w:p>
     <w:p>
       <w:pPr>
@@ -1287,14 +1248,8 @@
             <w:pPr>
               <w:pStyle w:val="Corpsdetexte-HE-Arc"/>
               <w:cnfStyle w:val="000000000000" w:firstRow="0" w:lastRow="0" w:firstColumn="0" w:lastColumn="0" w:oddVBand="0" w:evenVBand="0" w:oddHBand="0" w:evenHBand="0" w:firstRowFirstColumn="0" w:firstRowLastColumn="0" w:lastRowFirstColumn="0" w:lastRowLastColumn="0"/>
-              <w:rPr>
-                <w:b/>
-              </w:rPr>
             </w:pPr>
             <w:r>
-              <w:rPr>
-                <w:b/>
-              </w:rPr>
               <w:t>240 heures</w:t>
             </w:r>
           </w:p>
@@ -1406,53 +1361,19 @@
         <w:pStyle w:val="Corpsdetexte-HE-Arc"/>
       </w:pPr>
       <w:r>
-        <w:t xml:space="preserve">Dr. </w:t>
-      </w:r>
-      <w:proofErr w:type="spellStart"/>
-      <w:r>
-        <w:t>Atchadé</w:t>
-      </w:r>
-      <w:proofErr w:type="spellEnd"/>
-      <w:r>
-        <w:t xml:space="preserve"> </w:t>
-      </w:r>
-      <w:proofErr w:type="spellStart"/>
-      <w:r>
-        <w:t>Kolawolé</w:t>
-      </w:r>
-      <w:proofErr w:type="spellEnd"/>
+        <w:t>Dr. Atchadé Kolawolé</w:t>
+      </w:r>
       <w:r>
         <w:tab/>
-      </w:r>
-      <w:proofErr w:type="spellStart"/>
-      <w:r>
-        <w:t>Divernois</w:t>
-      </w:r>
-      <w:proofErr w:type="spellEnd"/>
-      <w:r>
-        <w:t xml:space="preserve"> Margaux</w:t>
+        <w:t>Divernois Margaux</w:t>
       </w:r>
       <w:r>
         <w:tab/>
-      </w:r>
-      <w:proofErr w:type="spellStart"/>
-      <w:r>
-        <w:t>Visinand</w:t>
-      </w:r>
-      <w:proofErr w:type="spellEnd"/>
-      <w:r>
-        <w:t xml:space="preserve"> Steve</w:t>
+        <w:t>Visinand Steve</w:t>
       </w:r>
       <w:r>
         <w:tab/>
-      </w:r>
-      <w:proofErr w:type="spellStart"/>
-      <w:r>
-        <w:t>Yakovenko</w:t>
-      </w:r>
-      <w:proofErr w:type="spellEnd"/>
-      <w:r>
-        <w:t xml:space="preserve"> Roman</w:t>
+        <w:t>Yakovenko Roman</w:t>
       </w:r>
     </w:p>
     <w:p>
@@ -1470,7 +1391,19 @@
         <w:pStyle w:val="Corpsdetexte-HE-Arc"/>
       </w:pPr>
       <w:r>
-        <w:t xml:space="preserve">Réévaluation du cahier des charges et budget au 30 mars lors de la présentation du prototype. </w:t>
+        <w:t xml:space="preserve">Réévaluation du </w:t>
+      </w:r>
+      <w:r>
+        <w:t xml:space="preserve">cahier des charges et budget à partir du </w:t>
+      </w:r>
+      <w:r>
+        <w:t xml:space="preserve">30 mars </w:t>
+      </w:r>
+      <w:r>
+        <w:t xml:space="preserve">après </w:t>
+      </w:r>
+      <w:r>
+        <w:t xml:space="preserve">la présentation du prototype. </w:t>
       </w:r>
     </w:p>
     <w:sectPr>
@@ -1674,6 +1607,25 @@
     <w:p>
       <w:r>
         <w:continuationSeparator/>
+      </w:r>
+    </w:p>
+  </w:footnote>
+  <w:footnote w:id="1">
+    <w:p>
+      <w:pPr>
+        <w:pStyle w:val="Notedebasdepage-HE-Arc"/>
+      </w:pPr>
+      <w:r>
+        <w:rPr>
+          <w:rStyle w:val="Appelnotedebasdep"/>
+        </w:rPr>
+        <w:footnoteRef/>
+      </w:r>
+      <w:r>
+        <w:t xml:space="preserve"> Source : Cours « Équations Différentielles » de </w:t>
+      </w:r>
+      <w:r>
+        <w:t>Didier Müller</w:t>
       </w:r>
     </w:p>
   </w:footnote>
@@ -6399,13 +6351,14 @@
     <w:name w:val="Corps de texte - HE-Arc"/>
     <w:autoRedefine/>
     <w:qFormat/>
-    <w:rsid w:val="0016141A"/>
+    <w:rsid w:val="005E111F"/>
     <w:pPr>
       <w:tabs>
         <w:tab w:val="left" w:pos="567"/>
         <w:tab w:val="left" w:pos="3261"/>
         <w:tab w:val="left" w:pos="5387"/>
         <w:tab w:val="left" w:pos="7088"/>
+        <w:tab w:val="center" w:pos="7797"/>
       </w:tabs>
       <w:spacing w:before="120" w:line="276" w:lineRule="auto"/>
       <w:jc w:val="both"/>
@@ -6689,12 +6642,18 @@
     <w:basedOn w:val="Notedebasdepage"/>
     <w:autoRedefine/>
     <w:qFormat/>
-    <w:rsid w:val="00DE3C0F"/>
+    <w:rsid w:val="005E111F"/>
+    <w:pPr>
+      <w:tabs>
+        <w:tab w:val="center" w:pos="7797"/>
+      </w:tabs>
+    </w:pPr>
     <w:rPr>
       <w:rFonts w:ascii="Times" w:hAnsi="Times"/>
       <w:color w:val="7F7F7F" w:themeColor="text1" w:themeTint="80"/>
       <w:sz w:val="18"/>
       <w:szCs w:val="18"/>
+      <w:lang w:val="fr-CH"/>
     </w:rPr>
   </w:style>
   <w:style w:type="paragraph" w:styleId="Lgende">
@@ -6923,6 +6882,42 @@
         <w:bCs/>
       </w:rPr>
     </w:tblStylePr>
+  </w:style>
+  <w:style w:type="paragraph" w:styleId="Notedefin">
+    <w:name w:val="endnote text"/>
+    <w:basedOn w:val="Normal"/>
+    <w:link w:val="NotedefinCar"/>
+    <w:uiPriority w:val="99"/>
+    <w:semiHidden/>
+    <w:unhideWhenUsed/>
+    <w:rsid w:val="00771362"/>
+    <w:rPr>
+      <w:sz w:val="20"/>
+      <w:szCs w:val="20"/>
+    </w:rPr>
+  </w:style>
+  <w:style w:type="character" w:customStyle="1" w:styleId="NotedefinCar">
+    <w:name w:val="Note de fin Car"/>
+    <w:basedOn w:val="Policepardfaut"/>
+    <w:link w:val="Notedefin"/>
+    <w:uiPriority w:val="99"/>
+    <w:semiHidden/>
+    <w:rsid w:val="00771362"/>
+    <w:rPr>
+      <w:sz w:val="20"/>
+      <w:szCs w:val="20"/>
+    </w:rPr>
+  </w:style>
+  <w:style w:type="character" w:styleId="Appeldenotedefin">
+    <w:name w:val="endnote reference"/>
+    <w:basedOn w:val="Policepardfaut"/>
+    <w:uiPriority w:val="99"/>
+    <w:semiHidden/>
+    <w:unhideWhenUsed/>
+    <w:rsid w:val="00771362"/>
+    <w:rPr>
+      <w:vertAlign w:val="superscript"/>
+    </w:rPr>
   </w:style>
 </w:styles>
 </file>
@@ -7252,7 +7247,7 @@
 </file>
 
 <file path=customXml/itemProps1.xml><?xml version="1.0" encoding="utf-8"?>
-<ds:datastoreItem xmlns:ds="http://schemas.openxmlformats.org/officeDocument/2006/customXml" ds:itemID="{1B4E812A-2AC0-4715-BA7F-258FA1A9A5C8}">
+<ds:datastoreItem xmlns:ds="http://schemas.openxmlformats.org/officeDocument/2006/customXml" ds:itemID="{81467F98-7511-4143-8AAC-426EF8637034}">
   <ds:schemaRefs>
     <ds:schemaRef ds:uri="http://schemas.openxmlformats.org/officeDocument/2006/bibliography"/>
   </ds:schemaRefs>

</xml_diff>

<commit_message>
dernière version du cdc
</commit_message>
<xml_diff>
--- a/Administration/Cahier des Charges.docx
+++ b/Administration/Cahier des Charges.docx
@@ -1,6 +1,6 @@
 
 <file path=word/document.xml><?xml version="1.0" encoding="utf-8"?>
-<w:document xmlns:wpc="http://schemas.microsoft.com/office/word/2010/wordprocessingCanvas" xmlns:mc="http://schemas.openxmlformats.org/markup-compatibility/2006" xmlns:o="urn:schemas-microsoft-com:office:office" xmlns:r="http://schemas.openxmlformats.org/officeDocument/2006/relationships" xmlns:m="http://schemas.openxmlformats.org/officeDocument/2006/math" xmlns:v="urn:schemas-microsoft-com:vml" xmlns:wp14="http://schemas.microsoft.com/office/word/2010/wordprocessingDrawing" xmlns:wp="http://schemas.openxmlformats.org/drawingml/2006/wordprocessingDrawing" xmlns:w10="urn:schemas-microsoft-com:office:word" xmlns:w="http://schemas.openxmlformats.org/wordprocessingml/2006/main" xmlns:w14="http://schemas.microsoft.com/office/word/2010/wordml" xmlns:w15="http://schemas.microsoft.com/office/word/2012/wordml" xmlns:wpg="http://schemas.microsoft.com/office/word/2010/wordprocessingGroup" xmlns:wpi="http://schemas.microsoft.com/office/word/2010/wordprocessingInk" xmlns:wne="http://schemas.microsoft.com/office/word/2006/wordml" xmlns:wps="http://schemas.microsoft.com/office/word/2010/wordprocessingShape" mc:Ignorable="w14 w15 wp14">
+<w:document xmlns:wpc="http://schemas.microsoft.com/office/word/2010/wordprocessingCanvas" xmlns:mo="http://schemas.microsoft.com/office/mac/office/2008/main" xmlns:mc="http://schemas.openxmlformats.org/markup-compatibility/2006" xmlns:mv="urn:schemas-microsoft-com:mac:vml" xmlns:o="urn:schemas-microsoft-com:office:office" xmlns:r="http://schemas.openxmlformats.org/officeDocument/2006/relationships" xmlns:m="http://schemas.openxmlformats.org/officeDocument/2006/math" xmlns:v="urn:schemas-microsoft-com:vml" xmlns:wp14="http://schemas.microsoft.com/office/word/2010/wordprocessingDrawing" xmlns:wp="http://schemas.openxmlformats.org/drawingml/2006/wordprocessingDrawing" xmlns:w10="urn:schemas-microsoft-com:office:word" xmlns:w="http://schemas.openxmlformats.org/wordprocessingml/2006/main" xmlns:w14="http://schemas.microsoft.com/office/word/2010/wordml" xmlns:wpg="http://schemas.microsoft.com/office/word/2010/wordprocessingGroup" xmlns:wpi="http://schemas.microsoft.com/office/word/2010/wordprocessingInk" xmlns:wne="http://schemas.microsoft.com/office/word/2006/wordml" xmlns:wps="http://schemas.microsoft.com/office/word/2010/wordprocessingShape" mc:Ignorable="w14 wp14">
   <w:body>
     <w:p>
       <w:pPr>
@@ -11,10 +11,10 @@
           <w:rFonts w:ascii="Arial" w:hAnsi="Arial" w:cs="Arial"/>
           <w:noProof/>
           <w:color w:val="808080" w:themeColor="background1" w:themeShade="80"/>
-          <w:lang w:eastAsia="fr-CH"/>
+          <w:lang w:val="en-US"/>
         </w:rPr>
         <w:drawing>
-          <wp:anchor distT="0" distB="0" distL="114300" distR="114300" simplePos="0" relativeHeight="251659264" behindDoc="0" locked="0" layoutInCell="1" allowOverlap="1" wp14:anchorId="7BA2586D" wp14:editId="1E273DFE">
+          <wp:anchor distT="0" distB="0" distL="114300" distR="114300" simplePos="0" relativeHeight="251659264" behindDoc="0" locked="0" layoutInCell="1" allowOverlap="1" wp14:anchorId="51184BCA" wp14:editId="2C207287">
             <wp:simplePos x="0" y="0"/>
             <wp:positionH relativeFrom="margin">
               <wp:posOffset>3576320</wp:posOffset>
@@ -39,7 +39,7 @@
                     </pic:cNvPicPr>
                   </pic:nvPicPr>
                   <pic:blipFill>
-                    <a:blip r:embed="rId8">
+                    <a:blip r:embed="rId9">
                       <a:extLst>
                         <a:ext uri="{28A0092B-C50C-407E-A947-70E740481C1C}">
                           <a14:useLocalDpi xmlns:a14="http://schemas.microsoft.com/office/drawing/2010/main" val="0"/>
@@ -139,6 +139,7 @@
       <w:pPr>
         <w:pStyle w:val="Corpsdetexte-HE-Arc"/>
       </w:pPr>
+      <w:bookmarkStart w:id="0" w:name="_GoBack"/>
       <w:r>
         <w:t xml:space="preserve">L’objectif </w:t>
       </w:r>
@@ -156,10 +157,10 @@
       <w:r>
         <w:rPr>
           <w:noProof/>
-          <w:lang w:eastAsia="fr-CH"/>
+          <w:lang w:val="en-US"/>
         </w:rPr>
         <w:drawing>
-          <wp:anchor distT="0" distB="0" distL="114300" distR="114300" simplePos="0" relativeHeight="251660288" behindDoc="0" locked="0" layoutInCell="1" allowOverlap="1" wp14:anchorId="6AC96CE4" wp14:editId="4C635AAB">
+          <wp:anchor distT="0" distB="0" distL="114300" distR="114300" simplePos="0" relativeHeight="251660288" behindDoc="0" locked="0" layoutInCell="1" allowOverlap="1" wp14:anchorId="73D67F54" wp14:editId="06DFB500">
             <wp:simplePos x="0" y="0"/>
             <wp:positionH relativeFrom="margin">
               <wp:align>right</wp:align>
@@ -182,7 +183,7 @@
                     <pic:cNvPicPr/>
                   </pic:nvPicPr>
                   <pic:blipFill>
-                    <a:blip r:embed="rId9">
+                    <a:blip r:embed="rId10">
                       <a:extLst>
                         <a:ext uri="{28A0092B-C50C-407E-A947-70E740481C1C}">
                           <a14:useLocalDpi xmlns:a14="http://schemas.microsoft.com/office/drawing/2010/main" val="0"/>
@@ -232,19 +233,18 @@
         <w:t xml:space="preserve">Une fois le système posé, il peut être notamment requis de connaître le pourcentage de substance dans l’environnement au temps t. </w:t>
       </w:r>
     </w:p>
+    <w:bookmarkEnd w:id="0"/>
     <w:p>
       <w:pPr>
         <w:pStyle w:val="Notedebasdepage-HE-Arc"/>
       </w:pPr>
       <w:r>
         <w:tab/>
-      </w:r>
-      <w:r>
         <w:t xml:space="preserve">Figure </w:t>
       </w:r>
       <w:r>
         <w:rPr>
-          <w:rStyle w:val="Appelnotedebasdep"/>
+          <w:rStyle w:val="FootnoteReference"/>
         </w:rPr>
         <w:footnoteReference w:id="1"/>
       </w:r>
@@ -262,8 +262,6 @@
       <w:r>
         <w:t xml:space="preserve"> (Responsables)</w:t>
       </w:r>
-      <w:bookmarkStart w:id="0" w:name="_GoBack"/>
-      <w:bookmarkEnd w:id="0"/>
     </w:p>
     <w:p>
       <w:pPr>
@@ -334,9 +332,6 @@
       <w:r>
         <w:t xml:space="preserve"> de base</w:t>
       </w:r>
-      <w:r>
-        <w:t>s</w:t>
-      </w:r>
     </w:p>
     <w:p>
       <w:pPr>
@@ -440,7 +435,10 @@
         </w:numPr>
       </w:pPr>
       <w:r>
-        <w:t xml:space="preserve">Onglet de Résolution </w:t>
+        <w:t>Onglet de r</w:t>
+      </w:r>
+      <w:r>
+        <w:t xml:space="preserve">ésolution </w:t>
       </w:r>
       <w:r>
         <w:t>affichant le rai</w:t>
@@ -496,7 +494,13 @@
         </w:numPr>
       </w:pPr>
       <w:r>
-        <w:t xml:space="preserve">Cascades de conteneur : Un conteneur recevant son contenu d’une ou plusieurs sources peut être à son tour source d’un autre conteneur. </w:t>
+        <w:t>Cascades de conteneur</w:t>
+      </w:r>
+      <w:r>
+        <w:t>s</w:t>
+      </w:r>
+      <w:r>
+        <w:t xml:space="preserve"> : Un conteneur recevant son contenu d’une ou plusieurs sources peut être à son tour source d’un autre conteneur. </w:t>
       </w:r>
     </w:p>
     <w:p>
@@ -618,7 +622,7 @@
     </w:p>
     <w:tbl>
       <w:tblPr>
-        <w:tblStyle w:val="TableauGrille1Clair"/>
+        <w:tblStyle w:val="GridTable1Light"/>
         <w:tblW w:w="0" w:type="auto"/>
         <w:tblLook w:val="04A0" w:firstRow="1" w:lastRow="0" w:firstColumn="1" w:lastColumn="0" w:noHBand="0" w:noVBand="1"/>
       </w:tblPr>
@@ -1407,8 +1411,8 @@
       </w:r>
     </w:p>
     <w:sectPr>
-      <w:headerReference w:type="default" r:id="rId10"/>
-      <w:footerReference w:type="default" r:id="rId11"/>
+      <w:headerReference w:type="default" r:id="rId11"/>
+      <w:footerReference w:type="default" r:id="rId12"/>
       <w:pgSz w:w="11900" w:h="16840" w:code="9"/>
       <w:pgMar w:top="1418" w:right="1418" w:bottom="1418" w:left="1418" w:header="709" w:footer="709" w:gutter="0"/>
       <w:cols w:space="708"/>
@@ -1419,7 +1423,7 @@
 </file>
 
 <file path=word/endnotes.xml><?xml version="1.0" encoding="utf-8"?>
-<w:endnotes xmlns:wpc="http://schemas.microsoft.com/office/word/2010/wordprocessingCanvas" xmlns:mc="http://schemas.openxmlformats.org/markup-compatibility/2006" xmlns:o="urn:schemas-microsoft-com:office:office" xmlns:r="http://schemas.openxmlformats.org/officeDocument/2006/relationships" xmlns:m="http://schemas.openxmlformats.org/officeDocument/2006/math" xmlns:v="urn:schemas-microsoft-com:vml" xmlns:wp14="http://schemas.microsoft.com/office/word/2010/wordprocessingDrawing" xmlns:wp="http://schemas.openxmlformats.org/drawingml/2006/wordprocessingDrawing" xmlns:w10="urn:schemas-microsoft-com:office:word" xmlns:w="http://schemas.openxmlformats.org/wordprocessingml/2006/main" xmlns:w14="http://schemas.microsoft.com/office/word/2010/wordml" xmlns:w15="http://schemas.microsoft.com/office/word/2012/wordml" xmlns:wpg="http://schemas.microsoft.com/office/word/2010/wordprocessingGroup" xmlns:wpi="http://schemas.microsoft.com/office/word/2010/wordprocessingInk" xmlns:wne="http://schemas.microsoft.com/office/word/2006/wordml" xmlns:wps="http://schemas.microsoft.com/office/word/2010/wordprocessingShape" mc:Ignorable="w14 w15 wp14">
+<w:endnotes xmlns:wpc="http://schemas.microsoft.com/office/word/2010/wordprocessingCanvas" xmlns:mo="http://schemas.microsoft.com/office/mac/office/2008/main" xmlns:mc="http://schemas.openxmlformats.org/markup-compatibility/2006" xmlns:mv="urn:schemas-microsoft-com:mac:vml" xmlns:o="urn:schemas-microsoft-com:office:office" xmlns:r="http://schemas.openxmlformats.org/officeDocument/2006/relationships" xmlns:m="http://schemas.openxmlformats.org/officeDocument/2006/math" xmlns:v="urn:schemas-microsoft-com:vml" xmlns:wp14="http://schemas.microsoft.com/office/word/2010/wordprocessingDrawing" xmlns:wp="http://schemas.openxmlformats.org/drawingml/2006/wordprocessingDrawing" xmlns:w10="urn:schemas-microsoft-com:office:word" xmlns:w="http://schemas.openxmlformats.org/wordprocessingml/2006/main" xmlns:w14="http://schemas.microsoft.com/office/word/2010/wordml" xmlns:wpg="http://schemas.microsoft.com/office/word/2010/wordprocessingGroup" xmlns:wpi="http://schemas.microsoft.com/office/word/2010/wordprocessingInk" xmlns:wne="http://schemas.microsoft.com/office/word/2006/wordml" xmlns:wps="http://schemas.microsoft.com/office/word/2010/wordprocessingShape" mc:Ignorable="w14 wp14">
   <w:endnote w:type="separator" w:id="-1">
     <w:p>
       <w:r>
@@ -1438,10 +1442,10 @@
 </file>
 
 <file path=word/footer1.xml><?xml version="1.0" encoding="utf-8"?>
-<w:ftr xmlns:wpc="http://schemas.microsoft.com/office/word/2010/wordprocessingCanvas" xmlns:mc="http://schemas.openxmlformats.org/markup-compatibility/2006" xmlns:o="urn:schemas-microsoft-com:office:office" xmlns:r="http://schemas.openxmlformats.org/officeDocument/2006/relationships" xmlns:m="http://schemas.openxmlformats.org/officeDocument/2006/math" xmlns:v="urn:schemas-microsoft-com:vml" xmlns:wp14="http://schemas.microsoft.com/office/word/2010/wordprocessingDrawing" xmlns:wp="http://schemas.openxmlformats.org/drawingml/2006/wordprocessingDrawing" xmlns:w10="urn:schemas-microsoft-com:office:word" xmlns:w="http://schemas.openxmlformats.org/wordprocessingml/2006/main" xmlns:w14="http://schemas.microsoft.com/office/word/2010/wordml" xmlns:w15="http://schemas.microsoft.com/office/word/2012/wordml" xmlns:wpg="http://schemas.microsoft.com/office/word/2010/wordprocessingGroup" xmlns:wpi="http://schemas.microsoft.com/office/word/2010/wordprocessingInk" xmlns:wne="http://schemas.microsoft.com/office/word/2006/wordml" xmlns:wps="http://schemas.microsoft.com/office/word/2010/wordprocessingShape" mc:Ignorable="w14 w15 wp14">
+<w:ftr xmlns:wpc="http://schemas.microsoft.com/office/word/2010/wordprocessingCanvas" xmlns:mo="http://schemas.microsoft.com/office/mac/office/2008/main" xmlns:mc="http://schemas.openxmlformats.org/markup-compatibility/2006" xmlns:mv="urn:schemas-microsoft-com:mac:vml" xmlns:o="urn:schemas-microsoft-com:office:office" xmlns:r="http://schemas.openxmlformats.org/officeDocument/2006/relationships" xmlns:m="http://schemas.openxmlformats.org/officeDocument/2006/math" xmlns:v="urn:schemas-microsoft-com:vml" xmlns:wp14="http://schemas.microsoft.com/office/word/2010/wordprocessingDrawing" xmlns:wp="http://schemas.openxmlformats.org/drawingml/2006/wordprocessingDrawing" xmlns:w10="urn:schemas-microsoft-com:office:word" xmlns:w="http://schemas.openxmlformats.org/wordprocessingml/2006/main" xmlns:w14="http://schemas.microsoft.com/office/word/2010/wordml" xmlns:wpg="http://schemas.microsoft.com/office/word/2010/wordprocessingGroup" xmlns:wpi="http://schemas.microsoft.com/office/word/2010/wordprocessingInk" xmlns:wne="http://schemas.microsoft.com/office/word/2006/wordml" xmlns:wps="http://schemas.microsoft.com/office/word/2010/wordprocessingShape" mc:Ignorable="w14 wp14">
   <w:p>
     <w:pPr>
-      <w:pStyle w:val="Pieddepage"/>
+      <w:pStyle w:val="Footer"/>
       <w:tabs>
         <w:tab w:val="clear" w:pos="9072"/>
       </w:tabs>
@@ -1595,7 +1599,7 @@
 </file>
 
 <file path=word/footnotes.xml><?xml version="1.0" encoding="utf-8"?>
-<w:footnotes xmlns:wpc="http://schemas.microsoft.com/office/word/2010/wordprocessingCanvas" xmlns:mc="http://schemas.openxmlformats.org/markup-compatibility/2006" xmlns:o="urn:schemas-microsoft-com:office:office" xmlns:r="http://schemas.openxmlformats.org/officeDocument/2006/relationships" xmlns:m="http://schemas.openxmlformats.org/officeDocument/2006/math" xmlns:v="urn:schemas-microsoft-com:vml" xmlns:wp14="http://schemas.microsoft.com/office/word/2010/wordprocessingDrawing" xmlns:wp="http://schemas.openxmlformats.org/drawingml/2006/wordprocessingDrawing" xmlns:w10="urn:schemas-microsoft-com:office:word" xmlns:w="http://schemas.openxmlformats.org/wordprocessingml/2006/main" xmlns:w14="http://schemas.microsoft.com/office/word/2010/wordml" xmlns:w15="http://schemas.microsoft.com/office/word/2012/wordml" xmlns:wpg="http://schemas.microsoft.com/office/word/2010/wordprocessingGroup" xmlns:wpi="http://schemas.microsoft.com/office/word/2010/wordprocessingInk" xmlns:wne="http://schemas.microsoft.com/office/word/2006/wordml" xmlns:wps="http://schemas.microsoft.com/office/word/2010/wordprocessingShape" mc:Ignorable="w14 w15 wp14">
+<w:footnotes xmlns:wpc="http://schemas.microsoft.com/office/word/2010/wordprocessingCanvas" xmlns:mo="http://schemas.microsoft.com/office/mac/office/2008/main" xmlns:mc="http://schemas.openxmlformats.org/markup-compatibility/2006" xmlns:mv="urn:schemas-microsoft-com:mac:vml" xmlns:o="urn:schemas-microsoft-com:office:office" xmlns:r="http://schemas.openxmlformats.org/officeDocument/2006/relationships" xmlns:m="http://schemas.openxmlformats.org/officeDocument/2006/math" xmlns:v="urn:schemas-microsoft-com:vml" xmlns:wp14="http://schemas.microsoft.com/office/word/2010/wordprocessingDrawing" xmlns:wp="http://schemas.openxmlformats.org/drawingml/2006/wordprocessingDrawing" xmlns:w10="urn:schemas-microsoft-com:office:word" xmlns:w="http://schemas.openxmlformats.org/wordprocessingml/2006/main" xmlns:w14="http://schemas.microsoft.com/office/word/2010/wordml" xmlns:wpg="http://schemas.microsoft.com/office/word/2010/wordprocessingGroup" xmlns:wpi="http://schemas.microsoft.com/office/word/2010/wordprocessingInk" xmlns:wne="http://schemas.microsoft.com/office/word/2006/wordml" xmlns:wps="http://schemas.microsoft.com/office/word/2010/wordprocessingShape" mc:Ignorable="w14 wp14">
   <w:footnote w:type="separator" w:id="-1">
     <w:p>
       <w:r>
@@ -1617,7 +1621,7 @@
       </w:pPr>
       <w:r>
         <w:rPr>
-          <w:rStyle w:val="Appelnotedebasdep"/>
+          <w:rStyle w:val="FootnoteReference"/>
         </w:rPr>
         <w:footnoteRef/>
       </w:r>
@@ -1633,10 +1637,10 @@
 </file>
 
 <file path=word/header1.xml><?xml version="1.0" encoding="utf-8"?>
-<w:hdr xmlns:wpc="http://schemas.microsoft.com/office/word/2010/wordprocessingCanvas" xmlns:mc="http://schemas.openxmlformats.org/markup-compatibility/2006" xmlns:o="urn:schemas-microsoft-com:office:office" xmlns:r="http://schemas.openxmlformats.org/officeDocument/2006/relationships" xmlns:m="http://schemas.openxmlformats.org/officeDocument/2006/math" xmlns:v="urn:schemas-microsoft-com:vml" xmlns:wp14="http://schemas.microsoft.com/office/word/2010/wordprocessingDrawing" xmlns:wp="http://schemas.openxmlformats.org/drawingml/2006/wordprocessingDrawing" xmlns:w10="urn:schemas-microsoft-com:office:word" xmlns:w="http://schemas.openxmlformats.org/wordprocessingml/2006/main" xmlns:w14="http://schemas.microsoft.com/office/word/2010/wordml" xmlns:w15="http://schemas.microsoft.com/office/word/2012/wordml" xmlns:wpg="http://schemas.microsoft.com/office/word/2010/wordprocessingGroup" xmlns:wpi="http://schemas.microsoft.com/office/word/2010/wordprocessingInk" xmlns:wne="http://schemas.microsoft.com/office/word/2006/wordml" xmlns:wps="http://schemas.microsoft.com/office/word/2010/wordprocessingShape" mc:Ignorable="w14 w15 wp14">
+<w:hdr xmlns:wpc="http://schemas.microsoft.com/office/word/2010/wordprocessingCanvas" xmlns:mo="http://schemas.microsoft.com/office/mac/office/2008/main" xmlns:mc="http://schemas.openxmlformats.org/markup-compatibility/2006" xmlns:mv="urn:schemas-microsoft-com:mac:vml" xmlns:o="urn:schemas-microsoft-com:office:office" xmlns:r="http://schemas.openxmlformats.org/officeDocument/2006/relationships" xmlns:m="http://schemas.openxmlformats.org/officeDocument/2006/math" xmlns:v="urn:schemas-microsoft-com:vml" xmlns:wp14="http://schemas.microsoft.com/office/word/2010/wordprocessingDrawing" xmlns:wp="http://schemas.openxmlformats.org/drawingml/2006/wordprocessingDrawing" xmlns:w10="urn:schemas-microsoft-com:office:word" xmlns:w="http://schemas.openxmlformats.org/wordprocessingml/2006/main" xmlns:w14="http://schemas.microsoft.com/office/word/2010/wordml" xmlns:wpg="http://schemas.microsoft.com/office/word/2010/wordprocessingGroup" xmlns:wpi="http://schemas.microsoft.com/office/word/2010/wordprocessingInk" xmlns:wne="http://schemas.microsoft.com/office/word/2006/wordml" xmlns:wps="http://schemas.microsoft.com/office/word/2010/wordprocessingShape" mc:Ignorable="w14 wp14">
   <w:p>
     <w:pPr>
-      <w:pStyle w:val="En-tte"/>
+      <w:pStyle w:val="Header"/>
       <w:rPr>
         <w:rFonts w:ascii="Arial" w:hAnsi="Arial" w:cs="Arial"/>
         <w:color w:val="808080" w:themeColor="background1" w:themeShade="80"/>
@@ -1656,7 +1660,7 @@
   </w:p>
   <w:p>
     <w:pPr>
-      <w:pStyle w:val="En-tte"/>
+      <w:pStyle w:val="Header"/>
       <w:rPr>
         <w:rFonts w:ascii="Arial" w:hAnsi="Arial" w:cs="Arial"/>
         <w:color w:val="808080" w:themeColor="background1" w:themeShade="80"/>
@@ -1671,10 +1675,10 @@
         <w:color w:val="808080" w:themeColor="background1" w:themeShade="80"/>
         <w:sz w:val="22"/>
         <w:szCs w:val="22"/>
-        <w:lang w:val="fr-CH" w:eastAsia="fr-CH"/>
+        <w:lang w:val="en-US" w:eastAsia="en-US"/>
       </w:rPr>
       <w:drawing>
-        <wp:anchor distT="0" distB="0" distL="114300" distR="114300" simplePos="0" relativeHeight="251657216" behindDoc="0" locked="0" layoutInCell="0" allowOverlap="1" wp14:anchorId="2F919041" wp14:editId="7E57CEB9">
+        <wp:anchor distT="0" distB="0" distL="114300" distR="114300" simplePos="0" relativeHeight="251657216" behindDoc="0" locked="0" layoutInCell="0" allowOverlap="1" wp14:anchorId="26AD0C71" wp14:editId="57C3256A">
           <wp:simplePos x="0" y="0"/>
           <wp:positionH relativeFrom="rightMargin">
             <wp:posOffset>-1804035</wp:posOffset>
@@ -1740,10 +1744,10 @@
         <w:color w:val="808080" w:themeColor="background1" w:themeShade="80"/>
         <w:sz w:val="22"/>
         <w:szCs w:val="22"/>
-        <w:lang w:val="fr-CH" w:eastAsia="fr-CH"/>
+        <w:lang w:val="en-US" w:eastAsia="en-US"/>
       </w:rPr>
       <w:drawing>
-        <wp:anchor distT="0" distB="0" distL="114300" distR="114300" simplePos="0" relativeHeight="251660288" behindDoc="0" locked="0" layoutInCell="0" allowOverlap="1" wp14:anchorId="6ECA8B4A" wp14:editId="6B4E7736">
+        <wp:anchor distT="0" distB="0" distL="114300" distR="114300" simplePos="0" relativeHeight="251660288" behindDoc="0" locked="0" layoutInCell="0" allowOverlap="1" wp14:anchorId="747F2F98" wp14:editId="4E51BD20">
           <wp:simplePos x="0" y="0"/>
           <wp:positionH relativeFrom="page">
             <wp:posOffset>6011545</wp:posOffset>
@@ -1819,7 +1823,7 @@
 </file>
 
 <file path=word/numbering.xml><?xml version="1.0" encoding="utf-8"?>
-<w:numbering xmlns:wpc="http://schemas.microsoft.com/office/word/2010/wordprocessingCanvas" xmlns:mc="http://schemas.openxmlformats.org/markup-compatibility/2006" xmlns:o="urn:schemas-microsoft-com:office:office" xmlns:r="http://schemas.openxmlformats.org/officeDocument/2006/relationships" xmlns:m="http://schemas.openxmlformats.org/officeDocument/2006/math" xmlns:v="urn:schemas-microsoft-com:vml" xmlns:wp14="http://schemas.microsoft.com/office/word/2010/wordprocessingDrawing" xmlns:wp="http://schemas.openxmlformats.org/drawingml/2006/wordprocessingDrawing" xmlns:w10="urn:schemas-microsoft-com:office:word" xmlns:w="http://schemas.openxmlformats.org/wordprocessingml/2006/main" xmlns:w14="http://schemas.microsoft.com/office/word/2010/wordml" xmlns:w15="http://schemas.microsoft.com/office/word/2012/wordml" xmlns:wpg="http://schemas.microsoft.com/office/word/2010/wordprocessingGroup" xmlns:wpi="http://schemas.microsoft.com/office/word/2010/wordprocessingInk" xmlns:wne="http://schemas.microsoft.com/office/word/2006/wordml" xmlns:wps="http://schemas.microsoft.com/office/word/2010/wordprocessingShape" mc:Ignorable="w14 w15 wp14">
+<w:numbering xmlns:wpc="http://schemas.microsoft.com/office/word/2010/wordprocessingCanvas" xmlns:mo="http://schemas.microsoft.com/office/mac/office/2008/main" xmlns:mc="http://schemas.openxmlformats.org/markup-compatibility/2006" xmlns:mv="urn:schemas-microsoft-com:mac:vml" xmlns:o="urn:schemas-microsoft-com:office:office" xmlns:r="http://schemas.openxmlformats.org/officeDocument/2006/relationships" xmlns:m="http://schemas.openxmlformats.org/officeDocument/2006/math" xmlns:v="urn:schemas-microsoft-com:vml" xmlns:wp14="http://schemas.microsoft.com/office/word/2010/wordprocessingDrawing" xmlns:wp="http://schemas.openxmlformats.org/drawingml/2006/wordprocessingDrawing" xmlns:w10="urn:schemas-microsoft-com:office:word" xmlns:w="http://schemas.openxmlformats.org/wordprocessingml/2006/main" xmlns:w14="http://schemas.microsoft.com/office/word/2010/wordml" xmlns:wpg="http://schemas.microsoft.com/office/word/2010/wordprocessingGroup" xmlns:wpi="http://schemas.microsoft.com/office/word/2010/wordprocessingInk" xmlns:wne="http://schemas.microsoft.com/office/word/2006/wordml" xmlns:wps="http://schemas.microsoft.com/office/word/2010/wordprocessingShape" mc:Ignorable="w14 wp14">
   <w:abstractNum w:abstractNumId="0">
     <w:nsid w:val="FFFFFF1D"/>
     <w:multiLevelType w:val="multilevel"/>
@@ -5411,7 +5415,7 @@
 </file>
 
 <file path=word/styles.xml><?xml version="1.0" encoding="utf-8"?>
-<w:styles xmlns:mc="http://schemas.openxmlformats.org/markup-compatibility/2006" xmlns:r="http://schemas.openxmlformats.org/officeDocument/2006/relationships" xmlns:w="http://schemas.openxmlformats.org/wordprocessingml/2006/main" xmlns:w14="http://schemas.microsoft.com/office/word/2010/wordml" xmlns:w15="http://schemas.microsoft.com/office/word/2012/wordml" mc:Ignorable="w14 w15">
+<w:styles xmlns:mc="http://schemas.openxmlformats.org/markup-compatibility/2006" xmlns:r="http://schemas.openxmlformats.org/officeDocument/2006/relationships" xmlns:w="http://schemas.openxmlformats.org/wordprocessingml/2006/main" xmlns:w14="http://schemas.microsoft.com/office/word/2010/wordml" mc:Ignorable="w14">
   <w:docDefaults>
     <w:rPrDefault>
       <w:rPr>
@@ -5423,387 +5427,163 @@
     </w:rPrDefault>
     <w:pPrDefault/>
   </w:docDefaults>
-  <w:latentStyles w:defLockedState="0" w:defUIPriority="99" w:defSemiHidden="0" w:defUnhideWhenUsed="0" w:defQFormat="0" w:count="371">
-    <w:lsdException w:name="Normal" w:uiPriority="0" w:qFormat="1"/>
-    <w:lsdException w:name="heading 1" w:uiPriority="9"/>
-    <w:lsdException w:name="heading 2" w:semiHidden="1" w:uiPriority="9" w:unhideWhenUsed="1" w:qFormat="1"/>
-    <w:lsdException w:name="heading 3" w:semiHidden="1" w:uiPriority="9" w:unhideWhenUsed="1" w:qFormat="1"/>
-    <w:lsdException w:name="heading 4" w:semiHidden="1" w:uiPriority="9" w:unhideWhenUsed="1" w:qFormat="1"/>
-    <w:lsdException w:name="heading 5" w:semiHidden="1" w:uiPriority="9" w:unhideWhenUsed="1" w:qFormat="1"/>
-    <w:lsdException w:name="heading 6" w:semiHidden="1" w:uiPriority="9" w:unhideWhenUsed="1" w:qFormat="1"/>
-    <w:lsdException w:name="heading 7" w:semiHidden="1" w:uiPriority="9" w:unhideWhenUsed="1" w:qFormat="1"/>
-    <w:lsdException w:name="heading 8" w:semiHidden="1" w:uiPriority="9" w:unhideWhenUsed="1" w:qFormat="1"/>
-    <w:lsdException w:name="heading 9" w:semiHidden="1" w:uiPriority="9" w:unhideWhenUsed="1" w:qFormat="1"/>
-    <w:lsdException w:name="index 1" w:semiHidden="1" w:unhideWhenUsed="1"/>
-    <w:lsdException w:name="index 2" w:semiHidden="1" w:unhideWhenUsed="1"/>
-    <w:lsdException w:name="index 3" w:semiHidden="1" w:unhideWhenUsed="1"/>
-    <w:lsdException w:name="index 4" w:semiHidden="1" w:unhideWhenUsed="1"/>
-    <w:lsdException w:name="index 5" w:semiHidden="1" w:unhideWhenUsed="1"/>
-    <w:lsdException w:name="index 6" w:semiHidden="1" w:unhideWhenUsed="1"/>
-    <w:lsdException w:name="index 7" w:semiHidden="1" w:unhideWhenUsed="1"/>
-    <w:lsdException w:name="index 8" w:semiHidden="1" w:unhideWhenUsed="1"/>
-    <w:lsdException w:name="index 9" w:semiHidden="1" w:unhideWhenUsed="1"/>
-    <w:lsdException w:name="toc 1" w:semiHidden="1" w:uiPriority="39" w:unhideWhenUsed="1"/>
-    <w:lsdException w:name="toc 2" w:semiHidden="1" w:uiPriority="39" w:unhideWhenUsed="1"/>
-    <w:lsdException w:name="toc 3" w:semiHidden="1" w:uiPriority="39" w:unhideWhenUsed="1"/>
-    <w:lsdException w:name="toc 4" w:semiHidden="1" w:uiPriority="39" w:unhideWhenUsed="1"/>
-    <w:lsdException w:name="toc 5" w:semiHidden="1" w:uiPriority="39" w:unhideWhenUsed="1"/>
-    <w:lsdException w:name="toc 6" w:semiHidden="1" w:uiPriority="39" w:unhideWhenUsed="1"/>
-    <w:lsdException w:name="toc 7" w:semiHidden="1" w:uiPriority="39" w:unhideWhenUsed="1"/>
-    <w:lsdException w:name="toc 8" w:semiHidden="1" w:uiPriority="39" w:unhideWhenUsed="1"/>
-    <w:lsdException w:name="toc 9" w:semiHidden="1" w:uiPriority="39" w:unhideWhenUsed="1"/>
-    <w:lsdException w:name="Normal Indent" w:semiHidden="1" w:unhideWhenUsed="1"/>
-    <w:lsdException w:name="footnote text" w:semiHidden="1" w:unhideWhenUsed="1"/>
-    <w:lsdException w:name="annotation text" w:semiHidden="1" w:unhideWhenUsed="1"/>
-    <w:lsdException w:name="header" w:semiHidden="1" w:uiPriority="0" w:unhideWhenUsed="1"/>
-    <w:lsdException w:name="footer" w:semiHidden="1" w:unhideWhenUsed="1"/>
-    <w:lsdException w:name="index heading" w:semiHidden="1" w:unhideWhenUsed="1"/>
-    <w:lsdException w:name="caption" w:semiHidden="1" w:uiPriority="35" w:unhideWhenUsed="1" w:qFormat="1"/>
-    <w:lsdException w:name="table of figures" w:semiHidden="1" w:unhideWhenUsed="1"/>
-    <w:lsdException w:name="envelope address" w:semiHidden="1" w:unhideWhenUsed="1"/>
-    <w:lsdException w:name="envelope return" w:semiHidden="1" w:unhideWhenUsed="1"/>
-    <w:lsdException w:name="footnote reference" w:semiHidden="1" w:unhideWhenUsed="1"/>
-    <w:lsdException w:name="annotation reference" w:semiHidden="1" w:unhideWhenUsed="1"/>
-    <w:lsdException w:name="line number" w:semiHidden="1" w:unhideWhenUsed="1"/>
-    <w:lsdException w:name="page number" w:semiHidden="1" w:unhideWhenUsed="1"/>
-    <w:lsdException w:name="endnote reference" w:semiHidden="1" w:unhideWhenUsed="1"/>
-    <w:lsdException w:name="endnote text" w:semiHidden="1" w:unhideWhenUsed="1"/>
-    <w:lsdException w:name="table of authorities" w:semiHidden="1" w:unhideWhenUsed="1"/>
-    <w:lsdException w:name="macro" w:semiHidden="1" w:unhideWhenUsed="1"/>
-    <w:lsdException w:name="toa heading" w:semiHidden="1" w:unhideWhenUsed="1"/>
-    <w:lsdException w:name="List" w:semiHidden="1" w:unhideWhenUsed="1"/>
-    <w:lsdException w:name="List Bullet" w:semiHidden="1" w:unhideWhenUsed="1"/>
-    <w:lsdException w:name="List Number" w:semiHidden="1" w:unhideWhenUsed="1"/>
-    <w:lsdException w:name="List 2" w:semiHidden="1" w:unhideWhenUsed="1"/>
-    <w:lsdException w:name="List 3" w:semiHidden="1" w:unhideWhenUsed="1"/>
-    <w:lsdException w:name="List 4" w:semiHidden="1" w:unhideWhenUsed="1"/>
-    <w:lsdException w:name="List 5" w:semiHidden="1" w:unhideWhenUsed="1"/>
-    <w:lsdException w:name="List Bullet 2" w:semiHidden="1" w:unhideWhenUsed="1"/>
-    <w:lsdException w:name="List Bullet 3" w:semiHidden="1" w:unhideWhenUsed="1"/>
-    <w:lsdException w:name="List Bullet 4" w:semiHidden="1" w:unhideWhenUsed="1"/>
-    <w:lsdException w:name="List Bullet 5" w:semiHidden="1" w:unhideWhenUsed="1"/>
-    <w:lsdException w:name="List Number 2" w:semiHidden="1" w:unhideWhenUsed="1"/>
-    <w:lsdException w:name="List Number 3" w:semiHidden="1" w:unhideWhenUsed="1"/>
-    <w:lsdException w:name="List Number 4" w:semiHidden="1" w:unhideWhenUsed="1"/>
-    <w:lsdException w:name="List Number 5" w:semiHidden="1" w:unhideWhenUsed="1"/>
-    <w:lsdException w:name="Title" w:uiPriority="10" w:qFormat="1"/>
-    <w:lsdException w:name="Closing" w:semiHidden="1" w:unhideWhenUsed="1"/>
-    <w:lsdException w:name="Signature" w:semiHidden="1" w:unhideWhenUsed="1"/>
-    <w:lsdException w:name="Default Paragraph Font" w:semiHidden="1" w:uiPriority="1" w:unhideWhenUsed="1"/>
-    <w:lsdException w:name="Body Text" w:semiHidden="1" w:unhideWhenUsed="1"/>
-    <w:lsdException w:name="Body Text Indent" w:semiHidden="1" w:unhideWhenUsed="1"/>
-    <w:lsdException w:name="List Continue" w:semiHidden="1" w:unhideWhenUsed="1"/>
-    <w:lsdException w:name="List Continue 2" w:semiHidden="1" w:unhideWhenUsed="1"/>
-    <w:lsdException w:name="List Continue 3" w:semiHidden="1" w:unhideWhenUsed="1"/>
-    <w:lsdException w:name="List Continue 4" w:semiHidden="1" w:unhideWhenUsed="1"/>
-    <w:lsdException w:name="List Continue 5" w:semiHidden="1" w:unhideWhenUsed="1"/>
-    <w:lsdException w:name="Message Header" w:semiHidden="1" w:unhideWhenUsed="1"/>
-    <w:lsdException w:name="Subtitle" w:uiPriority="11" w:qFormat="1"/>
-    <w:lsdException w:name="Salutation" w:semiHidden="1" w:unhideWhenUsed="1"/>
-    <w:lsdException w:name="Date" w:semiHidden="1" w:unhideWhenUsed="1"/>
-    <w:lsdException w:name="Body Text First Indent" w:semiHidden="1" w:unhideWhenUsed="1"/>
-    <w:lsdException w:name="Body Text First Indent 2" w:semiHidden="1" w:unhideWhenUsed="1"/>
-    <w:lsdException w:name="Note Heading" w:semiHidden="1" w:unhideWhenUsed="1"/>
-    <w:lsdException w:name="Body Text 2" w:semiHidden="1" w:unhideWhenUsed="1"/>
-    <w:lsdException w:name="Body Text 3" w:semiHidden="1" w:unhideWhenUsed="1"/>
-    <w:lsdException w:name="Body Text Indent 2" w:semiHidden="1" w:unhideWhenUsed="1"/>
-    <w:lsdException w:name="Body Text Indent 3" w:semiHidden="1" w:unhideWhenUsed="1"/>
-    <w:lsdException w:name="Block Text" w:semiHidden="1" w:unhideWhenUsed="1"/>
-    <w:lsdException w:name="Hyperlink" w:semiHidden="1" w:unhideWhenUsed="1"/>
-    <w:lsdException w:name="FollowedHyperlink" w:semiHidden="1" w:unhideWhenUsed="1"/>
-    <w:lsdException w:name="Strong" w:uiPriority="22" w:qFormat="1"/>
-    <w:lsdException w:name="Emphasis" w:uiPriority="20" w:qFormat="1"/>
-    <w:lsdException w:name="Document Map" w:semiHidden="1" w:unhideWhenUsed="1"/>
-    <w:lsdException w:name="Plain Text" w:semiHidden="1" w:unhideWhenUsed="1"/>
-    <w:lsdException w:name="E-mail Signature" w:semiHidden="1" w:unhideWhenUsed="1"/>
-    <w:lsdException w:name="HTML Top of Form" w:semiHidden="1" w:unhideWhenUsed="1"/>
-    <w:lsdException w:name="HTML Bottom of Form" w:semiHidden="1" w:unhideWhenUsed="1"/>
-    <w:lsdException w:name="Normal (Web)" w:semiHidden="1" w:unhideWhenUsed="1"/>
-    <w:lsdException w:name="HTML Acronym" w:semiHidden="1" w:unhideWhenUsed="1"/>
-    <w:lsdException w:name="HTML Address" w:semiHidden="1" w:unhideWhenUsed="1"/>
-    <w:lsdException w:name="HTML Cite" w:semiHidden="1" w:unhideWhenUsed="1"/>
-    <w:lsdException w:name="HTML Code" w:semiHidden="1" w:unhideWhenUsed="1"/>
-    <w:lsdException w:name="HTML Definition" w:semiHidden="1" w:unhideWhenUsed="1"/>
-    <w:lsdException w:name="HTML Keyboard" w:semiHidden="1" w:unhideWhenUsed="1"/>
-    <w:lsdException w:name="HTML Preformatted" w:semiHidden="1" w:unhideWhenUsed="1"/>
-    <w:lsdException w:name="HTML Sample" w:semiHidden="1" w:unhideWhenUsed="1"/>
-    <w:lsdException w:name="HTML Typewriter" w:semiHidden="1" w:unhideWhenUsed="1"/>
-    <w:lsdException w:name="HTML Variable" w:semiHidden="1" w:unhideWhenUsed="1"/>
-    <w:lsdException w:name="Normal Table" w:semiHidden="1" w:unhideWhenUsed="1"/>
-    <w:lsdException w:name="annotation subject" w:semiHidden="1" w:unhideWhenUsed="1"/>
-    <w:lsdException w:name="No List" w:semiHidden="1" w:unhideWhenUsed="1"/>
-    <w:lsdException w:name="Outline List 1" w:semiHidden="1" w:unhideWhenUsed="1"/>
-    <w:lsdException w:name="Outline List 2" w:semiHidden="1" w:unhideWhenUsed="1"/>
-    <w:lsdException w:name="Outline List 3" w:semiHidden="1" w:unhideWhenUsed="1"/>
-    <w:lsdException w:name="Table Simple 1" w:semiHidden="1" w:unhideWhenUsed="1"/>
-    <w:lsdException w:name="Table Simple 2" w:semiHidden="1" w:unhideWhenUsed="1"/>
-    <w:lsdException w:name="Table Simple 3" w:semiHidden="1" w:unhideWhenUsed="1"/>
-    <w:lsdException w:name="Table Classic 1" w:semiHidden="1" w:unhideWhenUsed="1"/>
-    <w:lsdException w:name="Table Classic 2" w:semiHidden="1" w:unhideWhenUsed="1"/>
-    <w:lsdException w:name="Table Classic 3" w:semiHidden="1" w:unhideWhenUsed="1"/>
-    <w:lsdException w:name="Table Classic 4" w:semiHidden="1" w:unhideWhenUsed="1"/>
-    <w:lsdException w:name="Table Colorful 1" w:semiHidden="1" w:unhideWhenUsed="1"/>
-    <w:lsdException w:name="Table Colorful 2" w:semiHidden="1" w:unhideWhenUsed="1"/>
-    <w:lsdException w:name="Table Colorful 3" w:semiHidden="1" w:unhideWhenUsed="1"/>
-    <w:lsdException w:name="Table Columns 1" w:semiHidden="1" w:unhideWhenUsed="1"/>
-    <w:lsdException w:name="Table Columns 2" w:semiHidden="1" w:unhideWhenUsed="1"/>
-    <w:lsdException w:name="Table Columns 3" w:semiHidden="1" w:unhideWhenUsed="1"/>
-    <w:lsdException w:name="Table Columns 4" w:semiHidden="1" w:unhideWhenUsed="1"/>
-    <w:lsdException w:name="Table Columns 5" w:semiHidden="1" w:unhideWhenUsed="1"/>
-    <w:lsdException w:name="Table Grid 1" w:semiHidden="1" w:unhideWhenUsed="1"/>
-    <w:lsdException w:name="Table Grid 2" w:semiHidden="1" w:unhideWhenUsed="1"/>
-    <w:lsdException w:name="Table Grid 3" w:semiHidden="1" w:unhideWhenUsed="1"/>
-    <w:lsdException w:name="Table Grid 4" w:semiHidden="1" w:unhideWhenUsed="1"/>
-    <w:lsdException w:name="Table Grid 5" w:semiHidden="1" w:unhideWhenUsed="1"/>
-    <w:lsdException w:name="Table Grid 6" w:semiHidden="1" w:unhideWhenUsed="1"/>
-    <w:lsdException w:name="Table Grid 7" w:semiHidden="1" w:unhideWhenUsed="1"/>
-    <w:lsdException w:name="Table Grid 8" w:semiHidden="1" w:unhideWhenUsed="1"/>
-    <w:lsdException w:name="Table List 1" w:semiHidden="1" w:unhideWhenUsed="1"/>
-    <w:lsdException w:name="Table List 2" w:semiHidden="1" w:unhideWhenUsed="1"/>
-    <w:lsdException w:name="Table List 3" w:semiHidden="1" w:unhideWhenUsed="1"/>
-    <w:lsdException w:name="Table List 4" w:semiHidden="1" w:unhideWhenUsed="1"/>
-    <w:lsdException w:name="Table List 5" w:semiHidden="1" w:unhideWhenUsed="1"/>
-    <w:lsdException w:name="Table List 6" w:semiHidden="1" w:unhideWhenUsed="1"/>
-    <w:lsdException w:name="Table List 7" w:semiHidden="1" w:unhideWhenUsed="1"/>
-    <w:lsdException w:name="Table List 8" w:semiHidden="1" w:unhideWhenUsed="1"/>
-    <w:lsdException w:name="Table 3D effects 1" w:semiHidden="1" w:unhideWhenUsed="1"/>
-    <w:lsdException w:name="Table 3D effects 2" w:semiHidden="1" w:unhideWhenUsed="1"/>
-    <w:lsdException w:name="Table 3D effects 3" w:semiHidden="1" w:unhideWhenUsed="1"/>
-    <w:lsdException w:name="Table Contemporary" w:semiHidden="1" w:unhideWhenUsed="1"/>
-    <w:lsdException w:name="Table Elegant" w:semiHidden="1" w:unhideWhenUsed="1"/>
-    <w:lsdException w:name="Table Professional" w:semiHidden="1" w:unhideWhenUsed="1"/>
-    <w:lsdException w:name="Table Subtle 1" w:semiHidden="1" w:unhideWhenUsed="1"/>
-    <w:lsdException w:name="Table Subtle 2" w:semiHidden="1" w:unhideWhenUsed="1"/>
-    <w:lsdException w:name="Table Web 1" w:semiHidden="1" w:unhideWhenUsed="1"/>
-    <w:lsdException w:name="Table Web 2" w:semiHidden="1" w:unhideWhenUsed="1"/>
-    <w:lsdException w:name="Table Web 3" w:semiHidden="1" w:unhideWhenUsed="1"/>
-    <w:lsdException w:name="Balloon Text" w:semiHidden="1" w:unhideWhenUsed="1"/>
-    <w:lsdException w:name="Table Grid" w:uiPriority="59"/>
-    <w:lsdException w:name="Table Theme" w:semiHidden="1" w:unhideWhenUsed="1"/>
-    <w:lsdException w:name="Placeholder Text" w:semiHidden="1"/>
-    <w:lsdException w:name="No Spacing" w:uiPriority="1" w:qFormat="1"/>
-    <w:lsdException w:name="Light Shading" w:uiPriority="60"/>
-    <w:lsdException w:name="Light List" w:uiPriority="61"/>
-    <w:lsdException w:name="Light Grid" w:uiPriority="62"/>
-    <w:lsdException w:name="Medium Shading 1" w:uiPriority="63"/>
-    <w:lsdException w:name="Medium Shading 2" w:uiPriority="64"/>
-    <w:lsdException w:name="Medium List 1" w:uiPriority="65"/>
-    <w:lsdException w:name="Medium List 2" w:uiPriority="66"/>
-    <w:lsdException w:name="Medium Grid 1" w:uiPriority="67"/>
-    <w:lsdException w:name="Medium Grid 2" w:uiPriority="68"/>
-    <w:lsdException w:name="Medium Grid 3" w:uiPriority="69"/>
-    <w:lsdException w:name="Dark List" w:uiPriority="70"/>
-    <w:lsdException w:name="Colorful Shading" w:uiPriority="71"/>
-    <w:lsdException w:name="Colorful List" w:uiPriority="72"/>
-    <w:lsdException w:name="Colorful Grid" w:uiPriority="73"/>
-    <w:lsdException w:name="Light Shading Accent 1" w:uiPriority="60"/>
-    <w:lsdException w:name="Light List Accent 1" w:uiPriority="61"/>
-    <w:lsdException w:name="Light Grid Accent 1" w:uiPriority="62"/>
-    <w:lsdException w:name="Medium Shading 1 Accent 1" w:uiPriority="63"/>
-    <w:lsdException w:name="Medium Shading 2 Accent 1" w:uiPriority="64"/>
-    <w:lsdException w:name="Medium List 1 Accent 1" w:uiPriority="65"/>
-    <w:lsdException w:name="Revision" w:semiHidden="1"/>
-    <w:lsdException w:name="List Paragraph" w:uiPriority="34" w:qFormat="1"/>
-    <w:lsdException w:name="Quote" w:uiPriority="29" w:qFormat="1"/>
-    <w:lsdException w:name="Intense Quote" w:uiPriority="30" w:qFormat="1"/>
-    <w:lsdException w:name="Medium List 2 Accent 1" w:uiPriority="66"/>
-    <w:lsdException w:name="Medium Grid 1 Accent 1" w:uiPriority="67"/>
-    <w:lsdException w:name="Medium Grid 2 Accent 1" w:uiPriority="68"/>
-    <w:lsdException w:name="Medium Grid 3 Accent 1" w:uiPriority="69"/>
-    <w:lsdException w:name="Dark List Accent 1" w:uiPriority="70"/>
-    <w:lsdException w:name="Colorful Shading Accent 1" w:uiPriority="71"/>
-    <w:lsdException w:name="Colorful List Accent 1" w:uiPriority="72"/>
-    <w:lsdException w:name="Colorful Grid Accent 1" w:uiPriority="73"/>
-    <w:lsdException w:name="Light Shading Accent 2" w:uiPriority="60"/>
-    <w:lsdException w:name="Light List Accent 2" w:uiPriority="61"/>
-    <w:lsdException w:name="Light Grid Accent 2" w:uiPriority="62"/>
-    <w:lsdException w:name="Medium Shading 1 Accent 2" w:uiPriority="63"/>
-    <w:lsdException w:name="Medium Shading 2 Accent 2" w:uiPriority="64"/>
-    <w:lsdException w:name="Medium List 1 Accent 2" w:uiPriority="65"/>
-    <w:lsdException w:name="Medium List 2 Accent 2" w:uiPriority="66"/>
-    <w:lsdException w:name="Medium Grid 1 Accent 2" w:uiPriority="67"/>
-    <w:lsdException w:name="Medium Grid 2 Accent 2" w:uiPriority="68"/>
-    <w:lsdException w:name="Medium Grid 3 Accent 2" w:uiPriority="69"/>
-    <w:lsdException w:name="Dark List Accent 2" w:uiPriority="70"/>
-    <w:lsdException w:name="Colorful Shading Accent 2" w:uiPriority="71"/>
-    <w:lsdException w:name="Colorful List Accent 2" w:uiPriority="72"/>
-    <w:lsdException w:name="Colorful Grid Accent 2" w:uiPriority="73"/>
-    <w:lsdException w:name="Light Shading Accent 3" w:uiPriority="60"/>
-    <w:lsdException w:name="Light List Accent 3" w:uiPriority="61"/>
-    <w:lsdException w:name="Light Grid Accent 3" w:uiPriority="62"/>
-    <w:lsdException w:name="Medium Shading 1 Accent 3" w:uiPriority="63"/>
-    <w:lsdException w:name="Medium Shading 2 Accent 3" w:uiPriority="64"/>
-    <w:lsdException w:name="Medium List 1 Accent 3" w:uiPriority="65"/>
-    <w:lsdException w:name="Medium List 2 Accent 3" w:uiPriority="66"/>
-    <w:lsdException w:name="Medium Grid 1 Accent 3" w:uiPriority="67"/>
-    <w:lsdException w:name="Medium Grid 2 Accent 3" w:uiPriority="68"/>
-    <w:lsdException w:name="Medium Grid 3 Accent 3" w:uiPriority="69"/>
-    <w:lsdException w:name="Dark List Accent 3" w:uiPriority="70"/>
-    <w:lsdException w:name="Colorful Shading Accent 3" w:uiPriority="71"/>
-    <w:lsdException w:name="Colorful List Accent 3" w:uiPriority="72"/>
-    <w:lsdException w:name="Colorful Grid Accent 3" w:uiPriority="73"/>
-    <w:lsdException w:name="Light Shading Accent 4" w:uiPriority="60"/>
-    <w:lsdException w:name="Light List Accent 4" w:uiPriority="61"/>
-    <w:lsdException w:name="Light Grid Accent 4" w:uiPriority="62"/>
-    <w:lsdException w:name="Medium Shading 1 Accent 4" w:uiPriority="63"/>
-    <w:lsdException w:name="Medium Shading 2 Accent 4" w:uiPriority="64"/>
-    <w:lsdException w:name="Medium List 1 Accent 4" w:uiPriority="65"/>
-    <w:lsdException w:name="Medium List 2 Accent 4" w:uiPriority="66"/>
-    <w:lsdException w:name="Medium Grid 1 Accent 4" w:uiPriority="67"/>
-    <w:lsdException w:name="Medium Grid 2 Accent 4" w:uiPriority="68"/>
-    <w:lsdException w:name="Medium Grid 3 Accent 4" w:uiPriority="69"/>
-    <w:lsdException w:name="Dark List Accent 4" w:uiPriority="70"/>
-    <w:lsdException w:name="Colorful Shading Accent 4" w:uiPriority="71"/>
-    <w:lsdException w:name="Colorful List Accent 4" w:uiPriority="72"/>
-    <w:lsdException w:name="Colorful Grid Accent 4" w:uiPriority="73"/>
-    <w:lsdException w:name="Light Shading Accent 5" w:uiPriority="60"/>
-    <w:lsdException w:name="Light List Accent 5" w:uiPriority="61"/>
-    <w:lsdException w:name="Light Grid Accent 5" w:uiPriority="62"/>
-    <w:lsdException w:name="Medium Shading 1 Accent 5" w:uiPriority="63"/>
-    <w:lsdException w:name="Medium Shading 2 Accent 5" w:uiPriority="64"/>
-    <w:lsdException w:name="Medium List 1 Accent 5" w:uiPriority="65"/>
-    <w:lsdException w:name="Medium List 2 Accent 5" w:uiPriority="66"/>
-    <w:lsdException w:name="Medium Grid 1 Accent 5" w:uiPriority="67"/>
-    <w:lsdException w:name="Medium Grid 2 Accent 5" w:uiPriority="68"/>
-    <w:lsdException w:name="Medium Grid 3 Accent 5" w:uiPriority="69"/>
-    <w:lsdException w:name="Dark List Accent 5" w:uiPriority="70"/>
-    <w:lsdException w:name="Colorful Shading Accent 5" w:uiPriority="71"/>
-    <w:lsdException w:name="Colorful List Accent 5" w:uiPriority="72"/>
-    <w:lsdException w:name="Colorful Grid Accent 5" w:uiPriority="73"/>
-    <w:lsdException w:name="Light Shading Accent 6" w:uiPriority="60"/>
-    <w:lsdException w:name="Light List Accent 6" w:uiPriority="61"/>
-    <w:lsdException w:name="Light Grid Accent 6" w:uiPriority="62"/>
-    <w:lsdException w:name="Medium Shading 1 Accent 6" w:uiPriority="63"/>
-    <w:lsdException w:name="Medium Shading 2 Accent 6" w:uiPriority="64"/>
-    <w:lsdException w:name="Medium List 1 Accent 6" w:uiPriority="65"/>
-    <w:lsdException w:name="Medium List 2 Accent 6" w:uiPriority="66"/>
-    <w:lsdException w:name="Medium Grid 1 Accent 6" w:uiPriority="67"/>
-    <w:lsdException w:name="Medium Grid 2 Accent 6" w:uiPriority="68"/>
-    <w:lsdException w:name="Medium Grid 3 Accent 6" w:uiPriority="69"/>
-    <w:lsdException w:name="Dark List Accent 6" w:uiPriority="70"/>
-    <w:lsdException w:name="Colorful Shading Accent 6" w:uiPriority="71"/>
-    <w:lsdException w:name="Colorful List Accent 6" w:uiPriority="72"/>
-    <w:lsdException w:name="Colorful Grid Accent 6" w:uiPriority="73"/>
-    <w:lsdException w:name="Subtle Emphasis" w:uiPriority="19" w:qFormat="1"/>
-    <w:lsdException w:name="Intense Emphasis" w:uiPriority="21" w:qFormat="1"/>
-    <w:lsdException w:name="Subtle Reference" w:uiPriority="31" w:qFormat="1"/>
-    <w:lsdException w:name="Intense Reference" w:uiPriority="32" w:qFormat="1"/>
-    <w:lsdException w:name="Book Title" w:uiPriority="33" w:qFormat="1"/>
-    <w:lsdException w:name="Bibliography" w:semiHidden="1" w:uiPriority="37" w:unhideWhenUsed="1"/>
-    <w:lsdException w:name="TOC Heading" w:semiHidden="1" w:uiPriority="39" w:unhideWhenUsed="1" w:qFormat="1"/>
-    <w:lsdException w:name="Plain Table 1" w:uiPriority="41"/>
-    <w:lsdException w:name="Plain Table 2" w:uiPriority="42"/>
-    <w:lsdException w:name="Plain Table 3" w:uiPriority="43"/>
-    <w:lsdException w:name="Plain Table 4" w:uiPriority="44"/>
-    <w:lsdException w:name="Plain Table 5" w:uiPriority="45"/>
-    <w:lsdException w:name="Grid Table Light" w:uiPriority="40"/>
-    <w:lsdException w:name="Grid Table 1 Light" w:uiPriority="46"/>
-    <w:lsdException w:name="Grid Table 2" w:uiPriority="47"/>
-    <w:lsdException w:name="Grid Table 3" w:uiPriority="48"/>
-    <w:lsdException w:name="Grid Table 4" w:uiPriority="49"/>
-    <w:lsdException w:name="Grid Table 5 Dark" w:uiPriority="50"/>
-    <w:lsdException w:name="Grid Table 6 Colorful" w:uiPriority="51"/>
-    <w:lsdException w:name="Grid Table 7 Colorful" w:uiPriority="52"/>
-    <w:lsdException w:name="Grid Table 1 Light Accent 1" w:uiPriority="46"/>
-    <w:lsdException w:name="Grid Table 2 Accent 1" w:uiPriority="47"/>
-    <w:lsdException w:name="Grid Table 3 Accent 1" w:uiPriority="48"/>
-    <w:lsdException w:name="Grid Table 4 Accent 1" w:uiPriority="49"/>
-    <w:lsdException w:name="Grid Table 5 Dark Accent 1" w:uiPriority="50"/>
-    <w:lsdException w:name="Grid Table 6 Colorful Accent 1" w:uiPriority="51"/>
-    <w:lsdException w:name="Grid Table 7 Colorful Accent 1" w:uiPriority="52"/>
-    <w:lsdException w:name="Grid Table 1 Light Accent 2" w:uiPriority="46"/>
-    <w:lsdException w:name="Grid Table 2 Accent 2" w:uiPriority="47"/>
-    <w:lsdException w:name="Grid Table 3 Accent 2" w:uiPriority="48"/>
-    <w:lsdException w:name="Grid Table 4 Accent 2" w:uiPriority="49"/>
-    <w:lsdException w:name="Grid Table 5 Dark Accent 2" w:uiPriority="50"/>
-    <w:lsdException w:name="Grid Table 6 Colorful Accent 2" w:uiPriority="51"/>
-    <w:lsdException w:name="Grid Table 7 Colorful Accent 2" w:uiPriority="52"/>
-    <w:lsdException w:name="Grid Table 1 Light Accent 3" w:uiPriority="46"/>
-    <w:lsdException w:name="Grid Table 2 Accent 3" w:uiPriority="47"/>
-    <w:lsdException w:name="Grid Table 3 Accent 3" w:uiPriority="48"/>
-    <w:lsdException w:name="Grid Table 4 Accent 3" w:uiPriority="49"/>
-    <w:lsdException w:name="Grid Table 5 Dark Accent 3" w:uiPriority="50"/>
-    <w:lsdException w:name="Grid Table 6 Colorful Accent 3" w:uiPriority="51"/>
-    <w:lsdException w:name="Grid Table 7 Colorful Accent 3" w:uiPriority="52"/>
-    <w:lsdException w:name="Grid Table 1 Light Accent 4" w:uiPriority="46"/>
-    <w:lsdException w:name="Grid Table 2 Accent 4" w:uiPriority="47"/>
-    <w:lsdException w:name="Grid Table 3 Accent 4" w:uiPriority="48"/>
-    <w:lsdException w:name="Grid Table 4 Accent 4" w:uiPriority="49"/>
-    <w:lsdException w:name="Grid Table 5 Dark Accent 4" w:uiPriority="50"/>
-    <w:lsdException w:name="Grid Table 6 Colorful Accent 4" w:uiPriority="51"/>
-    <w:lsdException w:name="Grid Table 7 Colorful Accent 4" w:uiPriority="52"/>
-    <w:lsdException w:name="Grid Table 1 Light Accent 5" w:uiPriority="46"/>
-    <w:lsdException w:name="Grid Table 2 Accent 5" w:uiPriority="47"/>
-    <w:lsdException w:name="Grid Table 3 Accent 5" w:uiPriority="48"/>
-    <w:lsdException w:name="Grid Table 4 Accent 5" w:uiPriority="49"/>
-    <w:lsdException w:name="Grid Table 5 Dark Accent 5" w:uiPriority="50"/>
-    <w:lsdException w:name="Grid Table 6 Colorful Accent 5" w:uiPriority="51"/>
-    <w:lsdException w:name="Grid Table 7 Colorful Accent 5" w:uiPriority="52"/>
-    <w:lsdException w:name="Grid Table 1 Light Accent 6" w:uiPriority="46"/>
-    <w:lsdException w:name="Grid Table 2 Accent 6" w:uiPriority="47"/>
-    <w:lsdException w:name="Grid Table 3 Accent 6" w:uiPriority="48"/>
-    <w:lsdException w:name="Grid Table 4 Accent 6" w:uiPriority="49"/>
-    <w:lsdException w:name="Grid Table 5 Dark Accent 6" w:uiPriority="50"/>
-    <w:lsdException w:name="Grid Table 6 Colorful Accent 6" w:uiPriority="51"/>
-    <w:lsdException w:name="Grid Table 7 Colorful Accent 6" w:uiPriority="52"/>
-    <w:lsdException w:name="List Table 1 Light" w:uiPriority="46"/>
-    <w:lsdException w:name="List Table 2" w:uiPriority="47"/>
-    <w:lsdException w:name="List Table 3" w:uiPriority="48"/>
-    <w:lsdException w:name="List Table 4" w:uiPriority="49"/>
-    <w:lsdException w:name="List Table 5 Dark" w:uiPriority="50"/>
-    <w:lsdException w:name="List Table 6 Colorful" w:uiPriority="51"/>
-    <w:lsdException w:name="List Table 7 Colorful" w:uiPriority="52"/>
-    <w:lsdException w:name="List Table 1 Light Accent 1" w:uiPriority="46"/>
-    <w:lsdException w:name="List Table 2 Accent 1" w:uiPriority="47"/>
-    <w:lsdException w:name="List Table 3 Accent 1" w:uiPriority="48"/>
-    <w:lsdException w:name="List Table 4 Accent 1" w:uiPriority="49"/>
-    <w:lsdException w:name="List Table 5 Dark Accent 1" w:uiPriority="50"/>
-    <w:lsdException w:name="List Table 6 Colorful Accent 1" w:uiPriority="51"/>
-    <w:lsdException w:name="List Table 7 Colorful Accent 1" w:uiPriority="52"/>
-    <w:lsdException w:name="List Table 1 Light Accent 2" w:uiPriority="46"/>
-    <w:lsdException w:name="List Table 2 Accent 2" w:uiPriority="47"/>
-    <w:lsdException w:name="List Table 3 Accent 2" w:uiPriority="48"/>
-    <w:lsdException w:name="List Table 4 Accent 2" w:uiPriority="49"/>
-    <w:lsdException w:name="List Table 5 Dark Accent 2" w:uiPriority="50"/>
-    <w:lsdException w:name="List Table 6 Colorful Accent 2" w:uiPriority="51"/>
-    <w:lsdException w:name="List Table 7 Colorful Accent 2" w:uiPriority="52"/>
-    <w:lsdException w:name="List Table 1 Light Accent 3" w:uiPriority="46"/>
-    <w:lsdException w:name="List Table 2 Accent 3" w:uiPriority="47"/>
-    <w:lsdException w:name="List Table 3 Accent 3" w:uiPriority="48"/>
-    <w:lsdException w:name="List Table 4 Accent 3" w:uiPriority="49"/>
-    <w:lsdException w:name="List Table 5 Dark Accent 3" w:uiPriority="50"/>
-    <w:lsdException w:name="List Table 6 Colorful Accent 3" w:uiPriority="51"/>
-    <w:lsdException w:name="List Table 7 Colorful Accent 3" w:uiPriority="52"/>
-    <w:lsdException w:name="List Table 1 Light Accent 4" w:uiPriority="46"/>
-    <w:lsdException w:name="List Table 2 Accent 4" w:uiPriority="47"/>
-    <w:lsdException w:name="List Table 3 Accent 4" w:uiPriority="48"/>
-    <w:lsdException w:name="List Table 4 Accent 4" w:uiPriority="49"/>
-    <w:lsdException w:name="List Table 5 Dark Accent 4" w:uiPriority="50"/>
-    <w:lsdException w:name="List Table 6 Colorful Accent 4" w:uiPriority="51"/>
-    <w:lsdException w:name="List Table 7 Colorful Accent 4" w:uiPriority="52"/>
-    <w:lsdException w:name="List Table 1 Light Accent 5" w:uiPriority="46"/>
-    <w:lsdException w:name="List Table 2 Accent 5" w:uiPriority="47"/>
-    <w:lsdException w:name="List Table 3 Accent 5" w:uiPriority="48"/>
-    <w:lsdException w:name="List Table 4 Accent 5" w:uiPriority="49"/>
-    <w:lsdException w:name="List Table 5 Dark Accent 5" w:uiPriority="50"/>
-    <w:lsdException w:name="List Table 6 Colorful Accent 5" w:uiPriority="51"/>
-    <w:lsdException w:name="List Table 7 Colorful Accent 5" w:uiPriority="52"/>
-    <w:lsdException w:name="List Table 1 Light Accent 6" w:uiPriority="46"/>
-    <w:lsdException w:name="List Table 2 Accent 6" w:uiPriority="47"/>
-    <w:lsdException w:name="List Table 3 Accent 6" w:uiPriority="48"/>
-    <w:lsdException w:name="List Table 4 Accent 6" w:uiPriority="49"/>
-    <w:lsdException w:name="List Table 5 Dark Accent 6" w:uiPriority="50"/>
-    <w:lsdException w:name="List Table 6 Colorful Accent 6" w:uiPriority="51"/>
-    <w:lsdException w:name="List Table 7 Colorful Accent 6" w:uiPriority="52"/>
+  <w:latentStyles w:defLockedState="0" w:defUIPriority="99" w:defSemiHidden="1" w:defUnhideWhenUsed="1" w:defQFormat="0" w:count="276">
+    <w:lsdException w:name="Normal" w:semiHidden="0" w:uiPriority="0" w:unhideWhenUsed="0" w:qFormat="1"/>
+    <w:lsdException w:name="heading 1" w:semiHidden="0" w:uiPriority="9" w:unhideWhenUsed="0"/>
+    <w:lsdException w:name="heading 2" w:uiPriority="9" w:qFormat="1"/>
+    <w:lsdException w:name="heading 3" w:uiPriority="9" w:qFormat="1"/>
+    <w:lsdException w:name="heading 4" w:uiPriority="9" w:qFormat="1"/>
+    <w:lsdException w:name="heading 5" w:uiPriority="9" w:qFormat="1"/>
+    <w:lsdException w:name="heading 6" w:uiPriority="9" w:qFormat="1"/>
+    <w:lsdException w:name="heading 7" w:uiPriority="9" w:qFormat="1"/>
+    <w:lsdException w:name="heading 8" w:uiPriority="9" w:qFormat="1"/>
+    <w:lsdException w:name="heading 9" w:uiPriority="9" w:qFormat="1"/>
+    <w:lsdException w:name="toc 1" w:uiPriority="39"/>
+    <w:lsdException w:name="toc 2" w:uiPriority="39"/>
+    <w:lsdException w:name="toc 3" w:uiPriority="39"/>
+    <w:lsdException w:name="toc 4" w:uiPriority="39"/>
+    <w:lsdException w:name="toc 5" w:uiPriority="39"/>
+    <w:lsdException w:name="toc 6" w:uiPriority="39"/>
+    <w:lsdException w:name="toc 7" w:uiPriority="39"/>
+    <w:lsdException w:name="toc 8" w:uiPriority="39"/>
+    <w:lsdException w:name="toc 9" w:uiPriority="39"/>
+    <w:lsdException w:name="header" w:uiPriority="0"/>
+    <w:lsdException w:name="caption" w:uiPriority="35" w:qFormat="1"/>
+    <w:lsdException w:name="Title" w:semiHidden="0" w:uiPriority="10" w:unhideWhenUsed="0" w:qFormat="1"/>
+    <w:lsdException w:name="Default Paragraph Font" w:uiPriority="1"/>
+    <w:lsdException w:name="Subtitle" w:semiHidden="0" w:uiPriority="11" w:unhideWhenUsed="0" w:qFormat="1"/>
+    <w:lsdException w:name="Strong" w:semiHidden="0" w:uiPriority="22" w:unhideWhenUsed="0" w:qFormat="1"/>
+    <w:lsdException w:name="Emphasis" w:semiHidden="0" w:uiPriority="20" w:unhideWhenUsed="0" w:qFormat="1"/>
+    <w:lsdException w:name="Table Grid" w:semiHidden="0" w:uiPriority="59" w:unhideWhenUsed="0"/>
+    <w:lsdException w:name="Note Level 1" w:semiHidden="0" w:unhideWhenUsed="0"/>
+    <w:lsdException w:name="Note Level 2" w:semiHidden="0" w:unhideWhenUsed="0"/>
+    <w:lsdException w:name="Note Level 3" w:semiHidden="0" w:unhideWhenUsed="0"/>
+    <w:lsdException w:name="Note Level 4" w:semiHidden="0" w:unhideWhenUsed="0"/>
+    <w:lsdException w:name="Note Level 5" w:semiHidden="0" w:unhideWhenUsed="0"/>
+    <w:lsdException w:name="Note Level 6" w:semiHidden="0" w:unhideWhenUsed="0"/>
+    <w:lsdException w:name="Note Level 7" w:semiHidden="0" w:unhideWhenUsed="0"/>
+    <w:lsdException w:name="Note Level 8" w:semiHidden="0" w:unhideWhenUsed="0"/>
+    <w:lsdException w:name="Note Level 9" w:semiHidden="0" w:unhideWhenUsed="0"/>
+    <w:lsdException w:name="Placeholder Text" w:unhideWhenUsed="0"/>
+    <w:lsdException w:name="No Spacing" w:semiHidden="0" w:uiPriority="1" w:unhideWhenUsed="0" w:qFormat="1"/>
+    <w:lsdException w:name="Light Shading" w:semiHidden="0" w:uiPriority="60" w:unhideWhenUsed="0"/>
+    <w:lsdException w:name="Light List" w:semiHidden="0" w:uiPriority="61" w:unhideWhenUsed="0"/>
+    <w:lsdException w:name="Light Grid" w:semiHidden="0" w:uiPriority="62" w:unhideWhenUsed="0"/>
+    <w:lsdException w:name="Medium Shading 1" w:semiHidden="0" w:uiPriority="63" w:unhideWhenUsed="0"/>
+    <w:lsdException w:name="Medium Shading 2" w:semiHidden="0" w:uiPriority="64" w:unhideWhenUsed="0"/>
+    <w:lsdException w:name="Medium List 1" w:semiHidden="0" w:uiPriority="65" w:unhideWhenUsed="0"/>
+    <w:lsdException w:name="Medium List 2" w:semiHidden="0" w:uiPriority="66" w:unhideWhenUsed="0"/>
+    <w:lsdException w:name="Medium Grid 1" w:semiHidden="0" w:uiPriority="67" w:unhideWhenUsed="0"/>
+    <w:lsdException w:name="Medium Grid 2" w:semiHidden="0" w:uiPriority="68" w:unhideWhenUsed="0"/>
+    <w:lsdException w:name="Medium Grid 3" w:semiHidden="0" w:uiPriority="69" w:unhideWhenUsed="0"/>
+    <w:lsdException w:name="Dark List" w:semiHidden="0" w:uiPriority="70" w:unhideWhenUsed="0"/>
+    <w:lsdException w:name="Colorful Shading" w:semiHidden="0" w:uiPriority="71" w:unhideWhenUsed="0"/>
+    <w:lsdException w:name="Colorful List" w:semiHidden="0" w:uiPriority="72" w:unhideWhenUsed="0"/>
+    <w:lsdException w:name="Colorful Grid" w:semiHidden="0" w:uiPriority="73" w:unhideWhenUsed="0"/>
+    <w:lsdException w:name="Light Shading Accent 1" w:semiHidden="0" w:uiPriority="60" w:unhideWhenUsed="0"/>
+    <w:lsdException w:name="Light List Accent 1" w:semiHidden="0" w:uiPriority="61" w:unhideWhenUsed="0"/>
+    <w:lsdException w:name="Light Grid Accent 1" w:semiHidden="0" w:uiPriority="62" w:unhideWhenUsed="0"/>
+    <w:lsdException w:name="Medium Shading 1 Accent 1" w:semiHidden="0" w:uiPriority="63" w:unhideWhenUsed="0"/>
+    <w:lsdException w:name="Medium Shading 2 Accent 1" w:semiHidden="0" w:uiPriority="64" w:unhideWhenUsed="0"/>
+    <w:lsdException w:name="Medium List 1 Accent 1" w:semiHidden="0" w:uiPriority="65" w:unhideWhenUsed="0"/>
+    <w:lsdException w:name="Revision" w:unhideWhenUsed="0"/>
+    <w:lsdException w:name="List Paragraph" w:semiHidden="0" w:uiPriority="34" w:unhideWhenUsed="0" w:qFormat="1"/>
+    <w:lsdException w:name="Quote" w:semiHidden="0" w:uiPriority="29" w:unhideWhenUsed="0" w:qFormat="1"/>
+    <w:lsdException w:name="Intense Quote" w:semiHidden="0" w:uiPriority="30" w:unhideWhenUsed="0" w:qFormat="1"/>
+    <w:lsdException w:name="Medium List 2 Accent 1" w:semiHidden="0" w:uiPriority="66" w:unhideWhenUsed="0"/>
+    <w:lsdException w:name="Medium Grid 1 Accent 1" w:semiHidden="0" w:uiPriority="67" w:unhideWhenUsed="0"/>
+    <w:lsdException w:name="Medium Grid 2 Accent 1" w:semiHidden="0" w:uiPriority="68" w:unhideWhenUsed="0"/>
+    <w:lsdException w:name="Medium Grid 3 Accent 1" w:semiHidden="0" w:uiPriority="69" w:unhideWhenUsed="0"/>
+    <w:lsdException w:name="Dark List Accent 1" w:semiHidden="0" w:uiPriority="70" w:unhideWhenUsed="0"/>
+    <w:lsdException w:name="Colorful Shading Accent 1" w:semiHidden="0" w:uiPriority="71" w:unhideWhenUsed="0"/>
+    <w:lsdException w:name="Colorful List Accent 1" w:semiHidden="0" w:uiPriority="72" w:unhideWhenUsed="0"/>
+    <w:lsdException w:name="Colorful Grid Accent 1" w:semiHidden="0" w:uiPriority="73" w:unhideWhenUsed="0"/>
+    <w:lsdException w:name="Light Shading Accent 2" w:semiHidden="0" w:uiPriority="60" w:unhideWhenUsed="0"/>
+    <w:lsdException w:name="Light List Accent 2" w:semiHidden="0" w:uiPriority="61" w:unhideWhenUsed="0"/>
+    <w:lsdException w:name="Light Grid Accent 2" w:semiHidden="0" w:uiPriority="62" w:unhideWhenUsed="0"/>
+    <w:lsdException w:name="Medium Shading 1 Accent 2" w:semiHidden="0" w:uiPriority="63" w:unhideWhenUsed="0"/>
+    <w:lsdException w:name="Medium Shading 2 Accent 2" w:semiHidden="0" w:uiPriority="64" w:unhideWhenUsed="0"/>
+    <w:lsdException w:name="Medium List 1 Accent 2" w:semiHidden="0" w:uiPriority="65" w:unhideWhenUsed="0"/>
+    <w:lsdException w:name="Medium List 2 Accent 2" w:semiHidden="0" w:uiPriority="66" w:unhideWhenUsed="0"/>
+    <w:lsdException w:name="Medium Grid 1 Accent 2" w:semiHidden="0" w:uiPriority="67" w:unhideWhenUsed="0"/>
+    <w:lsdException w:name="Medium Grid 2 Accent 2" w:semiHidden="0" w:uiPriority="68" w:unhideWhenUsed="0"/>
+    <w:lsdException w:name="Medium Grid 3 Accent 2" w:semiHidden="0" w:uiPriority="69" w:unhideWhenUsed="0"/>
+    <w:lsdException w:name="Dark List Accent 2" w:semiHidden="0" w:uiPriority="70" w:unhideWhenUsed="0"/>
+    <w:lsdException w:name="Colorful Shading Accent 2" w:semiHidden="0" w:uiPriority="71" w:unhideWhenUsed="0"/>
+    <w:lsdException w:name="Colorful List Accent 2" w:semiHidden="0" w:uiPriority="72" w:unhideWhenUsed="0"/>
+    <w:lsdException w:name="Colorful Grid Accent 2" w:semiHidden="0" w:uiPriority="73" w:unhideWhenUsed="0"/>
+    <w:lsdException w:name="Light Shading Accent 3" w:semiHidden="0" w:uiPriority="60" w:unhideWhenUsed="0"/>
+    <w:lsdException w:name="Light List Accent 3" w:semiHidden="0" w:uiPriority="61" w:unhideWhenUsed="0"/>
+    <w:lsdException w:name="Light Grid Accent 3" w:semiHidden="0" w:uiPriority="62" w:unhideWhenUsed="0"/>
+    <w:lsdException w:name="Medium Shading 1 Accent 3" w:semiHidden="0" w:uiPriority="63" w:unhideWhenUsed="0"/>
+    <w:lsdException w:name="Medium Shading 2 Accent 3" w:semiHidden="0" w:uiPriority="64" w:unhideWhenUsed="0"/>
+    <w:lsdException w:name="Medium List 1 Accent 3" w:semiHidden="0" w:uiPriority="65" w:unhideWhenUsed="0"/>
+    <w:lsdException w:name="Medium List 2 Accent 3" w:semiHidden="0" w:uiPriority="66" w:unhideWhenUsed="0"/>
+    <w:lsdException w:name="Medium Grid 1 Accent 3" w:semiHidden="0" w:uiPriority="67" w:unhideWhenUsed="0"/>
+    <w:lsdException w:name="Medium Grid 2 Accent 3" w:semiHidden="0" w:uiPriority="68" w:unhideWhenUsed="0"/>
+    <w:lsdException w:name="Medium Grid 3 Accent 3" w:semiHidden="0" w:uiPriority="69" w:unhideWhenUsed="0"/>
+    <w:lsdException w:name="Dark List Accent 3" w:semiHidden="0" w:uiPriority="70" w:unhideWhenUsed="0"/>
+    <w:lsdException w:name="Colorful Shading Accent 3" w:semiHidden="0" w:uiPriority="71" w:unhideWhenUsed="0"/>
+    <w:lsdException w:name="Colorful List Accent 3" w:semiHidden="0" w:uiPriority="72" w:unhideWhenUsed="0"/>
+    <w:lsdException w:name="Colorful Grid Accent 3" w:semiHidden="0" w:uiPriority="73" w:unhideWhenUsed="0"/>
+    <w:lsdException w:name="Light Shading Accent 4" w:semiHidden="0" w:uiPriority="60" w:unhideWhenUsed="0"/>
+    <w:lsdException w:name="Light List Accent 4" w:semiHidden="0" w:uiPriority="61" w:unhideWhenUsed="0"/>
+    <w:lsdException w:name="Light Grid Accent 4" w:semiHidden="0" w:uiPriority="62" w:unhideWhenUsed="0"/>
+    <w:lsdException w:name="Medium Shading 1 Accent 4" w:semiHidden="0" w:uiPriority="63" w:unhideWhenUsed="0"/>
+    <w:lsdException w:name="Medium Shading 2 Accent 4" w:semiHidden="0" w:uiPriority="64" w:unhideWhenUsed="0"/>
+    <w:lsdException w:name="Medium List 1 Accent 4" w:semiHidden="0" w:uiPriority="65" w:unhideWhenUsed="0"/>
+    <w:lsdException w:name="Medium List 2 Accent 4" w:semiHidden="0" w:uiPriority="66" w:unhideWhenUsed="0"/>
+    <w:lsdException w:name="Medium Grid 1 Accent 4" w:semiHidden="0" w:uiPriority="67" w:unhideWhenUsed="0"/>
+    <w:lsdException w:name="Medium Grid 2 Accent 4" w:semiHidden="0" w:uiPriority="68" w:unhideWhenUsed="0"/>
+    <w:lsdException w:name="Medium Grid 3 Accent 4" w:semiHidden="0" w:uiPriority="69" w:unhideWhenUsed="0"/>
+    <w:lsdException w:name="Dark List Accent 4" w:semiHidden="0" w:uiPriority="70" w:unhideWhenUsed="0"/>
+    <w:lsdException w:name="Colorful Shading Accent 4" w:semiHidden="0" w:uiPriority="71" w:unhideWhenUsed="0"/>
+    <w:lsdException w:name="Colorful List Accent 4" w:semiHidden="0" w:uiPriority="72" w:unhideWhenUsed="0"/>
+    <w:lsdException w:name="Colorful Grid Accent 4" w:semiHidden="0" w:uiPriority="73" w:unhideWhenUsed="0"/>
+    <w:lsdException w:name="Light Shading Accent 5" w:semiHidden="0" w:uiPriority="60" w:unhideWhenUsed="0"/>
+    <w:lsdException w:name="Light List Accent 5" w:semiHidden="0" w:uiPriority="61" w:unhideWhenUsed="0"/>
+    <w:lsdException w:name="Light Grid Accent 5" w:semiHidden="0" w:uiPriority="62" w:unhideWhenUsed="0"/>
+    <w:lsdException w:name="Medium Shading 1 Accent 5" w:semiHidden="0" w:uiPriority="63" w:unhideWhenUsed="0"/>
+    <w:lsdException w:name="Medium Shading 2 Accent 5" w:semiHidden="0" w:uiPriority="64" w:unhideWhenUsed="0"/>
+    <w:lsdException w:name="Medium List 1 Accent 5" w:semiHidden="0" w:uiPriority="65" w:unhideWhenUsed="0"/>
+    <w:lsdException w:name="Medium List 2 Accent 5" w:semiHidden="0" w:uiPriority="66" w:unhideWhenUsed="0"/>
+    <w:lsdException w:name="Medium Grid 1 Accent 5" w:semiHidden="0" w:uiPriority="67" w:unhideWhenUsed="0"/>
+    <w:lsdException w:name="Medium Grid 2 Accent 5" w:semiHidden="0" w:uiPriority="68" w:unhideWhenUsed="0"/>
+    <w:lsdException w:name="Medium Grid 3 Accent 5" w:semiHidden="0" w:uiPriority="69" w:unhideWhenUsed="0"/>
+    <w:lsdException w:name="Dark List Accent 5" w:semiHidden="0" w:uiPriority="70" w:unhideWhenUsed="0"/>
+    <w:lsdException w:name="Colorful Shading Accent 5" w:semiHidden="0" w:uiPriority="71" w:unhideWhenUsed="0"/>
+    <w:lsdException w:name="Colorful List Accent 5" w:semiHidden="0" w:uiPriority="72" w:unhideWhenUsed="0"/>
+    <w:lsdException w:name="Colorful Grid Accent 5" w:semiHidden="0" w:uiPriority="73" w:unhideWhenUsed="0"/>
+    <w:lsdException w:name="Light Shading Accent 6" w:semiHidden="0" w:uiPriority="60" w:unhideWhenUsed="0"/>
+    <w:lsdException w:name="Light List Accent 6" w:semiHidden="0" w:uiPriority="61" w:unhideWhenUsed="0"/>
+    <w:lsdException w:name="Light Grid Accent 6" w:semiHidden="0" w:uiPriority="62" w:unhideWhenUsed="0"/>
+    <w:lsdException w:name="Medium Shading 1 Accent 6" w:semiHidden="0" w:uiPriority="63" w:unhideWhenUsed="0"/>
+    <w:lsdException w:name="Medium Shading 2 Accent 6" w:semiHidden="0" w:uiPriority="64" w:unhideWhenUsed="0"/>
+    <w:lsdException w:name="Medium List 1 Accent 6" w:semiHidden="0" w:uiPriority="65" w:unhideWhenUsed="0"/>
+    <w:lsdException w:name="Medium List 2 Accent 6" w:semiHidden="0" w:uiPriority="66" w:unhideWhenUsed="0"/>
+    <w:lsdException w:name="Medium Grid 1 Accent 6" w:semiHidden="0" w:uiPriority="67" w:unhideWhenUsed="0"/>
+    <w:lsdException w:name="Medium Grid 2 Accent 6" w:semiHidden="0" w:uiPriority="68" w:unhideWhenUsed="0"/>
+    <w:lsdException w:name="Medium Grid 3 Accent 6" w:semiHidden="0" w:uiPriority="69" w:unhideWhenUsed="0"/>
+    <w:lsdException w:name="Dark List Accent 6" w:semiHidden="0" w:uiPriority="70" w:unhideWhenUsed="0"/>
+    <w:lsdException w:name="Colorful Shading Accent 6" w:semiHidden="0" w:uiPriority="71" w:unhideWhenUsed="0"/>
+    <w:lsdException w:name="Colorful List Accent 6" w:semiHidden="0" w:uiPriority="72" w:unhideWhenUsed="0"/>
+    <w:lsdException w:name="Colorful Grid Accent 6" w:semiHidden="0" w:uiPriority="73" w:unhideWhenUsed="0"/>
+    <w:lsdException w:name="Subtle Emphasis" w:semiHidden="0" w:uiPriority="19" w:unhideWhenUsed="0" w:qFormat="1"/>
+    <w:lsdException w:name="Intense Emphasis" w:semiHidden="0" w:uiPriority="21" w:unhideWhenUsed="0" w:qFormat="1"/>
+    <w:lsdException w:name="Subtle Reference" w:semiHidden="0" w:uiPriority="31" w:unhideWhenUsed="0" w:qFormat="1"/>
+    <w:lsdException w:name="Intense Reference" w:semiHidden="0" w:uiPriority="32" w:unhideWhenUsed="0" w:qFormat="1"/>
+    <w:lsdException w:name="Book Title" w:semiHidden="0" w:uiPriority="33" w:unhideWhenUsed="0" w:qFormat="1"/>
+    <w:lsdException w:name="Bibliography" w:uiPriority="37"/>
+    <w:lsdException w:name="TOC Heading" w:uiPriority="39" w:qFormat="1"/>
   </w:latentStyles>
   <w:style w:type="paragraph" w:default="1" w:styleId="Normal">
     <w:name w:val="Normal"/>
     <w:qFormat/>
   </w:style>
-  <w:style w:type="paragraph" w:styleId="Titre1">
+  <w:style w:type="paragraph" w:styleId="Heading1">
     <w:name w:val="heading 1"/>
-    <w:next w:val="Titre2"/>
-    <w:link w:val="Titre1Car"/>
+    <w:next w:val="Heading2"/>
+    <w:link w:val="Heading1Char"/>
     <w:uiPriority w:val="9"/>
     <w:rsid w:val="009D10CC"/>
     <w:pPr>
@@ -5821,11 +5601,11 @@
       <w:szCs w:val="32"/>
     </w:rPr>
   </w:style>
-  <w:style w:type="paragraph" w:styleId="Titre2">
+  <w:style w:type="paragraph" w:styleId="Heading2">
     <w:name w:val="heading 2"/>
     <w:basedOn w:val="Normal"/>
     <w:next w:val="Normal"/>
-    <w:link w:val="Titre2Car"/>
+    <w:link w:val="Heading2Char"/>
     <w:uiPriority w:val="9"/>
     <w:unhideWhenUsed/>
     <w:qFormat/>
@@ -5845,11 +5625,11 @@
       <w:szCs w:val="26"/>
     </w:rPr>
   </w:style>
-  <w:style w:type="paragraph" w:styleId="Titre3">
+  <w:style w:type="paragraph" w:styleId="Heading3">
     <w:name w:val="heading 3"/>
     <w:basedOn w:val="Normal"/>
     <w:next w:val="Normal"/>
-    <w:link w:val="Titre3Car"/>
+    <w:link w:val="Heading3Char"/>
     <w:uiPriority w:val="9"/>
     <w:semiHidden/>
     <w:unhideWhenUsed/>
@@ -5868,11 +5648,11 @@
       <w:color w:val="4F81BD" w:themeColor="accent1"/>
     </w:rPr>
   </w:style>
-  <w:style w:type="paragraph" w:styleId="Titre4">
+  <w:style w:type="paragraph" w:styleId="Heading4">
     <w:name w:val="heading 4"/>
     <w:basedOn w:val="Normal"/>
     <w:next w:val="Normal"/>
-    <w:link w:val="Titre4Car"/>
+    <w:link w:val="Heading4Char"/>
     <w:uiPriority w:val="9"/>
     <w:semiHidden/>
     <w:unhideWhenUsed/>
@@ -5893,11 +5673,11 @@
       <w:color w:val="4F81BD" w:themeColor="accent1"/>
     </w:rPr>
   </w:style>
-  <w:style w:type="paragraph" w:styleId="Titre5">
+  <w:style w:type="paragraph" w:styleId="Heading5">
     <w:name w:val="heading 5"/>
     <w:basedOn w:val="Normal"/>
     <w:next w:val="Normal"/>
-    <w:link w:val="Titre5Car"/>
+    <w:link w:val="Heading5Char"/>
     <w:uiPriority w:val="9"/>
     <w:semiHidden/>
     <w:unhideWhenUsed/>
@@ -5914,11 +5694,11 @@
       <w:color w:val="243F60" w:themeColor="accent1" w:themeShade="7F"/>
     </w:rPr>
   </w:style>
-  <w:style w:type="paragraph" w:styleId="Titre6">
+  <w:style w:type="paragraph" w:styleId="Heading6">
     <w:name w:val="heading 6"/>
     <w:basedOn w:val="Normal"/>
     <w:next w:val="Normal"/>
-    <w:link w:val="Titre6Car"/>
+    <w:link w:val="Heading6Char"/>
     <w:uiPriority w:val="9"/>
     <w:semiHidden/>
     <w:unhideWhenUsed/>
@@ -5937,11 +5717,11 @@
       <w:color w:val="243F60" w:themeColor="accent1" w:themeShade="7F"/>
     </w:rPr>
   </w:style>
-  <w:style w:type="paragraph" w:styleId="Titre7">
+  <w:style w:type="paragraph" w:styleId="Heading7">
     <w:name w:val="heading 7"/>
     <w:basedOn w:val="Normal"/>
     <w:next w:val="Normal"/>
-    <w:link w:val="Titre7Car"/>
+    <w:link w:val="Heading7Char"/>
     <w:uiPriority w:val="9"/>
     <w:semiHidden/>
     <w:unhideWhenUsed/>
@@ -5960,11 +5740,11 @@
       <w:color w:val="404040" w:themeColor="text1" w:themeTint="BF"/>
     </w:rPr>
   </w:style>
-  <w:style w:type="paragraph" w:styleId="Titre8">
+  <w:style w:type="paragraph" w:styleId="Heading8">
     <w:name w:val="heading 8"/>
     <w:basedOn w:val="Normal"/>
     <w:next w:val="Normal"/>
-    <w:link w:val="Titre8Car"/>
+    <w:link w:val="Heading8Char"/>
     <w:uiPriority w:val="9"/>
     <w:semiHidden/>
     <w:unhideWhenUsed/>
@@ -5983,11 +5763,11 @@
       <w:szCs w:val="20"/>
     </w:rPr>
   </w:style>
-  <w:style w:type="paragraph" w:styleId="Titre9">
+  <w:style w:type="paragraph" w:styleId="Heading9">
     <w:name w:val="heading 9"/>
     <w:basedOn w:val="Normal"/>
     <w:next w:val="Normal"/>
-    <w:link w:val="Titre9Car"/>
+    <w:link w:val="Heading9Char"/>
     <w:uiPriority w:val="9"/>
     <w:semiHidden/>
     <w:unhideWhenUsed/>
@@ -6008,13 +5788,13 @@
       <w:szCs w:val="20"/>
     </w:rPr>
   </w:style>
-  <w:style w:type="character" w:default="1" w:styleId="Policepardfaut">
+  <w:style w:type="character" w:default="1" w:styleId="DefaultParagraphFont">
     <w:name w:val="Default Paragraph Font"/>
     <w:uiPriority w:val="1"/>
     <w:semiHidden/>
     <w:unhideWhenUsed/>
   </w:style>
-  <w:style w:type="table" w:default="1" w:styleId="TableauNormal">
+  <w:style w:type="table" w:default="1" w:styleId="TableNormal">
     <w:name w:val="Normal Table"/>
     <w:uiPriority w:val="99"/>
     <w:semiHidden/>
@@ -6029,16 +5809,16 @@
       </w:tblCellMar>
     </w:tblPr>
   </w:style>
-  <w:style w:type="numbering" w:default="1" w:styleId="Aucuneliste">
+  <w:style w:type="numbering" w:default="1" w:styleId="NoList">
     <w:name w:val="No List"/>
     <w:uiPriority w:val="99"/>
     <w:semiHidden/>
     <w:unhideWhenUsed/>
   </w:style>
-  <w:style w:type="paragraph" w:styleId="En-tte">
+  <w:style w:type="paragraph" w:styleId="Header">
     <w:name w:val="header"/>
     <w:basedOn w:val="Normal"/>
-    <w:link w:val="En-tteCar"/>
+    <w:link w:val="HeaderChar"/>
     <w:unhideWhenUsed/>
     <w:rsid w:val="00235A18"/>
     <w:pPr>
@@ -6048,16 +5828,16 @@
       </w:tabs>
     </w:pPr>
   </w:style>
-  <w:style w:type="character" w:customStyle="1" w:styleId="En-tteCar">
-    <w:name w:val="En-tête Car"/>
-    <w:basedOn w:val="Policepardfaut"/>
-    <w:link w:val="En-tte"/>
+  <w:style w:type="character" w:customStyle="1" w:styleId="HeaderChar">
+    <w:name w:val="Header Char"/>
+    <w:basedOn w:val="DefaultParagraphFont"/>
+    <w:link w:val="Header"/>
     <w:rsid w:val="00235A18"/>
   </w:style>
-  <w:style w:type="paragraph" w:styleId="Pieddepage">
+  <w:style w:type="paragraph" w:styleId="Footer">
     <w:name w:val="footer"/>
     <w:basedOn w:val="Normal"/>
-    <w:link w:val="PieddepageCar"/>
+    <w:link w:val="FooterChar"/>
     <w:uiPriority w:val="99"/>
     <w:unhideWhenUsed/>
     <w:rsid w:val="00235A18"/>
@@ -6068,17 +5848,17 @@
       </w:tabs>
     </w:pPr>
   </w:style>
-  <w:style w:type="character" w:customStyle="1" w:styleId="PieddepageCar">
-    <w:name w:val="Pied de page Car"/>
-    <w:basedOn w:val="Policepardfaut"/>
-    <w:link w:val="Pieddepage"/>
+  <w:style w:type="character" w:customStyle="1" w:styleId="FooterChar">
+    <w:name w:val="Footer Char"/>
+    <w:basedOn w:val="DefaultParagraphFont"/>
+    <w:link w:val="Footer"/>
     <w:uiPriority w:val="99"/>
     <w:rsid w:val="00235A18"/>
   </w:style>
-  <w:style w:type="character" w:customStyle="1" w:styleId="Titre1Car">
-    <w:name w:val="Titre 1 Car"/>
-    <w:basedOn w:val="Policepardfaut"/>
-    <w:link w:val="Titre1"/>
+  <w:style w:type="character" w:customStyle="1" w:styleId="Heading1Char">
+    <w:name w:val="Heading 1 Char"/>
+    <w:basedOn w:val="DefaultParagraphFont"/>
+    <w:link w:val="Heading1"/>
     <w:uiPriority w:val="9"/>
     <w:rsid w:val="00363C3E"/>
     <w:rPr>
@@ -6090,10 +5870,10 @@
       <w:szCs w:val="32"/>
     </w:rPr>
   </w:style>
-  <w:style w:type="paragraph" w:styleId="Textedebulles">
+  <w:style w:type="paragraph" w:styleId="BalloonText">
     <w:name w:val="Balloon Text"/>
     <w:basedOn w:val="Normal"/>
-    <w:link w:val="TextedebullesCar"/>
+    <w:link w:val="BalloonTextChar"/>
     <w:uiPriority w:val="99"/>
     <w:semiHidden/>
     <w:unhideWhenUsed/>
@@ -6104,10 +5884,10 @@
       <w:szCs w:val="18"/>
     </w:rPr>
   </w:style>
-  <w:style w:type="character" w:customStyle="1" w:styleId="Titre2Car">
-    <w:name w:val="Titre 2 Car"/>
-    <w:basedOn w:val="Policepardfaut"/>
-    <w:link w:val="Titre2"/>
+  <w:style w:type="character" w:customStyle="1" w:styleId="Heading2Char">
+    <w:name w:val="Heading 2 Char"/>
+    <w:basedOn w:val="DefaultParagraphFont"/>
+    <w:link w:val="Heading2"/>
     <w:uiPriority w:val="9"/>
     <w:rsid w:val="00D10644"/>
     <w:rPr>
@@ -6119,10 +5899,10 @@
       <w:szCs w:val="26"/>
     </w:rPr>
   </w:style>
-  <w:style w:type="character" w:customStyle="1" w:styleId="TextedebullesCar">
-    <w:name w:val="Texte de bulles Car"/>
-    <w:basedOn w:val="Policepardfaut"/>
-    <w:link w:val="Textedebulles"/>
+  <w:style w:type="character" w:customStyle="1" w:styleId="BalloonTextChar">
+    <w:name w:val="Balloon Text Char"/>
+    <w:basedOn w:val="DefaultParagraphFont"/>
+    <w:link w:val="BalloonText"/>
     <w:uiPriority w:val="99"/>
     <w:semiHidden/>
     <w:rsid w:val="009C04A5"/>
@@ -6132,9 +5912,9 @@
       <w:szCs w:val="18"/>
     </w:rPr>
   </w:style>
-  <w:style w:type="paragraph" w:styleId="En-ttedetabledesmatires">
+  <w:style w:type="paragraph" w:styleId="TOCHeading">
     <w:name w:val="TOC Heading"/>
-    <w:basedOn w:val="Titre1"/>
+    <w:basedOn w:val="Heading1"/>
     <w:next w:val="Normal"/>
     <w:uiPriority w:val="39"/>
     <w:unhideWhenUsed/>
@@ -6150,7 +5930,7 @@
       <w:szCs w:val="28"/>
     </w:rPr>
   </w:style>
-  <w:style w:type="paragraph" w:styleId="TM1">
+  <w:style w:type="paragraph" w:styleId="TOC1">
     <w:name w:val="toc 1"/>
     <w:basedOn w:val="Normal"/>
     <w:next w:val="Normal"/>
@@ -6167,7 +5947,7 @@
       <w:color w:val="548DD4"/>
     </w:rPr>
   </w:style>
-  <w:style w:type="paragraph" w:styleId="TM2">
+  <w:style w:type="paragraph" w:styleId="TOC2">
     <w:name w:val="toc 2"/>
     <w:basedOn w:val="Normal"/>
     <w:next w:val="Normal"/>
@@ -6180,7 +5960,7 @@
       <w:szCs w:val="22"/>
     </w:rPr>
   </w:style>
-  <w:style w:type="paragraph" w:styleId="TM3">
+  <w:style w:type="paragraph" w:styleId="TOC3">
     <w:name w:val="toc 3"/>
     <w:basedOn w:val="Normal"/>
     <w:next w:val="Normal"/>
@@ -6197,7 +5977,7 @@
       <w:szCs w:val="22"/>
     </w:rPr>
   </w:style>
-  <w:style w:type="paragraph" w:styleId="TM4">
+  <w:style w:type="paragraph" w:styleId="TOC4">
     <w:name w:val="toc 4"/>
     <w:basedOn w:val="Normal"/>
     <w:next w:val="Normal"/>
@@ -6216,7 +5996,7 @@
       <w:szCs w:val="20"/>
     </w:rPr>
   </w:style>
-  <w:style w:type="paragraph" w:styleId="TM5">
+  <w:style w:type="paragraph" w:styleId="TOC5">
     <w:name w:val="toc 5"/>
     <w:basedOn w:val="Normal"/>
     <w:next w:val="Normal"/>
@@ -6235,7 +6015,7 @@
       <w:szCs w:val="20"/>
     </w:rPr>
   </w:style>
-  <w:style w:type="paragraph" w:styleId="TM6">
+  <w:style w:type="paragraph" w:styleId="TOC6">
     <w:name w:val="toc 6"/>
     <w:basedOn w:val="Normal"/>
     <w:next w:val="Normal"/>
@@ -6254,7 +6034,7 @@
       <w:szCs w:val="20"/>
     </w:rPr>
   </w:style>
-  <w:style w:type="paragraph" w:styleId="TM7">
+  <w:style w:type="paragraph" w:styleId="TOC7">
     <w:name w:val="toc 7"/>
     <w:basedOn w:val="Normal"/>
     <w:next w:val="Normal"/>
@@ -6273,7 +6053,7 @@
       <w:szCs w:val="20"/>
     </w:rPr>
   </w:style>
-  <w:style w:type="paragraph" w:styleId="TM8">
+  <w:style w:type="paragraph" w:styleId="TOC8">
     <w:name w:val="toc 8"/>
     <w:basedOn w:val="Normal"/>
     <w:next w:val="Normal"/>
@@ -6292,7 +6072,7 @@
       <w:szCs w:val="20"/>
     </w:rPr>
   </w:style>
-  <w:style w:type="paragraph" w:styleId="TM9">
+  <w:style w:type="paragraph" w:styleId="TOC9">
     <w:name w:val="toc 9"/>
     <w:basedOn w:val="Normal"/>
     <w:next w:val="Normal"/>
@@ -6385,17 +6165,17 @@
       <w:sz w:val="18"/>
     </w:rPr>
   </w:style>
-  <w:style w:type="character" w:styleId="Numrodeligne">
+  <w:style w:type="character" w:styleId="LineNumber">
     <w:name w:val="line number"/>
-    <w:basedOn w:val="Policepardfaut"/>
+    <w:basedOn w:val="DefaultParagraphFont"/>
     <w:uiPriority w:val="99"/>
     <w:semiHidden/>
     <w:unhideWhenUsed/>
     <w:rsid w:val="00987CC9"/>
   </w:style>
-  <w:style w:type="character" w:styleId="Numrodepage">
+  <w:style w:type="character" w:styleId="PageNumber">
     <w:name w:val="page number"/>
-    <w:basedOn w:val="Policepardfaut"/>
+    <w:basedOn w:val="DefaultParagraphFont"/>
     <w:uiPriority w:val="99"/>
     <w:semiHidden/>
     <w:unhideWhenUsed/>
@@ -6423,10 +6203,10 @@
       <w:szCs w:val="26"/>
     </w:rPr>
   </w:style>
-  <w:style w:type="character" w:customStyle="1" w:styleId="Titre3Car">
-    <w:name w:val="Titre 3 Car"/>
-    <w:basedOn w:val="Policepardfaut"/>
-    <w:link w:val="Titre3"/>
+  <w:style w:type="character" w:customStyle="1" w:styleId="Heading3Char">
+    <w:name w:val="Heading 3 Char"/>
+    <w:basedOn w:val="DefaultParagraphFont"/>
+    <w:link w:val="Heading3"/>
     <w:uiPriority w:val="9"/>
     <w:semiHidden/>
     <w:rsid w:val="00363C3E"/>
@@ -6437,10 +6217,10 @@
       <w:color w:val="4F81BD" w:themeColor="accent1"/>
     </w:rPr>
   </w:style>
-  <w:style w:type="character" w:customStyle="1" w:styleId="Titre4Car">
-    <w:name w:val="Titre 4 Car"/>
-    <w:basedOn w:val="Policepardfaut"/>
-    <w:link w:val="Titre4"/>
+  <w:style w:type="character" w:customStyle="1" w:styleId="Heading4Char">
+    <w:name w:val="Heading 4 Char"/>
+    <w:basedOn w:val="DefaultParagraphFont"/>
+    <w:link w:val="Heading4"/>
     <w:uiPriority w:val="9"/>
     <w:semiHidden/>
     <w:rsid w:val="00363C3E"/>
@@ -6453,10 +6233,10 @@
       <w:color w:val="4F81BD" w:themeColor="accent1"/>
     </w:rPr>
   </w:style>
-  <w:style w:type="character" w:customStyle="1" w:styleId="Titre5Car">
-    <w:name w:val="Titre 5 Car"/>
-    <w:basedOn w:val="Policepardfaut"/>
-    <w:link w:val="Titre5"/>
+  <w:style w:type="character" w:customStyle="1" w:styleId="Heading5Char">
+    <w:name w:val="Heading 5 Char"/>
+    <w:basedOn w:val="DefaultParagraphFont"/>
+    <w:link w:val="Heading5"/>
     <w:uiPriority w:val="9"/>
     <w:semiHidden/>
     <w:rsid w:val="00363C3E"/>
@@ -6465,10 +6245,10 @@
       <w:color w:val="243F60" w:themeColor="accent1" w:themeShade="7F"/>
     </w:rPr>
   </w:style>
-  <w:style w:type="character" w:customStyle="1" w:styleId="Titre6Car">
-    <w:name w:val="Titre 6 Car"/>
-    <w:basedOn w:val="Policepardfaut"/>
-    <w:link w:val="Titre6"/>
+  <w:style w:type="character" w:customStyle="1" w:styleId="Heading6Char">
+    <w:name w:val="Heading 6 Char"/>
+    <w:basedOn w:val="DefaultParagraphFont"/>
+    <w:link w:val="Heading6"/>
     <w:uiPriority w:val="9"/>
     <w:semiHidden/>
     <w:rsid w:val="00363C3E"/>
@@ -6479,10 +6259,10 @@
       <w:color w:val="243F60" w:themeColor="accent1" w:themeShade="7F"/>
     </w:rPr>
   </w:style>
-  <w:style w:type="character" w:customStyle="1" w:styleId="Titre7Car">
-    <w:name w:val="Titre 7 Car"/>
-    <w:basedOn w:val="Policepardfaut"/>
-    <w:link w:val="Titre7"/>
+  <w:style w:type="character" w:customStyle="1" w:styleId="Heading7Char">
+    <w:name w:val="Heading 7 Char"/>
+    <w:basedOn w:val="DefaultParagraphFont"/>
+    <w:link w:val="Heading7"/>
     <w:uiPriority w:val="9"/>
     <w:semiHidden/>
     <w:rsid w:val="00363C3E"/>
@@ -6493,10 +6273,10 @@
       <w:color w:val="404040" w:themeColor="text1" w:themeTint="BF"/>
     </w:rPr>
   </w:style>
-  <w:style w:type="character" w:customStyle="1" w:styleId="Titre8Car">
-    <w:name w:val="Titre 8 Car"/>
-    <w:basedOn w:val="Policepardfaut"/>
-    <w:link w:val="Titre8"/>
+  <w:style w:type="character" w:customStyle="1" w:styleId="Heading8Char">
+    <w:name w:val="Heading 8 Char"/>
+    <w:basedOn w:val="DefaultParagraphFont"/>
+    <w:link w:val="Heading8"/>
     <w:uiPriority w:val="9"/>
     <w:semiHidden/>
     <w:rsid w:val="00363C3E"/>
@@ -6507,10 +6287,10 @@
       <w:szCs w:val="20"/>
     </w:rPr>
   </w:style>
-  <w:style w:type="character" w:customStyle="1" w:styleId="Titre9Car">
-    <w:name w:val="Titre 9 Car"/>
-    <w:basedOn w:val="Policepardfaut"/>
-    <w:link w:val="Titre9"/>
+  <w:style w:type="character" w:customStyle="1" w:styleId="Heading9Char">
+    <w:name w:val="Heading 9 Char"/>
+    <w:basedOn w:val="DefaultParagraphFont"/>
+    <w:link w:val="Heading9"/>
     <w:uiPriority w:val="9"/>
     <w:semiHidden/>
     <w:rsid w:val="00363C3E"/>
@@ -6523,9 +6303,9 @@
       <w:szCs w:val="20"/>
     </w:rPr>
   </w:style>
-  <w:style w:type="character" w:styleId="Lienhypertexte">
+  <w:style w:type="character" w:styleId="Hyperlink">
     <w:name w:val="Hyperlink"/>
-    <w:basedOn w:val="Policepardfaut"/>
+    <w:basedOn w:val="DefaultParagraphFont"/>
     <w:uiPriority w:val="99"/>
     <w:unhideWhenUsed/>
     <w:rsid w:val="00874AB0"/>
@@ -6534,9 +6314,9 @@
       <w:u w:val="single"/>
     </w:rPr>
   </w:style>
-  <w:style w:type="character" w:styleId="Lienhypertextesuivivisit">
+  <w:style w:type="character" w:styleId="FollowedHyperlink">
     <w:name w:val="FollowedHyperlink"/>
-    <w:basedOn w:val="Policepardfaut"/>
+    <w:basedOn w:val="DefaultParagraphFont"/>
     <w:uiPriority w:val="99"/>
     <w:semiHidden/>
     <w:unhideWhenUsed/>
@@ -6546,9 +6326,9 @@
       <w:u w:val="single"/>
     </w:rPr>
   </w:style>
-  <w:style w:type="table" w:styleId="Grilledutableau">
+  <w:style w:type="table" w:styleId="TableGrid">
     <w:name w:val="Table Grid"/>
-    <w:basedOn w:val="TableauNormal"/>
+    <w:basedOn w:val="TableNormal"/>
     <w:uiPriority w:val="59"/>
     <w:rsid w:val="00C41028"/>
     <w:rPr>
@@ -6558,6 +6338,7 @@
       <w:lang w:val="fr-CH" w:eastAsia="en-US"/>
     </w:rPr>
     <w:tblPr>
+      <w:tblInd w:w="0" w:type="dxa"/>
       <w:tblBorders>
         <w:top w:val="single" w:sz="4" w:space="0" w:color="auto"/>
         <w:left w:val="single" w:sz="4" w:space="0" w:color="auto"/>
@@ -6566,9 +6347,15 @@
         <w:insideH w:val="single" w:sz="4" w:space="0" w:color="auto"/>
         <w:insideV w:val="single" w:sz="4" w:space="0" w:color="auto"/>
       </w:tblBorders>
+      <w:tblCellMar>
+        <w:top w:w="0" w:type="dxa"/>
+        <w:left w:w="108" w:type="dxa"/>
+        <w:bottom w:w="0" w:type="dxa"/>
+        <w:right w:w="108" w:type="dxa"/>
+      </w:tblCellMar>
     </w:tblPr>
   </w:style>
-  <w:style w:type="paragraph" w:styleId="Paragraphedeliste">
+  <w:style w:type="paragraph" w:styleId="ListParagraph">
     <w:name w:val="List Paragraph"/>
     <w:basedOn w:val="Normal"/>
     <w:uiPriority w:val="34"/>
@@ -6587,7 +6374,7 @@
   </w:style>
   <w:style w:type="paragraph" w:customStyle="1" w:styleId="Pieddepage-HE-Arc">
     <w:name w:val="Pied de page - HE-Arc"/>
-    <w:basedOn w:val="Pieddepage"/>
+    <w:basedOn w:val="Footer"/>
     <w:qFormat/>
     <w:rsid w:val="005561C5"/>
     <w:rPr>
@@ -6597,24 +6384,24 @@
       <w:szCs w:val="18"/>
     </w:rPr>
   </w:style>
-  <w:style w:type="paragraph" w:styleId="Notedebasdepage">
+  <w:style w:type="paragraph" w:styleId="FootnoteText">
     <w:name w:val="footnote text"/>
     <w:basedOn w:val="Normal"/>
-    <w:link w:val="NotedebasdepageCar"/>
+    <w:link w:val="FootnoteTextChar"/>
     <w:uiPriority w:val="99"/>
     <w:unhideWhenUsed/>
     <w:rsid w:val="00EA705C"/>
   </w:style>
-  <w:style w:type="character" w:customStyle="1" w:styleId="NotedebasdepageCar">
-    <w:name w:val="Note de bas de page Car"/>
-    <w:basedOn w:val="Policepardfaut"/>
-    <w:link w:val="Notedebasdepage"/>
+  <w:style w:type="character" w:customStyle="1" w:styleId="FootnoteTextChar">
+    <w:name w:val="Footnote Text Char"/>
+    <w:basedOn w:val="DefaultParagraphFont"/>
+    <w:link w:val="FootnoteText"/>
     <w:uiPriority w:val="99"/>
     <w:rsid w:val="00EA705C"/>
   </w:style>
-  <w:style w:type="character" w:styleId="Appelnotedebasdep">
+  <w:style w:type="character" w:styleId="FootnoteReference">
     <w:name w:val="footnote reference"/>
-    <w:basedOn w:val="Policepardfaut"/>
+    <w:basedOn w:val="DefaultParagraphFont"/>
     <w:uiPriority w:val="99"/>
     <w:unhideWhenUsed/>
     <w:rsid w:val="00EA705C"/>
@@ -6624,7 +6411,7 @@
   </w:style>
   <w:style w:type="character" w:customStyle="1" w:styleId="Marquenotebasdepage-HE-Arc">
     <w:name w:val="Marque note bas de page - HE-Arc"/>
-    <w:basedOn w:val="Policepardfaut"/>
+    <w:basedOn w:val="DefaultParagraphFont"/>
     <w:uiPriority w:val="1"/>
     <w:qFormat/>
     <w:rsid w:val="00312B1C"/>
@@ -6639,7 +6426,7 @@
   </w:style>
   <w:style w:type="paragraph" w:customStyle="1" w:styleId="Notedebasdepage-HE-Arc">
     <w:name w:val="Note de bas de page - HE-Arc"/>
-    <w:basedOn w:val="Notedebasdepage"/>
+    <w:basedOn w:val="FootnoteText"/>
     <w:autoRedefine/>
     <w:qFormat/>
     <w:rsid w:val="005E111F"/>
@@ -6656,7 +6443,7 @@
       <w:lang w:val="fr-CH"/>
     </w:rPr>
   </w:style>
-  <w:style w:type="paragraph" w:styleId="Lgende">
+  <w:style w:type="paragraph" w:styleId="Caption">
     <w:name w:val="caption"/>
     <w:basedOn w:val="Normal"/>
     <w:next w:val="Normal"/>
@@ -6676,9 +6463,9 @@
       <w:szCs w:val="18"/>
     </w:rPr>
   </w:style>
-  <w:style w:type="table" w:styleId="Ombrageclair">
+  <w:style w:type="table" w:styleId="LightShading">
     <w:name w:val="Light Shading"/>
-    <w:basedOn w:val="TableauNormal"/>
+    <w:basedOn w:val="TableNormal"/>
     <w:uiPriority w:val="60"/>
     <w:rsid w:val="003472DC"/>
     <w:rPr>
@@ -6687,10 +6474,17 @@
     <w:tblPr>
       <w:tblStyleRowBandSize w:val="1"/>
       <w:tblStyleColBandSize w:val="1"/>
+      <w:tblInd w:w="0" w:type="dxa"/>
       <w:tblBorders>
         <w:top w:val="single" w:sz="8" w:space="0" w:color="000000" w:themeColor="text1"/>
         <w:bottom w:val="single" w:sz="8" w:space="0" w:color="000000" w:themeColor="text1"/>
       </w:tblBorders>
+      <w:tblCellMar>
+        <w:top w:w="0" w:type="dxa"/>
+        <w:left w:w="108" w:type="dxa"/>
+        <w:bottom w:w="0" w:type="dxa"/>
+        <w:right w:w="108" w:type="dxa"/>
+      </w:tblCellMar>
     </w:tblPr>
     <w:tblStylePr w:type="firstRow">
       <w:pPr>
@@ -6769,14 +6563,15 @@
       </w:tcPr>
     </w:tblStylePr>
   </w:style>
-  <w:style w:type="table" w:styleId="Tableausimple1">
+  <w:style w:type="table" w:customStyle="1" w:styleId="PlainTable1">
     <w:name w:val="Plain Table 1"/>
-    <w:basedOn w:val="TableauNormal"/>
+    <w:basedOn w:val="TableNormal"/>
     <w:uiPriority w:val="41"/>
     <w:rsid w:val="00043FB3"/>
     <w:tblPr>
       <w:tblStyleRowBandSize w:val="1"/>
       <w:tblStyleColBandSize w:val="1"/>
+      <w:tblInd w:w="0" w:type="dxa"/>
       <w:tblBorders>
         <w:top w:val="single" w:sz="4" w:space="0" w:color="BFBFBF" w:themeColor="background1" w:themeShade="BF"/>
         <w:left w:val="single" w:sz="4" w:space="0" w:color="BFBFBF" w:themeColor="background1" w:themeShade="BF"/>
@@ -6785,6 +6580,12 @@
         <w:insideH w:val="single" w:sz="4" w:space="0" w:color="BFBFBF" w:themeColor="background1" w:themeShade="BF"/>
         <w:insideV w:val="single" w:sz="4" w:space="0" w:color="BFBFBF" w:themeColor="background1" w:themeShade="BF"/>
       </w:tblBorders>
+      <w:tblCellMar>
+        <w:top w:w="0" w:type="dxa"/>
+        <w:left w:w="108" w:type="dxa"/>
+        <w:bottom w:w="0" w:type="dxa"/>
+        <w:right w:w="108" w:type="dxa"/>
+      </w:tblCellMar>
     </w:tblPr>
     <w:tblStylePr w:type="firstRow">
       <w:rPr>
@@ -6829,14 +6630,15 @@
       </w:tcPr>
     </w:tblStylePr>
   </w:style>
-  <w:style w:type="table" w:styleId="TableauGrille1Clair">
+  <w:style w:type="table" w:customStyle="1" w:styleId="GridTable1Light">
     <w:name w:val="Grid Table 1 Light"/>
-    <w:basedOn w:val="TableauNormal"/>
+    <w:basedOn w:val="TableNormal"/>
     <w:uiPriority w:val="46"/>
     <w:rsid w:val="00043FB3"/>
     <w:tblPr>
       <w:tblStyleRowBandSize w:val="1"/>
       <w:tblStyleColBandSize w:val="1"/>
+      <w:tblInd w:w="0" w:type="dxa"/>
       <w:tblBorders>
         <w:top w:val="single" w:sz="4" w:space="0" w:color="999999" w:themeColor="text1" w:themeTint="66"/>
         <w:left w:val="single" w:sz="4" w:space="0" w:color="999999" w:themeColor="text1" w:themeTint="66"/>
@@ -6845,6 +6647,12 @@
         <w:insideH w:val="single" w:sz="4" w:space="0" w:color="999999" w:themeColor="text1" w:themeTint="66"/>
         <w:insideV w:val="single" w:sz="4" w:space="0" w:color="999999" w:themeColor="text1" w:themeTint="66"/>
       </w:tblBorders>
+      <w:tblCellMar>
+        <w:top w:w="0" w:type="dxa"/>
+        <w:left w:w="108" w:type="dxa"/>
+        <w:bottom w:w="0" w:type="dxa"/>
+        <w:right w:w="108" w:type="dxa"/>
+      </w:tblCellMar>
     </w:tblPr>
     <w:tblStylePr w:type="firstRow">
       <w:rPr>
@@ -6883,10 +6691,10 @@
       </w:rPr>
     </w:tblStylePr>
   </w:style>
-  <w:style w:type="paragraph" w:styleId="Notedefin">
+  <w:style w:type="paragraph" w:styleId="EndnoteText">
     <w:name w:val="endnote text"/>
     <w:basedOn w:val="Normal"/>
-    <w:link w:val="NotedefinCar"/>
+    <w:link w:val="EndnoteTextChar"/>
     <w:uiPriority w:val="99"/>
     <w:semiHidden/>
     <w:unhideWhenUsed/>
@@ -6896,10 +6704,10 @@
       <w:szCs w:val="20"/>
     </w:rPr>
   </w:style>
-  <w:style w:type="character" w:customStyle="1" w:styleId="NotedefinCar">
-    <w:name w:val="Note de fin Car"/>
-    <w:basedOn w:val="Policepardfaut"/>
-    <w:link w:val="Notedefin"/>
+  <w:style w:type="character" w:customStyle="1" w:styleId="EndnoteTextChar">
+    <w:name w:val="Endnote Text Char"/>
+    <w:basedOn w:val="DefaultParagraphFont"/>
+    <w:link w:val="EndnoteText"/>
     <w:uiPriority w:val="99"/>
     <w:semiHidden/>
     <w:rsid w:val="00771362"/>
@@ -6908,9 +6716,1325 @@
       <w:szCs w:val="20"/>
     </w:rPr>
   </w:style>
-  <w:style w:type="character" w:styleId="Appeldenotedefin">
+  <w:style w:type="character" w:styleId="EndnoteReference">
     <w:name w:val="endnote reference"/>
-    <w:basedOn w:val="Policepardfaut"/>
+    <w:basedOn w:val="DefaultParagraphFont"/>
+    <w:uiPriority w:val="99"/>
+    <w:semiHidden/>
+    <w:unhideWhenUsed/>
+    <w:rsid w:val="00771362"/>
+    <w:rPr>
+      <w:vertAlign w:val="superscript"/>
+    </w:rPr>
+  </w:style>
+</w:styles>
+</file>
+
+<file path=word/stylesWithEffects.xml><?xml version="1.0" encoding="utf-8"?>
+<w:styles xmlns:wpc="http://schemas.microsoft.com/office/word/2010/wordprocessingCanvas" xmlns:mo="http://schemas.microsoft.com/office/mac/office/2008/main" xmlns:mc="http://schemas.openxmlformats.org/markup-compatibility/2006" xmlns:mv="urn:schemas-microsoft-com:mac:vml" xmlns:o="urn:schemas-microsoft-com:office:office" xmlns:r="http://schemas.openxmlformats.org/officeDocument/2006/relationships" xmlns:m="http://schemas.openxmlformats.org/officeDocument/2006/math" xmlns:v="urn:schemas-microsoft-com:vml" xmlns:wp14="http://schemas.microsoft.com/office/word/2010/wordprocessingDrawing" xmlns:wp="http://schemas.openxmlformats.org/drawingml/2006/wordprocessingDrawing" xmlns:w10="urn:schemas-microsoft-com:office:word" xmlns:w="http://schemas.openxmlformats.org/wordprocessingml/2006/main" xmlns:w14="http://schemas.microsoft.com/office/word/2010/wordml" xmlns:wpg="http://schemas.microsoft.com/office/word/2010/wordprocessingGroup" xmlns:wpi="http://schemas.microsoft.com/office/word/2010/wordprocessingInk" xmlns:wne="http://schemas.microsoft.com/office/word/2006/wordml" xmlns:wps="http://schemas.microsoft.com/office/word/2010/wordprocessingShape" mc:Ignorable="w14 wp14">
+  <w:docDefaults>
+    <w:rPrDefault>
+      <w:rPr>
+        <w:rFonts w:asciiTheme="minorHAnsi" w:eastAsiaTheme="minorEastAsia" w:hAnsiTheme="minorHAnsi" w:cstheme="minorBidi"/>
+        <w:sz w:val="24"/>
+        <w:szCs w:val="24"/>
+        <w:lang w:val="fr-FR" w:eastAsia="fr-FR" w:bidi="ar-SA"/>
+      </w:rPr>
+    </w:rPrDefault>
+    <w:pPrDefault/>
+  </w:docDefaults>
+  <w:latentStyles w:defLockedState="0" w:defUIPriority="99" w:defSemiHidden="1" w:defUnhideWhenUsed="1" w:defQFormat="0" w:count="276">
+    <w:lsdException w:name="Normal" w:semiHidden="0" w:uiPriority="0" w:unhideWhenUsed="0" w:qFormat="1"/>
+    <w:lsdException w:name="heading 1" w:semiHidden="0" w:uiPriority="9" w:unhideWhenUsed="0"/>
+    <w:lsdException w:name="heading 2" w:uiPriority="9" w:qFormat="1"/>
+    <w:lsdException w:name="heading 3" w:uiPriority="9" w:qFormat="1"/>
+    <w:lsdException w:name="heading 4" w:uiPriority="9" w:qFormat="1"/>
+    <w:lsdException w:name="heading 5" w:uiPriority="9" w:qFormat="1"/>
+    <w:lsdException w:name="heading 6" w:uiPriority="9" w:qFormat="1"/>
+    <w:lsdException w:name="heading 7" w:uiPriority="9" w:qFormat="1"/>
+    <w:lsdException w:name="heading 8" w:uiPriority="9" w:qFormat="1"/>
+    <w:lsdException w:name="heading 9" w:uiPriority="9" w:qFormat="1"/>
+    <w:lsdException w:name="toc 1" w:uiPriority="39"/>
+    <w:lsdException w:name="toc 2" w:uiPriority="39"/>
+    <w:lsdException w:name="toc 3" w:uiPriority="39"/>
+    <w:lsdException w:name="toc 4" w:uiPriority="39"/>
+    <w:lsdException w:name="toc 5" w:uiPriority="39"/>
+    <w:lsdException w:name="toc 6" w:uiPriority="39"/>
+    <w:lsdException w:name="toc 7" w:uiPriority="39"/>
+    <w:lsdException w:name="toc 8" w:uiPriority="39"/>
+    <w:lsdException w:name="toc 9" w:uiPriority="39"/>
+    <w:lsdException w:name="header" w:uiPriority="0"/>
+    <w:lsdException w:name="caption" w:uiPriority="35" w:qFormat="1"/>
+    <w:lsdException w:name="Title" w:semiHidden="0" w:uiPriority="10" w:unhideWhenUsed="0" w:qFormat="1"/>
+    <w:lsdException w:name="Default Paragraph Font" w:uiPriority="1"/>
+    <w:lsdException w:name="Subtitle" w:semiHidden="0" w:uiPriority="11" w:unhideWhenUsed="0" w:qFormat="1"/>
+    <w:lsdException w:name="Strong" w:semiHidden="0" w:uiPriority="22" w:unhideWhenUsed="0" w:qFormat="1"/>
+    <w:lsdException w:name="Emphasis" w:semiHidden="0" w:uiPriority="20" w:unhideWhenUsed="0" w:qFormat="1"/>
+    <w:lsdException w:name="Table Grid" w:semiHidden="0" w:uiPriority="59" w:unhideWhenUsed="0"/>
+    <w:lsdException w:name="Note Level 1" w:semiHidden="0" w:unhideWhenUsed="0"/>
+    <w:lsdException w:name="Note Level 2" w:semiHidden="0" w:unhideWhenUsed="0"/>
+    <w:lsdException w:name="Note Level 3" w:semiHidden="0" w:unhideWhenUsed="0"/>
+    <w:lsdException w:name="Note Level 4" w:semiHidden="0" w:unhideWhenUsed="0"/>
+    <w:lsdException w:name="Note Level 5" w:semiHidden="0" w:unhideWhenUsed="0"/>
+    <w:lsdException w:name="Note Level 6" w:semiHidden="0" w:unhideWhenUsed="0"/>
+    <w:lsdException w:name="Note Level 7" w:semiHidden="0" w:unhideWhenUsed="0"/>
+    <w:lsdException w:name="Note Level 8" w:semiHidden="0" w:unhideWhenUsed="0"/>
+    <w:lsdException w:name="Note Level 9" w:semiHidden="0" w:unhideWhenUsed="0"/>
+    <w:lsdException w:name="Placeholder Text" w:unhideWhenUsed="0"/>
+    <w:lsdException w:name="No Spacing" w:semiHidden="0" w:uiPriority="1" w:unhideWhenUsed="0" w:qFormat="1"/>
+    <w:lsdException w:name="Light Shading" w:semiHidden="0" w:uiPriority="60" w:unhideWhenUsed="0"/>
+    <w:lsdException w:name="Light List" w:semiHidden="0" w:uiPriority="61" w:unhideWhenUsed="0"/>
+    <w:lsdException w:name="Light Grid" w:semiHidden="0" w:uiPriority="62" w:unhideWhenUsed="0"/>
+    <w:lsdException w:name="Medium Shading 1" w:semiHidden="0" w:uiPriority="63" w:unhideWhenUsed="0"/>
+    <w:lsdException w:name="Medium Shading 2" w:semiHidden="0" w:uiPriority="64" w:unhideWhenUsed="0"/>
+    <w:lsdException w:name="Medium List 1" w:semiHidden="0" w:uiPriority="65" w:unhideWhenUsed="0"/>
+    <w:lsdException w:name="Medium List 2" w:semiHidden="0" w:uiPriority="66" w:unhideWhenUsed="0"/>
+    <w:lsdException w:name="Medium Grid 1" w:semiHidden="0" w:uiPriority="67" w:unhideWhenUsed="0"/>
+    <w:lsdException w:name="Medium Grid 2" w:semiHidden="0" w:uiPriority="68" w:unhideWhenUsed="0"/>
+    <w:lsdException w:name="Medium Grid 3" w:semiHidden="0" w:uiPriority="69" w:unhideWhenUsed="0"/>
+    <w:lsdException w:name="Dark List" w:semiHidden="0" w:uiPriority="70" w:unhideWhenUsed="0"/>
+    <w:lsdException w:name="Colorful Shading" w:semiHidden="0" w:uiPriority="71" w:unhideWhenUsed="0"/>
+    <w:lsdException w:name="Colorful List" w:semiHidden="0" w:uiPriority="72" w:unhideWhenUsed="0"/>
+    <w:lsdException w:name="Colorful Grid" w:semiHidden="0" w:uiPriority="73" w:unhideWhenUsed="0"/>
+    <w:lsdException w:name="Light Shading Accent 1" w:semiHidden="0" w:uiPriority="60" w:unhideWhenUsed="0"/>
+    <w:lsdException w:name="Light List Accent 1" w:semiHidden="0" w:uiPriority="61" w:unhideWhenUsed="0"/>
+    <w:lsdException w:name="Light Grid Accent 1" w:semiHidden="0" w:uiPriority="62" w:unhideWhenUsed="0"/>
+    <w:lsdException w:name="Medium Shading 1 Accent 1" w:semiHidden="0" w:uiPriority="63" w:unhideWhenUsed="0"/>
+    <w:lsdException w:name="Medium Shading 2 Accent 1" w:semiHidden="0" w:uiPriority="64" w:unhideWhenUsed="0"/>
+    <w:lsdException w:name="Medium List 1 Accent 1" w:semiHidden="0" w:uiPriority="65" w:unhideWhenUsed="0"/>
+    <w:lsdException w:name="Revision" w:unhideWhenUsed="0"/>
+    <w:lsdException w:name="List Paragraph" w:semiHidden="0" w:uiPriority="34" w:unhideWhenUsed="0" w:qFormat="1"/>
+    <w:lsdException w:name="Quote" w:semiHidden="0" w:uiPriority="29" w:unhideWhenUsed="0" w:qFormat="1"/>
+    <w:lsdException w:name="Intense Quote" w:semiHidden="0" w:uiPriority="30" w:unhideWhenUsed="0" w:qFormat="1"/>
+    <w:lsdException w:name="Medium List 2 Accent 1" w:semiHidden="0" w:uiPriority="66" w:unhideWhenUsed="0"/>
+    <w:lsdException w:name="Medium Grid 1 Accent 1" w:semiHidden="0" w:uiPriority="67" w:unhideWhenUsed="0"/>
+    <w:lsdException w:name="Medium Grid 2 Accent 1" w:semiHidden="0" w:uiPriority="68" w:unhideWhenUsed="0"/>
+    <w:lsdException w:name="Medium Grid 3 Accent 1" w:semiHidden="0" w:uiPriority="69" w:unhideWhenUsed="0"/>
+    <w:lsdException w:name="Dark List Accent 1" w:semiHidden="0" w:uiPriority="70" w:unhideWhenUsed="0"/>
+    <w:lsdException w:name="Colorful Shading Accent 1" w:semiHidden="0" w:uiPriority="71" w:unhideWhenUsed="0"/>
+    <w:lsdException w:name="Colorful List Accent 1" w:semiHidden="0" w:uiPriority="72" w:unhideWhenUsed="0"/>
+    <w:lsdException w:name="Colorful Grid Accent 1" w:semiHidden="0" w:uiPriority="73" w:unhideWhenUsed="0"/>
+    <w:lsdException w:name="Light Shading Accent 2" w:semiHidden="0" w:uiPriority="60" w:unhideWhenUsed="0"/>
+    <w:lsdException w:name="Light List Accent 2" w:semiHidden="0" w:uiPriority="61" w:unhideWhenUsed="0"/>
+    <w:lsdException w:name="Light Grid Accent 2" w:semiHidden="0" w:uiPriority="62" w:unhideWhenUsed="0"/>
+    <w:lsdException w:name="Medium Shading 1 Accent 2" w:semiHidden="0" w:uiPriority="63" w:unhideWhenUsed="0"/>
+    <w:lsdException w:name="Medium Shading 2 Accent 2" w:semiHidden="0" w:uiPriority="64" w:unhideWhenUsed="0"/>
+    <w:lsdException w:name="Medium List 1 Accent 2" w:semiHidden="0" w:uiPriority="65" w:unhideWhenUsed="0"/>
+    <w:lsdException w:name="Medium List 2 Accent 2" w:semiHidden="0" w:uiPriority="66" w:unhideWhenUsed="0"/>
+    <w:lsdException w:name="Medium Grid 1 Accent 2" w:semiHidden="0" w:uiPriority="67" w:unhideWhenUsed="0"/>
+    <w:lsdException w:name="Medium Grid 2 Accent 2" w:semiHidden="0" w:uiPriority="68" w:unhideWhenUsed="0"/>
+    <w:lsdException w:name="Medium Grid 3 Accent 2" w:semiHidden="0" w:uiPriority="69" w:unhideWhenUsed="0"/>
+    <w:lsdException w:name="Dark List Accent 2" w:semiHidden="0" w:uiPriority="70" w:unhideWhenUsed="0"/>
+    <w:lsdException w:name="Colorful Shading Accent 2" w:semiHidden="0" w:uiPriority="71" w:unhideWhenUsed="0"/>
+    <w:lsdException w:name="Colorful List Accent 2" w:semiHidden="0" w:uiPriority="72" w:unhideWhenUsed="0"/>
+    <w:lsdException w:name="Colorful Grid Accent 2" w:semiHidden="0" w:uiPriority="73" w:unhideWhenUsed="0"/>
+    <w:lsdException w:name="Light Shading Accent 3" w:semiHidden="0" w:uiPriority="60" w:unhideWhenUsed="0"/>
+    <w:lsdException w:name="Light List Accent 3" w:semiHidden="0" w:uiPriority="61" w:unhideWhenUsed="0"/>
+    <w:lsdException w:name="Light Grid Accent 3" w:semiHidden="0" w:uiPriority="62" w:unhideWhenUsed="0"/>
+    <w:lsdException w:name="Medium Shading 1 Accent 3" w:semiHidden="0" w:uiPriority="63" w:unhideWhenUsed="0"/>
+    <w:lsdException w:name="Medium Shading 2 Accent 3" w:semiHidden="0" w:uiPriority="64" w:unhideWhenUsed="0"/>
+    <w:lsdException w:name="Medium List 1 Accent 3" w:semiHidden="0" w:uiPriority="65" w:unhideWhenUsed="0"/>
+    <w:lsdException w:name="Medium List 2 Accent 3" w:semiHidden="0" w:uiPriority="66" w:unhideWhenUsed="0"/>
+    <w:lsdException w:name="Medium Grid 1 Accent 3" w:semiHidden="0" w:uiPriority="67" w:unhideWhenUsed="0"/>
+    <w:lsdException w:name="Medium Grid 2 Accent 3" w:semiHidden="0" w:uiPriority="68" w:unhideWhenUsed="0"/>
+    <w:lsdException w:name="Medium Grid 3 Accent 3" w:semiHidden="0" w:uiPriority="69" w:unhideWhenUsed="0"/>
+    <w:lsdException w:name="Dark List Accent 3" w:semiHidden="0" w:uiPriority="70" w:unhideWhenUsed="0"/>
+    <w:lsdException w:name="Colorful Shading Accent 3" w:semiHidden="0" w:uiPriority="71" w:unhideWhenUsed="0"/>
+    <w:lsdException w:name="Colorful List Accent 3" w:semiHidden="0" w:uiPriority="72" w:unhideWhenUsed="0"/>
+    <w:lsdException w:name="Colorful Grid Accent 3" w:semiHidden="0" w:uiPriority="73" w:unhideWhenUsed="0"/>
+    <w:lsdException w:name="Light Shading Accent 4" w:semiHidden="0" w:uiPriority="60" w:unhideWhenUsed="0"/>
+    <w:lsdException w:name="Light List Accent 4" w:semiHidden="0" w:uiPriority="61" w:unhideWhenUsed="0"/>
+    <w:lsdException w:name="Light Grid Accent 4" w:semiHidden="0" w:uiPriority="62" w:unhideWhenUsed="0"/>
+    <w:lsdException w:name="Medium Shading 1 Accent 4" w:semiHidden="0" w:uiPriority="63" w:unhideWhenUsed="0"/>
+    <w:lsdException w:name="Medium Shading 2 Accent 4" w:semiHidden="0" w:uiPriority="64" w:unhideWhenUsed="0"/>
+    <w:lsdException w:name="Medium List 1 Accent 4" w:semiHidden="0" w:uiPriority="65" w:unhideWhenUsed="0"/>
+    <w:lsdException w:name="Medium List 2 Accent 4" w:semiHidden="0" w:uiPriority="66" w:unhideWhenUsed="0"/>
+    <w:lsdException w:name="Medium Grid 1 Accent 4" w:semiHidden="0" w:uiPriority="67" w:unhideWhenUsed="0"/>
+    <w:lsdException w:name="Medium Grid 2 Accent 4" w:semiHidden="0" w:uiPriority="68" w:unhideWhenUsed="0"/>
+    <w:lsdException w:name="Medium Grid 3 Accent 4" w:semiHidden="0" w:uiPriority="69" w:unhideWhenUsed="0"/>
+    <w:lsdException w:name="Dark List Accent 4" w:semiHidden="0" w:uiPriority="70" w:unhideWhenUsed="0"/>
+    <w:lsdException w:name="Colorful Shading Accent 4" w:semiHidden="0" w:uiPriority="71" w:unhideWhenUsed="0"/>
+    <w:lsdException w:name="Colorful List Accent 4" w:semiHidden="0" w:uiPriority="72" w:unhideWhenUsed="0"/>
+    <w:lsdException w:name="Colorful Grid Accent 4" w:semiHidden="0" w:uiPriority="73" w:unhideWhenUsed="0"/>
+    <w:lsdException w:name="Light Shading Accent 5" w:semiHidden="0" w:uiPriority="60" w:unhideWhenUsed="0"/>
+    <w:lsdException w:name="Light List Accent 5" w:semiHidden="0" w:uiPriority="61" w:unhideWhenUsed="0"/>
+    <w:lsdException w:name="Light Grid Accent 5" w:semiHidden="0" w:uiPriority="62" w:unhideWhenUsed="0"/>
+    <w:lsdException w:name="Medium Shading 1 Accent 5" w:semiHidden="0" w:uiPriority="63" w:unhideWhenUsed="0"/>
+    <w:lsdException w:name="Medium Shading 2 Accent 5" w:semiHidden="0" w:uiPriority="64" w:unhideWhenUsed="0"/>
+    <w:lsdException w:name="Medium List 1 Accent 5" w:semiHidden="0" w:uiPriority="65" w:unhideWhenUsed="0"/>
+    <w:lsdException w:name="Medium List 2 Accent 5" w:semiHidden="0" w:uiPriority="66" w:unhideWhenUsed="0"/>
+    <w:lsdException w:name="Medium Grid 1 Accent 5" w:semiHidden="0" w:uiPriority="67" w:unhideWhenUsed="0"/>
+    <w:lsdException w:name="Medium Grid 2 Accent 5" w:semiHidden="0" w:uiPriority="68" w:unhideWhenUsed="0"/>
+    <w:lsdException w:name="Medium Grid 3 Accent 5" w:semiHidden="0" w:uiPriority="69" w:unhideWhenUsed="0"/>
+    <w:lsdException w:name="Dark List Accent 5" w:semiHidden="0" w:uiPriority="70" w:unhideWhenUsed="0"/>
+    <w:lsdException w:name="Colorful Shading Accent 5" w:semiHidden="0" w:uiPriority="71" w:unhideWhenUsed="0"/>
+    <w:lsdException w:name="Colorful List Accent 5" w:semiHidden="0" w:uiPriority="72" w:unhideWhenUsed="0"/>
+    <w:lsdException w:name="Colorful Grid Accent 5" w:semiHidden="0" w:uiPriority="73" w:unhideWhenUsed="0"/>
+    <w:lsdException w:name="Light Shading Accent 6" w:semiHidden="0" w:uiPriority="60" w:unhideWhenUsed="0"/>
+    <w:lsdException w:name="Light List Accent 6" w:semiHidden="0" w:uiPriority="61" w:unhideWhenUsed="0"/>
+    <w:lsdException w:name="Light Grid Accent 6" w:semiHidden="0" w:uiPriority="62" w:unhideWhenUsed="0"/>
+    <w:lsdException w:name="Medium Shading 1 Accent 6" w:semiHidden="0" w:uiPriority="63" w:unhideWhenUsed="0"/>
+    <w:lsdException w:name="Medium Shading 2 Accent 6" w:semiHidden="0" w:uiPriority="64" w:unhideWhenUsed="0"/>
+    <w:lsdException w:name="Medium List 1 Accent 6" w:semiHidden="0" w:uiPriority="65" w:unhideWhenUsed="0"/>
+    <w:lsdException w:name="Medium List 2 Accent 6" w:semiHidden="0" w:uiPriority="66" w:unhideWhenUsed="0"/>
+    <w:lsdException w:name="Medium Grid 1 Accent 6" w:semiHidden="0" w:uiPriority="67" w:unhideWhenUsed="0"/>
+    <w:lsdException w:name="Medium Grid 2 Accent 6" w:semiHidden="0" w:uiPriority="68" w:unhideWhenUsed="0"/>
+    <w:lsdException w:name="Medium Grid 3 Accent 6" w:semiHidden="0" w:uiPriority="69" w:unhideWhenUsed="0"/>
+    <w:lsdException w:name="Dark List Accent 6" w:semiHidden="0" w:uiPriority="70" w:unhideWhenUsed="0"/>
+    <w:lsdException w:name="Colorful Shading Accent 6" w:semiHidden="0" w:uiPriority="71" w:unhideWhenUsed="0"/>
+    <w:lsdException w:name="Colorful List Accent 6" w:semiHidden="0" w:uiPriority="72" w:unhideWhenUsed="0"/>
+    <w:lsdException w:name="Colorful Grid Accent 6" w:semiHidden="0" w:uiPriority="73" w:unhideWhenUsed="0"/>
+    <w:lsdException w:name="Subtle Emphasis" w:semiHidden="0" w:uiPriority="19" w:unhideWhenUsed="0" w:qFormat="1"/>
+    <w:lsdException w:name="Intense Emphasis" w:semiHidden="0" w:uiPriority="21" w:unhideWhenUsed="0" w:qFormat="1"/>
+    <w:lsdException w:name="Subtle Reference" w:semiHidden="0" w:uiPriority="31" w:unhideWhenUsed="0" w:qFormat="1"/>
+    <w:lsdException w:name="Intense Reference" w:semiHidden="0" w:uiPriority="32" w:unhideWhenUsed="0" w:qFormat="1"/>
+    <w:lsdException w:name="Book Title" w:semiHidden="0" w:uiPriority="33" w:unhideWhenUsed="0" w:qFormat="1"/>
+    <w:lsdException w:name="Bibliography" w:uiPriority="37"/>
+    <w:lsdException w:name="TOC Heading" w:uiPriority="39" w:qFormat="1"/>
+  </w:latentStyles>
+  <w:style w:type="paragraph" w:default="1" w:styleId="Normal">
+    <w:name w:val="Normal"/>
+    <w:qFormat/>
+  </w:style>
+  <w:style w:type="paragraph" w:styleId="Heading1">
+    <w:name w:val="heading 1"/>
+    <w:next w:val="Heading2"/>
+    <w:link w:val="Heading1Char"/>
+    <w:uiPriority w:val="9"/>
+    <w:rsid w:val="009D10CC"/>
+    <w:pPr>
+      <w:keepNext/>
+      <w:keepLines/>
+      <w:spacing w:before="480"/>
+      <w:outlineLvl w:val="0"/>
+    </w:pPr>
+    <w:rPr>
+      <w:rFonts w:asciiTheme="majorHAnsi" w:eastAsiaTheme="majorEastAsia" w:hAnsiTheme="majorHAnsi" w:cstheme="majorBidi"/>
+      <w:b/>
+      <w:bCs/>
+      <w:color w:val="345A8A" w:themeColor="accent1" w:themeShade="B5"/>
+      <w:sz w:val="36"/>
+      <w:szCs w:val="32"/>
+    </w:rPr>
+  </w:style>
+  <w:style w:type="paragraph" w:styleId="Heading2">
+    <w:name w:val="heading 2"/>
+    <w:basedOn w:val="Normal"/>
+    <w:next w:val="Normal"/>
+    <w:link w:val="Heading2Char"/>
+    <w:uiPriority w:val="9"/>
+    <w:unhideWhenUsed/>
+    <w:qFormat/>
+    <w:rsid w:val="00D10644"/>
+    <w:pPr>
+      <w:keepNext/>
+      <w:keepLines/>
+      <w:spacing w:before="200"/>
+      <w:outlineLvl w:val="1"/>
+    </w:pPr>
+    <w:rPr>
+      <w:rFonts w:asciiTheme="majorHAnsi" w:eastAsiaTheme="majorEastAsia" w:hAnsiTheme="majorHAnsi" w:cstheme="majorBidi"/>
+      <w:b/>
+      <w:bCs/>
+      <w:color w:val="4F81BD" w:themeColor="accent1"/>
+      <w:sz w:val="26"/>
+      <w:szCs w:val="26"/>
+    </w:rPr>
+  </w:style>
+  <w:style w:type="paragraph" w:styleId="Heading3">
+    <w:name w:val="heading 3"/>
+    <w:basedOn w:val="Normal"/>
+    <w:next w:val="Normal"/>
+    <w:link w:val="Heading3Char"/>
+    <w:uiPriority w:val="9"/>
+    <w:semiHidden/>
+    <w:unhideWhenUsed/>
+    <w:qFormat/>
+    <w:rsid w:val="009D10CC"/>
+    <w:pPr>
+      <w:keepNext/>
+      <w:keepLines/>
+      <w:spacing w:before="200"/>
+      <w:outlineLvl w:val="2"/>
+    </w:pPr>
+    <w:rPr>
+      <w:rFonts w:asciiTheme="majorHAnsi" w:eastAsiaTheme="majorEastAsia" w:hAnsiTheme="majorHAnsi" w:cstheme="majorBidi"/>
+      <w:b/>
+      <w:bCs/>
+      <w:color w:val="4F81BD" w:themeColor="accent1"/>
+    </w:rPr>
+  </w:style>
+  <w:style w:type="paragraph" w:styleId="Heading4">
+    <w:name w:val="heading 4"/>
+    <w:basedOn w:val="Normal"/>
+    <w:next w:val="Normal"/>
+    <w:link w:val="Heading4Char"/>
+    <w:uiPriority w:val="9"/>
+    <w:semiHidden/>
+    <w:unhideWhenUsed/>
+    <w:qFormat/>
+    <w:rsid w:val="009D10CC"/>
+    <w:pPr>
+      <w:keepNext/>
+      <w:keepLines/>
+      <w:spacing w:before="200"/>
+      <w:outlineLvl w:val="3"/>
+    </w:pPr>
+    <w:rPr>
+      <w:rFonts w:asciiTheme="majorHAnsi" w:eastAsiaTheme="majorEastAsia" w:hAnsiTheme="majorHAnsi" w:cstheme="majorBidi"/>
+      <w:b/>
+      <w:bCs/>
+      <w:i/>
+      <w:iCs/>
+      <w:color w:val="4F81BD" w:themeColor="accent1"/>
+    </w:rPr>
+  </w:style>
+  <w:style w:type="paragraph" w:styleId="Heading5">
+    <w:name w:val="heading 5"/>
+    <w:basedOn w:val="Normal"/>
+    <w:next w:val="Normal"/>
+    <w:link w:val="Heading5Char"/>
+    <w:uiPriority w:val="9"/>
+    <w:semiHidden/>
+    <w:unhideWhenUsed/>
+    <w:qFormat/>
+    <w:rsid w:val="009D10CC"/>
+    <w:pPr>
+      <w:keepNext/>
+      <w:keepLines/>
+      <w:spacing w:before="200"/>
+      <w:outlineLvl w:val="4"/>
+    </w:pPr>
+    <w:rPr>
+      <w:rFonts w:asciiTheme="majorHAnsi" w:eastAsiaTheme="majorEastAsia" w:hAnsiTheme="majorHAnsi" w:cstheme="majorBidi"/>
+      <w:color w:val="243F60" w:themeColor="accent1" w:themeShade="7F"/>
+    </w:rPr>
+  </w:style>
+  <w:style w:type="paragraph" w:styleId="Heading6">
+    <w:name w:val="heading 6"/>
+    <w:basedOn w:val="Normal"/>
+    <w:next w:val="Normal"/>
+    <w:link w:val="Heading6Char"/>
+    <w:uiPriority w:val="9"/>
+    <w:semiHidden/>
+    <w:unhideWhenUsed/>
+    <w:qFormat/>
+    <w:rsid w:val="009D10CC"/>
+    <w:pPr>
+      <w:keepNext/>
+      <w:keepLines/>
+      <w:spacing w:before="200"/>
+      <w:outlineLvl w:val="5"/>
+    </w:pPr>
+    <w:rPr>
+      <w:rFonts w:asciiTheme="majorHAnsi" w:eastAsiaTheme="majorEastAsia" w:hAnsiTheme="majorHAnsi" w:cstheme="majorBidi"/>
+      <w:i/>
+      <w:iCs/>
+      <w:color w:val="243F60" w:themeColor="accent1" w:themeShade="7F"/>
+    </w:rPr>
+  </w:style>
+  <w:style w:type="paragraph" w:styleId="Heading7">
+    <w:name w:val="heading 7"/>
+    <w:basedOn w:val="Normal"/>
+    <w:next w:val="Normal"/>
+    <w:link w:val="Heading7Char"/>
+    <w:uiPriority w:val="9"/>
+    <w:semiHidden/>
+    <w:unhideWhenUsed/>
+    <w:qFormat/>
+    <w:rsid w:val="009D10CC"/>
+    <w:pPr>
+      <w:keepNext/>
+      <w:keepLines/>
+      <w:spacing w:before="200"/>
+      <w:outlineLvl w:val="6"/>
+    </w:pPr>
+    <w:rPr>
+      <w:rFonts w:asciiTheme="majorHAnsi" w:eastAsiaTheme="majorEastAsia" w:hAnsiTheme="majorHAnsi" w:cstheme="majorBidi"/>
+      <w:i/>
+      <w:iCs/>
+      <w:color w:val="404040" w:themeColor="text1" w:themeTint="BF"/>
+    </w:rPr>
+  </w:style>
+  <w:style w:type="paragraph" w:styleId="Heading8">
+    <w:name w:val="heading 8"/>
+    <w:basedOn w:val="Normal"/>
+    <w:next w:val="Normal"/>
+    <w:link w:val="Heading8Char"/>
+    <w:uiPriority w:val="9"/>
+    <w:semiHidden/>
+    <w:unhideWhenUsed/>
+    <w:qFormat/>
+    <w:rsid w:val="009D10CC"/>
+    <w:pPr>
+      <w:keepNext/>
+      <w:keepLines/>
+      <w:spacing w:before="200"/>
+      <w:outlineLvl w:val="7"/>
+    </w:pPr>
+    <w:rPr>
+      <w:rFonts w:asciiTheme="majorHAnsi" w:eastAsiaTheme="majorEastAsia" w:hAnsiTheme="majorHAnsi" w:cstheme="majorBidi"/>
+      <w:color w:val="404040" w:themeColor="text1" w:themeTint="BF"/>
+      <w:sz w:val="20"/>
+      <w:szCs w:val="20"/>
+    </w:rPr>
+  </w:style>
+  <w:style w:type="paragraph" w:styleId="Heading9">
+    <w:name w:val="heading 9"/>
+    <w:basedOn w:val="Normal"/>
+    <w:next w:val="Normal"/>
+    <w:link w:val="Heading9Char"/>
+    <w:uiPriority w:val="9"/>
+    <w:semiHidden/>
+    <w:unhideWhenUsed/>
+    <w:qFormat/>
+    <w:rsid w:val="009D10CC"/>
+    <w:pPr>
+      <w:keepNext/>
+      <w:keepLines/>
+      <w:spacing w:before="200"/>
+      <w:outlineLvl w:val="8"/>
+    </w:pPr>
+    <w:rPr>
+      <w:rFonts w:asciiTheme="majorHAnsi" w:eastAsiaTheme="majorEastAsia" w:hAnsiTheme="majorHAnsi" w:cstheme="majorBidi"/>
+      <w:i/>
+      <w:iCs/>
+      <w:color w:val="404040" w:themeColor="text1" w:themeTint="BF"/>
+      <w:sz w:val="20"/>
+      <w:szCs w:val="20"/>
+    </w:rPr>
+  </w:style>
+  <w:style w:type="character" w:default="1" w:styleId="DefaultParagraphFont">
+    <w:name w:val="Default Paragraph Font"/>
+    <w:uiPriority w:val="1"/>
+    <w:semiHidden/>
+    <w:unhideWhenUsed/>
+  </w:style>
+  <w:style w:type="table" w:default="1" w:styleId="TableNormal">
+    <w:name w:val="Normal Table"/>
+    <w:uiPriority w:val="99"/>
+    <w:semiHidden/>
+    <w:unhideWhenUsed/>
+    <w:tblPr>
+      <w:tblInd w:w="0" w:type="dxa"/>
+      <w:tblCellMar>
+        <w:top w:w="0" w:type="dxa"/>
+        <w:left w:w="108" w:type="dxa"/>
+        <w:bottom w:w="0" w:type="dxa"/>
+        <w:right w:w="108" w:type="dxa"/>
+      </w:tblCellMar>
+    </w:tblPr>
+  </w:style>
+  <w:style w:type="numbering" w:default="1" w:styleId="NoList">
+    <w:name w:val="No List"/>
+    <w:uiPriority w:val="99"/>
+    <w:semiHidden/>
+    <w:unhideWhenUsed/>
+  </w:style>
+  <w:style w:type="paragraph" w:styleId="Header">
+    <w:name w:val="header"/>
+    <w:basedOn w:val="Normal"/>
+    <w:link w:val="HeaderChar"/>
+    <w:unhideWhenUsed/>
+    <w:rsid w:val="00235A18"/>
+    <w:pPr>
+      <w:tabs>
+        <w:tab w:val="center" w:pos="4536"/>
+        <w:tab w:val="right" w:pos="9072"/>
+      </w:tabs>
+    </w:pPr>
+  </w:style>
+  <w:style w:type="character" w:customStyle="1" w:styleId="HeaderChar">
+    <w:name w:val="Header Char"/>
+    <w:basedOn w:val="DefaultParagraphFont"/>
+    <w:link w:val="Header"/>
+    <w:rsid w:val="00235A18"/>
+  </w:style>
+  <w:style w:type="paragraph" w:styleId="Footer">
+    <w:name w:val="footer"/>
+    <w:basedOn w:val="Normal"/>
+    <w:link w:val="FooterChar"/>
+    <w:uiPriority w:val="99"/>
+    <w:unhideWhenUsed/>
+    <w:rsid w:val="00235A18"/>
+    <w:pPr>
+      <w:tabs>
+        <w:tab w:val="center" w:pos="4536"/>
+        <w:tab w:val="right" w:pos="9072"/>
+      </w:tabs>
+    </w:pPr>
+  </w:style>
+  <w:style w:type="character" w:customStyle="1" w:styleId="FooterChar">
+    <w:name w:val="Footer Char"/>
+    <w:basedOn w:val="DefaultParagraphFont"/>
+    <w:link w:val="Footer"/>
+    <w:uiPriority w:val="99"/>
+    <w:rsid w:val="00235A18"/>
+  </w:style>
+  <w:style w:type="character" w:customStyle="1" w:styleId="Heading1Char">
+    <w:name w:val="Heading 1 Char"/>
+    <w:basedOn w:val="DefaultParagraphFont"/>
+    <w:link w:val="Heading1"/>
+    <w:uiPriority w:val="9"/>
+    <w:rsid w:val="00363C3E"/>
+    <w:rPr>
+      <w:rFonts w:asciiTheme="majorHAnsi" w:eastAsiaTheme="majorEastAsia" w:hAnsiTheme="majorHAnsi" w:cstheme="majorBidi"/>
+      <w:b/>
+      <w:bCs/>
+      <w:color w:val="345A8A" w:themeColor="accent1" w:themeShade="B5"/>
+      <w:sz w:val="36"/>
+      <w:szCs w:val="32"/>
+    </w:rPr>
+  </w:style>
+  <w:style w:type="paragraph" w:styleId="BalloonText">
+    <w:name w:val="Balloon Text"/>
+    <w:basedOn w:val="Normal"/>
+    <w:link w:val="BalloonTextChar"/>
+    <w:uiPriority w:val="99"/>
+    <w:semiHidden/>
+    <w:unhideWhenUsed/>
+    <w:rsid w:val="009C04A5"/>
+    <w:rPr>
+      <w:rFonts w:ascii="Lucida Grande" w:hAnsi="Lucida Grande" w:cs="Lucida Grande"/>
+      <w:sz w:val="18"/>
+      <w:szCs w:val="18"/>
+    </w:rPr>
+  </w:style>
+  <w:style w:type="character" w:customStyle="1" w:styleId="Heading2Char">
+    <w:name w:val="Heading 2 Char"/>
+    <w:basedOn w:val="DefaultParagraphFont"/>
+    <w:link w:val="Heading2"/>
+    <w:uiPriority w:val="9"/>
+    <w:rsid w:val="00D10644"/>
+    <w:rPr>
+      <w:rFonts w:asciiTheme="majorHAnsi" w:eastAsiaTheme="majorEastAsia" w:hAnsiTheme="majorHAnsi" w:cstheme="majorBidi"/>
+      <w:b/>
+      <w:bCs/>
+      <w:color w:val="4F81BD" w:themeColor="accent1"/>
+      <w:sz w:val="26"/>
+      <w:szCs w:val="26"/>
+    </w:rPr>
+  </w:style>
+  <w:style w:type="character" w:customStyle="1" w:styleId="BalloonTextChar">
+    <w:name w:val="Balloon Text Char"/>
+    <w:basedOn w:val="DefaultParagraphFont"/>
+    <w:link w:val="BalloonText"/>
+    <w:uiPriority w:val="99"/>
+    <w:semiHidden/>
+    <w:rsid w:val="009C04A5"/>
+    <w:rPr>
+      <w:rFonts w:ascii="Lucida Grande" w:hAnsi="Lucida Grande" w:cs="Lucida Grande"/>
+      <w:sz w:val="18"/>
+      <w:szCs w:val="18"/>
+    </w:rPr>
+  </w:style>
+  <w:style w:type="paragraph" w:styleId="TOCHeading">
+    <w:name w:val="TOC Heading"/>
+    <w:basedOn w:val="Heading1"/>
+    <w:next w:val="Normal"/>
+    <w:uiPriority w:val="39"/>
+    <w:unhideWhenUsed/>
+    <w:qFormat/>
+    <w:rsid w:val="00DD22E4"/>
+    <w:pPr>
+      <w:spacing w:line="276" w:lineRule="auto"/>
+      <w:outlineLvl w:val="9"/>
+    </w:pPr>
+    <w:rPr>
+      <w:color w:val="365F91" w:themeColor="accent1" w:themeShade="BF"/>
+      <w:sz w:val="28"/>
+      <w:szCs w:val="28"/>
+    </w:rPr>
+  </w:style>
+  <w:style w:type="paragraph" w:styleId="TOC1">
+    <w:name w:val="toc 1"/>
+    <w:basedOn w:val="Normal"/>
+    <w:next w:val="Normal"/>
+    <w:autoRedefine/>
+    <w:uiPriority w:val="39"/>
+    <w:unhideWhenUsed/>
+    <w:rsid w:val="00DD22E4"/>
+    <w:pPr>
+      <w:spacing w:before="120"/>
+    </w:pPr>
+    <w:rPr>
+      <w:rFonts w:asciiTheme="majorHAnsi" w:hAnsiTheme="majorHAnsi"/>
+      <w:b/>
+      <w:color w:val="548DD4"/>
+    </w:rPr>
+  </w:style>
+  <w:style w:type="paragraph" w:styleId="TOC2">
+    <w:name w:val="toc 2"/>
+    <w:basedOn w:val="Normal"/>
+    <w:next w:val="Normal"/>
+    <w:autoRedefine/>
+    <w:uiPriority w:val="39"/>
+    <w:unhideWhenUsed/>
+    <w:rsid w:val="00DD22E4"/>
+    <w:rPr>
+      <w:sz w:val="22"/>
+      <w:szCs w:val="22"/>
+    </w:rPr>
+  </w:style>
+  <w:style w:type="paragraph" w:styleId="TOC3">
+    <w:name w:val="toc 3"/>
+    <w:basedOn w:val="Normal"/>
+    <w:next w:val="Normal"/>
+    <w:autoRedefine/>
+    <w:uiPriority w:val="39"/>
+    <w:unhideWhenUsed/>
+    <w:rsid w:val="00DD22E4"/>
+    <w:pPr>
+      <w:ind w:left="240"/>
+    </w:pPr>
+    <w:rPr>
+      <w:i/>
+      <w:sz w:val="22"/>
+      <w:szCs w:val="22"/>
+    </w:rPr>
+  </w:style>
+  <w:style w:type="paragraph" w:styleId="TOC4">
+    <w:name w:val="toc 4"/>
+    <w:basedOn w:val="Normal"/>
+    <w:next w:val="Normal"/>
+    <w:autoRedefine/>
+    <w:uiPriority w:val="39"/>
+    <w:unhideWhenUsed/>
+    <w:rsid w:val="00DD22E4"/>
+    <w:pPr>
+      <w:pBdr>
+        <w:between w:val="double" w:sz="6" w:space="0" w:color="auto"/>
+      </w:pBdr>
+      <w:ind w:left="480"/>
+    </w:pPr>
+    <w:rPr>
+      <w:sz w:val="20"/>
+      <w:szCs w:val="20"/>
+    </w:rPr>
+  </w:style>
+  <w:style w:type="paragraph" w:styleId="TOC5">
+    <w:name w:val="toc 5"/>
+    <w:basedOn w:val="Normal"/>
+    <w:next w:val="Normal"/>
+    <w:autoRedefine/>
+    <w:uiPriority w:val="39"/>
+    <w:unhideWhenUsed/>
+    <w:rsid w:val="00DD22E4"/>
+    <w:pPr>
+      <w:pBdr>
+        <w:between w:val="double" w:sz="6" w:space="0" w:color="auto"/>
+      </w:pBdr>
+      <w:ind w:left="720"/>
+    </w:pPr>
+    <w:rPr>
+      <w:sz w:val="20"/>
+      <w:szCs w:val="20"/>
+    </w:rPr>
+  </w:style>
+  <w:style w:type="paragraph" w:styleId="TOC6">
+    <w:name w:val="toc 6"/>
+    <w:basedOn w:val="Normal"/>
+    <w:next w:val="Normal"/>
+    <w:autoRedefine/>
+    <w:uiPriority w:val="39"/>
+    <w:unhideWhenUsed/>
+    <w:rsid w:val="00DD22E4"/>
+    <w:pPr>
+      <w:pBdr>
+        <w:between w:val="double" w:sz="6" w:space="0" w:color="auto"/>
+      </w:pBdr>
+      <w:ind w:left="960"/>
+    </w:pPr>
+    <w:rPr>
+      <w:sz w:val="20"/>
+      <w:szCs w:val="20"/>
+    </w:rPr>
+  </w:style>
+  <w:style w:type="paragraph" w:styleId="TOC7">
+    <w:name w:val="toc 7"/>
+    <w:basedOn w:val="Normal"/>
+    <w:next w:val="Normal"/>
+    <w:autoRedefine/>
+    <w:uiPriority w:val="39"/>
+    <w:unhideWhenUsed/>
+    <w:rsid w:val="00DD22E4"/>
+    <w:pPr>
+      <w:pBdr>
+        <w:between w:val="double" w:sz="6" w:space="0" w:color="auto"/>
+      </w:pBdr>
+      <w:ind w:left="1200"/>
+    </w:pPr>
+    <w:rPr>
+      <w:sz w:val="20"/>
+      <w:szCs w:val="20"/>
+    </w:rPr>
+  </w:style>
+  <w:style w:type="paragraph" w:styleId="TOC8">
+    <w:name w:val="toc 8"/>
+    <w:basedOn w:val="Normal"/>
+    <w:next w:val="Normal"/>
+    <w:autoRedefine/>
+    <w:uiPriority w:val="39"/>
+    <w:unhideWhenUsed/>
+    <w:rsid w:val="00DD22E4"/>
+    <w:pPr>
+      <w:pBdr>
+        <w:between w:val="double" w:sz="6" w:space="0" w:color="auto"/>
+      </w:pBdr>
+      <w:ind w:left="1440"/>
+    </w:pPr>
+    <w:rPr>
+      <w:sz w:val="20"/>
+      <w:szCs w:val="20"/>
+    </w:rPr>
+  </w:style>
+  <w:style w:type="paragraph" w:styleId="TOC9">
+    <w:name w:val="toc 9"/>
+    <w:basedOn w:val="Normal"/>
+    <w:next w:val="Normal"/>
+    <w:autoRedefine/>
+    <w:uiPriority w:val="39"/>
+    <w:unhideWhenUsed/>
+    <w:rsid w:val="00DD22E4"/>
+    <w:pPr>
+      <w:pBdr>
+        <w:between w:val="double" w:sz="6" w:space="0" w:color="auto"/>
+      </w:pBdr>
+      <w:ind w:left="1680"/>
+    </w:pPr>
+    <w:rPr>
+      <w:sz w:val="20"/>
+      <w:szCs w:val="20"/>
+    </w:rPr>
+  </w:style>
+  <w:style w:type="paragraph" w:customStyle="1" w:styleId="Titreprincipal-HE-Arc">
+    <w:name w:val="Titre principal - HE-Arc"/>
+    <w:next w:val="Corpsdetexte-HE-Arc"/>
+    <w:autoRedefine/>
+    <w:qFormat/>
+    <w:rsid w:val="007C30F9"/>
+    <w:pPr>
+      <w:spacing w:before="480" w:after="240"/>
+      <w:jc w:val="center"/>
+    </w:pPr>
+    <w:rPr>
+      <w:rFonts w:ascii="Arial" w:eastAsiaTheme="majorEastAsia" w:hAnsi="Arial" w:cstheme="majorBidi"/>
+      <w:b/>
+      <w:bCs/>
+      <w:sz w:val="32"/>
+      <w:szCs w:val="32"/>
+    </w:rPr>
+  </w:style>
+  <w:style w:type="paragraph" w:customStyle="1" w:styleId="Titre-He-Arc">
+    <w:name w:val="Titre - He-Arc"/>
+    <w:next w:val="Corpsdetexte-HE-Arc"/>
+    <w:autoRedefine/>
+    <w:qFormat/>
+    <w:rsid w:val="00DE4876"/>
+    <w:pPr>
+      <w:spacing w:before="480" w:after="240"/>
+      <w:outlineLvl w:val="0"/>
+    </w:pPr>
+    <w:rPr>
+      <w:rFonts w:ascii="Arial" w:eastAsiaTheme="majorEastAsia" w:hAnsi="Arial" w:cstheme="majorBidi"/>
+      <w:b/>
+      <w:color w:val="000000" w:themeColor="text1"/>
+      <w:sz w:val="28"/>
+      <w:szCs w:val="32"/>
+    </w:rPr>
+  </w:style>
+  <w:style w:type="paragraph" w:customStyle="1" w:styleId="Corpsdetexte-HE-Arc">
+    <w:name w:val="Corps de texte - HE-Arc"/>
+    <w:autoRedefine/>
+    <w:qFormat/>
+    <w:rsid w:val="005E111F"/>
+    <w:pPr>
+      <w:tabs>
+        <w:tab w:val="left" w:pos="567"/>
+        <w:tab w:val="left" w:pos="3261"/>
+        <w:tab w:val="left" w:pos="5387"/>
+        <w:tab w:val="left" w:pos="7088"/>
+        <w:tab w:val="center" w:pos="7797"/>
+      </w:tabs>
+      <w:spacing w:before="120" w:line="276" w:lineRule="auto"/>
+      <w:jc w:val="both"/>
+    </w:pPr>
+    <w:rPr>
+      <w:rFonts w:asciiTheme="majorHAnsi" w:eastAsiaTheme="minorHAnsi" w:hAnsiTheme="majorHAnsi"/>
+      <w:bCs/>
+      <w:sz w:val="22"/>
+      <w:szCs w:val="22"/>
+      <w:lang w:val="fr-CH" w:eastAsia="en-US"/>
+    </w:rPr>
+  </w:style>
+  <w:style w:type="paragraph" w:customStyle="1" w:styleId="Source-HE-Arc">
+    <w:name w:val="Source - HE-Arc"/>
+    <w:basedOn w:val="Corpsdetexte-HE-Arc"/>
+    <w:next w:val="Corpsdetexte-HE-Arc"/>
+    <w:qFormat/>
+    <w:rsid w:val="00362BA2"/>
+    <w:pPr>
+      <w:spacing w:before="60"/>
+    </w:pPr>
+    <w:rPr>
+      <w:color w:val="7F7F7F" w:themeColor="text1" w:themeTint="80"/>
+      <w:sz w:val="18"/>
+    </w:rPr>
+  </w:style>
+  <w:style w:type="character" w:styleId="LineNumber">
+    <w:name w:val="line number"/>
+    <w:basedOn w:val="DefaultParagraphFont"/>
+    <w:uiPriority w:val="99"/>
+    <w:semiHidden/>
+    <w:unhideWhenUsed/>
+    <w:rsid w:val="00987CC9"/>
+  </w:style>
+  <w:style w:type="character" w:styleId="PageNumber">
+    <w:name w:val="page number"/>
+    <w:basedOn w:val="DefaultParagraphFont"/>
+    <w:uiPriority w:val="99"/>
+    <w:semiHidden/>
+    <w:unhideWhenUsed/>
+    <w:rsid w:val="00987CC9"/>
+  </w:style>
+  <w:style w:type="paragraph" w:customStyle="1" w:styleId="Sous-titre-HE-Arc">
+    <w:name w:val="Sous-titre - HE-Arc"/>
+    <w:next w:val="Corpsdetexte-HE-Arc"/>
+    <w:autoRedefine/>
+    <w:qFormat/>
+    <w:rsid w:val="00275AE6"/>
+    <w:pPr>
+      <w:numPr>
+        <w:ilvl w:val="1"/>
+        <w:numId w:val="12"/>
+      </w:numPr>
+      <w:spacing w:before="240" w:after="120"/>
+      <w:outlineLvl w:val="1"/>
+    </w:pPr>
+    <w:rPr>
+      <w:rFonts w:ascii="Arial" w:eastAsiaTheme="majorEastAsia" w:hAnsi="Arial" w:cstheme="majorBidi"/>
+      <w:b/>
+      <w:bCs/>
+      <w:color w:val="000000" w:themeColor="text1"/>
+      <w:szCs w:val="26"/>
+    </w:rPr>
+  </w:style>
+  <w:style w:type="character" w:customStyle="1" w:styleId="Heading3Char">
+    <w:name w:val="Heading 3 Char"/>
+    <w:basedOn w:val="DefaultParagraphFont"/>
+    <w:link w:val="Heading3"/>
+    <w:uiPriority w:val="9"/>
+    <w:semiHidden/>
+    <w:rsid w:val="00363C3E"/>
+    <w:rPr>
+      <w:rFonts w:asciiTheme="majorHAnsi" w:eastAsiaTheme="majorEastAsia" w:hAnsiTheme="majorHAnsi" w:cstheme="majorBidi"/>
+      <w:b/>
+      <w:bCs/>
+      <w:color w:val="4F81BD" w:themeColor="accent1"/>
+    </w:rPr>
+  </w:style>
+  <w:style w:type="character" w:customStyle="1" w:styleId="Heading4Char">
+    <w:name w:val="Heading 4 Char"/>
+    <w:basedOn w:val="DefaultParagraphFont"/>
+    <w:link w:val="Heading4"/>
+    <w:uiPriority w:val="9"/>
+    <w:semiHidden/>
+    <w:rsid w:val="00363C3E"/>
+    <w:rPr>
+      <w:rFonts w:asciiTheme="majorHAnsi" w:eastAsiaTheme="majorEastAsia" w:hAnsiTheme="majorHAnsi" w:cstheme="majorBidi"/>
+      <w:b/>
+      <w:bCs/>
+      <w:i/>
+      <w:iCs/>
+      <w:color w:val="4F81BD" w:themeColor="accent1"/>
+    </w:rPr>
+  </w:style>
+  <w:style w:type="character" w:customStyle="1" w:styleId="Heading5Char">
+    <w:name w:val="Heading 5 Char"/>
+    <w:basedOn w:val="DefaultParagraphFont"/>
+    <w:link w:val="Heading5"/>
+    <w:uiPriority w:val="9"/>
+    <w:semiHidden/>
+    <w:rsid w:val="00363C3E"/>
+    <w:rPr>
+      <w:rFonts w:asciiTheme="majorHAnsi" w:eastAsiaTheme="majorEastAsia" w:hAnsiTheme="majorHAnsi" w:cstheme="majorBidi"/>
+      <w:color w:val="243F60" w:themeColor="accent1" w:themeShade="7F"/>
+    </w:rPr>
+  </w:style>
+  <w:style w:type="character" w:customStyle="1" w:styleId="Heading6Char">
+    <w:name w:val="Heading 6 Char"/>
+    <w:basedOn w:val="DefaultParagraphFont"/>
+    <w:link w:val="Heading6"/>
+    <w:uiPriority w:val="9"/>
+    <w:semiHidden/>
+    <w:rsid w:val="00363C3E"/>
+    <w:rPr>
+      <w:rFonts w:asciiTheme="majorHAnsi" w:eastAsiaTheme="majorEastAsia" w:hAnsiTheme="majorHAnsi" w:cstheme="majorBidi"/>
+      <w:i/>
+      <w:iCs/>
+      <w:color w:val="243F60" w:themeColor="accent1" w:themeShade="7F"/>
+    </w:rPr>
+  </w:style>
+  <w:style w:type="character" w:customStyle="1" w:styleId="Heading7Char">
+    <w:name w:val="Heading 7 Char"/>
+    <w:basedOn w:val="DefaultParagraphFont"/>
+    <w:link w:val="Heading7"/>
+    <w:uiPriority w:val="9"/>
+    <w:semiHidden/>
+    <w:rsid w:val="00363C3E"/>
+    <w:rPr>
+      <w:rFonts w:asciiTheme="majorHAnsi" w:eastAsiaTheme="majorEastAsia" w:hAnsiTheme="majorHAnsi" w:cstheme="majorBidi"/>
+      <w:i/>
+      <w:iCs/>
+      <w:color w:val="404040" w:themeColor="text1" w:themeTint="BF"/>
+    </w:rPr>
+  </w:style>
+  <w:style w:type="character" w:customStyle="1" w:styleId="Heading8Char">
+    <w:name w:val="Heading 8 Char"/>
+    <w:basedOn w:val="DefaultParagraphFont"/>
+    <w:link w:val="Heading8"/>
+    <w:uiPriority w:val="9"/>
+    <w:semiHidden/>
+    <w:rsid w:val="00363C3E"/>
+    <w:rPr>
+      <w:rFonts w:asciiTheme="majorHAnsi" w:eastAsiaTheme="majorEastAsia" w:hAnsiTheme="majorHAnsi" w:cstheme="majorBidi"/>
+      <w:color w:val="404040" w:themeColor="text1" w:themeTint="BF"/>
+      <w:sz w:val="20"/>
+      <w:szCs w:val="20"/>
+    </w:rPr>
+  </w:style>
+  <w:style w:type="character" w:customStyle="1" w:styleId="Heading9Char">
+    <w:name w:val="Heading 9 Char"/>
+    <w:basedOn w:val="DefaultParagraphFont"/>
+    <w:link w:val="Heading9"/>
+    <w:uiPriority w:val="9"/>
+    <w:semiHidden/>
+    <w:rsid w:val="00363C3E"/>
+    <w:rPr>
+      <w:rFonts w:asciiTheme="majorHAnsi" w:eastAsiaTheme="majorEastAsia" w:hAnsiTheme="majorHAnsi" w:cstheme="majorBidi"/>
+      <w:i/>
+      <w:iCs/>
+      <w:color w:val="404040" w:themeColor="text1" w:themeTint="BF"/>
+      <w:sz w:val="20"/>
+      <w:szCs w:val="20"/>
+    </w:rPr>
+  </w:style>
+  <w:style w:type="character" w:styleId="Hyperlink">
+    <w:name w:val="Hyperlink"/>
+    <w:basedOn w:val="DefaultParagraphFont"/>
+    <w:uiPriority w:val="99"/>
+    <w:unhideWhenUsed/>
+    <w:rsid w:val="00874AB0"/>
+    <w:rPr>
+      <w:color w:val="0000FF" w:themeColor="hyperlink"/>
+      <w:u w:val="single"/>
+    </w:rPr>
+  </w:style>
+  <w:style w:type="character" w:styleId="FollowedHyperlink">
+    <w:name w:val="FollowedHyperlink"/>
+    <w:basedOn w:val="DefaultParagraphFont"/>
+    <w:uiPriority w:val="99"/>
+    <w:semiHidden/>
+    <w:unhideWhenUsed/>
+    <w:rsid w:val="00874AB0"/>
+    <w:rPr>
+      <w:color w:val="800080" w:themeColor="followedHyperlink"/>
+      <w:u w:val="single"/>
+    </w:rPr>
+  </w:style>
+  <w:style w:type="table" w:styleId="TableGrid">
+    <w:name w:val="Table Grid"/>
+    <w:basedOn w:val="TableNormal"/>
+    <w:uiPriority w:val="59"/>
+    <w:rsid w:val="00C41028"/>
+    <w:rPr>
+      <w:rFonts w:eastAsiaTheme="minorHAnsi"/>
+      <w:sz w:val="22"/>
+      <w:szCs w:val="22"/>
+      <w:lang w:val="fr-CH" w:eastAsia="en-US"/>
+    </w:rPr>
+    <w:tblPr>
+      <w:tblInd w:w="0" w:type="dxa"/>
+      <w:tblBorders>
+        <w:top w:val="single" w:sz="4" w:space="0" w:color="auto"/>
+        <w:left w:val="single" w:sz="4" w:space="0" w:color="auto"/>
+        <w:bottom w:val="single" w:sz="4" w:space="0" w:color="auto"/>
+        <w:right w:val="single" w:sz="4" w:space="0" w:color="auto"/>
+        <w:insideH w:val="single" w:sz="4" w:space="0" w:color="auto"/>
+        <w:insideV w:val="single" w:sz="4" w:space="0" w:color="auto"/>
+      </w:tblBorders>
+      <w:tblCellMar>
+        <w:top w:w="0" w:type="dxa"/>
+        <w:left w:w="108" w:type="dxa"/>
+        <w:bottom w:w="0" w:type="dxa"/>
+        <w:right w:w="108" w:type="dxa"/>
+      </w:tblCellMar>
+    </w:tblPr>
+  </w:style>
+  <w:style w:type="paragraph" w:styleId="ListParagraph">
+    <w:name w:val="List Paragraph"/>
+    <w:basedOn w:val="Normal"/>
+    <w:uiPriority w:val="34"/>
+    <w:qFormat/>
+    <w:rsid w:val="006840E1"/>
+    <w:pPr>
+      <w:spacing w:before="200"/>
+      <w:ind w:left="720"/>
+      <w:contextualSpacing/>
+      <w:jc w:val="both"/>
+    </w:pPr>
+    <w:rPr>
+      <w:rFonts w:ascii="Times" w:hAnsi="Times"/>
+      <w:sz w:val="22"/>
+    </w:rPr>
+  </w:style>
+  <w:style w:type="paragraph" w:customStyle="1" w:styleId="Pieddepage-HE-Arc">
+    <w:name w:val="Pied de page - HE-Arc"/>
+    <w:basedOn w:val="Footer"/>
+    <w:qFormat/>
+    <w:rsid w:val="005561C5"/>
+    <w:rPr>
+      <w:rFonts w:ascii="Arial" w:hAnsi="Arial" w:cs="Arial"/>
+      <w:color w:val="808080" w:themeColor="background1" w:themeShade="80"/>
+      <w:sz w:val="18"/>
+      <w:szCs w:val="18"/>
+    </w:rPr>
+  </w:style>
+  <w:style w:type="paragraph" w:styleId="FootnoteText">
+    <w:name w:val="footnote text"/>
+    <w:basedOn w:val="Normal"/>
+    <w:link w:val="FootnoteTextChar"/>
+    <w:uiPriority w:val="99"/>
+    <w:unhideWhenUsed/>
+    <w:rsid w:val="00EA705C"/>
+  </w:style>
+  <w:style w:type="character" w:customStyle="1" w:styleId="FootnoteTextChar">
+    <w:name w:val="Footnote Text Char"/>
+    <w:basedOn w:val="DefaultParagraphFont"/>
+    <w:link w:val="FootnoteText"/>
+    <w:uiPriority w:val="99"/>
+    <w:rsid w:val="00EA705C"/>
+  </w:style>
+  <w:style w:type="character" w:styleId="FootnoteReference">
+    <w:name w:val="footnote reference"/>
+    <w:basedOn w:val="DefaultParagraphFont"/>
+    <w:uiPriority w:val="99"/>
+    <w:unhideWhenUsed/>
+    <w:rsid w:val="00EA705C"/>
+    <w:rPr>
+      <w:vertAlign w:val="superscript"/>
+    </w:rPr>
+  </w:style>
+  <w:style w:type="character" w:customStyle="1" w:styleId="Marquenotebasdepage-HE-Arc">
+    <w:name w:val="Marque note bas de page - HE-Arc"/>
+    <w:basedOn w:val="DefaultParagraphFont"/>
+    <w:uiPriority w:val="1"/>
+    <w:qFormat/>
+    <w:rsid w:val="00312B1C"/>
+    <w:rPr>
+      <w:rFonts w:ascii="Times" w:hAnsi="Times"/>
+      <w:color w:val="7F7F7F" w:themeColor="text1" w:themeTint="80"/>
+      <w:sz w:val="22"/>
+      <w:szCs w:val="18"/>
+      <w:u w:val="none"/>
+      <w:vertAlign w:val="superscript"/>
+    </w:rPr>
+  </w:style>
+  <w:style w:type="paragraph" w:customStyle="1" w:styleId="Notedebasdepage-HE-Arc">
+    <w:name w:val="Note de bas de page - HE-Arc"/>
+    <w:basedOn w:val="FootnoteText"/>
+    <w:autoRedefine/>
+    <w:qFormat/>
+    <w:rsid w:val="005E111F"/>
+    <w:pPr>
+      <w:tabs>
+        <w:tab w:val="center" w:pos="7797"/>
+      </w:tabs>
+    </w:pPr>
+    <w:rPr>
+      <w:rFonts w:ascii="Times" w:hAnsi="Times"/>
+      <w:color w:val="7F7F7F" w:themeColor="text1" w:themeTint="80"/>
+      <w:sz w:val="18"/>
+      <w:szCs w:val="18"/>
+      <w:lang w:val="fr-CH"/>
+    </w:rPr>
+  </w:style>
+  <w:style w:type="paragraph" w:styleId="Caption">
+    <w:name w:val="caption"/>
+    <w:basedOn w:val="Normal"/>
+    <w:next w:val="Normal"/>
+    <w:uiPriority w:val="35"/>
+    <w:unhideWhenUsed/>
+    <w:qFormat/>
+    <w:rsid w:val="00571D9B"/>
+    <w:pPr>
+      <w:spacing w:after="200"/>
+      <w:jc w:val="center"/>
+    </w:pPr>
+    <w:rPr>
+      <w:i/>
+      <w:iCs/>
+      <w:color w:val="000000" w:themeColor="text1"/>
+      <w:sz w:val="18"/>
+      <w:szCs w:val="18"/>
+    </w:rPr>
+  </w:style>
+  <w:style w:type="table" w:styleId="LightShading">
+    <w:name w:val="Light Shading"/>
+    <w:basedOn w:val="TableNormal"/>
+    <w:uiPriority w:val="60"/>
+    <w:rsid w:val="003472DC"/>
+    <w:rPr>
+      <w:color w:val="000000" w:themeColor="text1" w:themeShade="BF"/>
+    </w:rPr>
+    <w:tblPr>
+      <w:tblStyleRowBandSize w:val="1"/>
+      <w:tblStyleColBandSize w:val="1"/>
+      <w:tblInd w:w="0" w:type="dxa"/>
+      <w:tblBorders>
+        <w:top w:val="single" w:sz="8" w:space="0" w:color="000000" w:themeColor="text1"/>
+        <w:bottom w:val="single" w:sz="8" w:space="0" w:color="000000" w:themeColor="text1"/>
+      </w:tblBorders>
+      <w:tblCellMar>
+        <w:top w:w="0" w:type="dxa"/>
+        <w:left w:w="108" w:type="dxa"/>
+        <w:bottom w:w="0" w:type="dxa"/>
+        <w:right w:w="108" w:type="dxa"/>
+      </w:tblCellMar>
+    </w:tblPr>
+    <w:tblStylePr w:type="firstRow">
+      <w:pPr>
+        <w:spacing w:before="0" w:after="0" w:line="240" w:lineRule="auto"/>
+      </w:pPr>
+      <w:rPr>
+        <w:b/>
+        <w:bCs/>
+      </w:rPr>
+      <w:tblPr/>
+      <w:tcPr>
+        <w:tcBorders>
+          <w:top w:val="single" w:sz="8" w:space="0" w:color="000000" w:themeColor="text1"/>
+          <w:left w:val="nil"/>
+          <w:bottom w:val="single" w:sz="8" w:space="0" w:color="000000" w:themeColor="text1"/>
+          <w:right w:val="nil"/>
+          <w:insideH w:val="nil"/>
+          <w:insideV w:val="nil"/>
+        </w:tcBorders>
+      </w:tcPr>
+    </w:tblStylePr>
+    <w:tblStylePr w:type="lastRow">
+      <w:pPr>
+        <w:spacing w:before="0" w:after="0" w:line="240" w:lineRule="auto"/>
+      </w:pPr>
+      <w:rPr>
+        <w:b/>
+        <w:bCs/>
+      </w:rPr>
+      <w:tblPr/>
+      <w:tcPr>
+        <w:tcBorders>
+          <w:top w:val="single" w:sz="8" w:space="0" w:color="000000" w:themeColor="text1"/>
+          <w:left w:val="nil"/>
+          <w:bottom w:val="single" w:sz="8" w:space="0" w:color="000000" w:themeColor="text1"/>
+          <w:right w:val="nil"/>
+          <w:insideH w:val="nil"/>
+          <w:insideV w:val="nil"/>
+        </w:tcBorders>
+      </w:tcPr>
+    </w:tblStylePr>
+    <w:tblStylePr w:type="firstCol">
+      <w:rPr>
+        <w:b/>
+        <w:bCs/>
+      </w:rPr>
+    </w:tblStylePr>
+    <w:tblStylePr w:type="lastCol">
+      <w:rPr>
+        <w:b/>
+        <w:bCs/>
+      </w:rPr>
+    </w:tblStylePr>
+    <w:tblStylePr w:type="band1Vert">
+      <w:tblPr/>
+      <w:tcPr>
+        <w:tcBorders>
+          <w:left w:val="nil"/>
+          <w:right w:val="nil"/>
+          <w:insideH w:val="nil"/>
+          <w:insideV w:val="nil"/>
+        </w:tcBorders>
+        <w:shd w:val="clear" w:color="auto" w:fill="C0C0C0" w:themeFill="text1" w:themeFillTint="3F"/>
+      </w:tcPr>
+    </w:tblStylePr>
+    <w:tblStylePr w:type="band1Horz">
+      <w:tblPr/>
+      <w:tcPr>
+        <w:tcBorders>
+          <w:left w:val="nil"/>
+          <w:right w:val="nil"/>
+          <w:insideH w:val="nil"/>
+          <w:insideV w:val="nil"/>
+        </w:tcBorders>
+        <w:shd w:val="clear" w:color="auto" w:fill="C0C0C0" w:themeFill="text1" w:themeFillTint="3F"/>
+      </w:tcPr>
+    </w:tblStylePr>
+  </w:style>
+  <w:style w:type="table" w:customStyle="1" w:styleId="PlainTable1">
+    <w:name w:val="Plain Table 1"/>
+    <w:basedOn w:val="TableNormal"/>
+    <w:uiPriority w:val="41"/>
+    <w:rsid w:val="00043FB3"/>
+    <w:tblPr>
+      <w:tblStyleRowBandSize w:val="1"/>
+      <w:tblStyleColBandSize w:val="1"/>
+      <w:tblInd w:w="0" w:type="dxa"/>
+      <w:tblBorders>
+        <w:top w:val="single" w:sz="4" w:space="0" w:color="BFBFBF" w:themeColor="background1" w:themeShade="BF"/>
+        <w:left w:val="single" w:sz="4" w:space="0" w:color="BFBFBF" w:themeColor="background1" w:themeShade="BF"/>
+        <w:bottom w:val="single" w:sz="4" w:space="0" w:color="BFBFBF" w:themeColor="background1" w:themeShade="BF"/>
+        <w:right w:val="single" w:sz="4" w:space="0" w:color="BFBFBF" w:themeColor="background1" w:themeShade="BF"/>
+        <w:insideH w:val="single" w:sz="4" w:space="0" w:color="BFBFBF" w:themeColor="background1" w:themeShade="BF"/>
+        <w:insideV w:val="single" w:sz="4" w:space="0" w:color="BFBFBF" w:themeColor="background1" w:themeShade="BF"/>
+      </w:tblBorders>
+      <w:tblCellMar>
+        <w:top w:w="0" w:type="dxa"/>
+        <w:left w:w="108" w:type="dxa"/>
+        <w:bottom w:w="0" w:type="dxa"/>
+        <w:right w:w="108" w:type="dxa"/>
+      </w:tblCellMar>
+    </w:tblPr>
+    <w:tblStylePr w:type="firstRow">
+      <w:rPr>
+        <w:b/>
+        <w:bCs/>
+      </w:rPr>
+    </w:tblStylePr>
+    <w:tblStylePr w:type="lastRow">
+      <w:rPr>
+        <w:b/>
+        <w:bCs/>
+      </w:rPr>
+      <w:tblPr/>
+      <w:tcPr>
+        <w:tcBorders>
+          <w:top w:val="double" w:sz="4" w:space="0" w:color="BFBFBF" w:themeColor="background1" w:themeShade="BF"/>
+        </w:tcBorders>
+      </w:tcPr>
+    </w:tblStylePr>
+    <w:tblStylePr w:type="firstCol">
+      <w:rPr>
+        <w:b/>
+        <w:bCs/>
+      </w:rPr>
+    </w:tblStylePr>
+    <w:tblStylePr w:type="lastCol">
+      <w:rPr>
+        <w:b/>
+        <w:bCs/>
+      </w:rPr>
+    </w:tblStylePr>
+    <w:tblStylePr w:type="band1Vert">
+      <w:tblPr/>
+      <w:tcPr>
+        <w:shd w:val="clear" w:color="auto" w:fill="F2F2F2" w:themeFill="background1" w:themeFillShade="F2"/>
+      </w:tcPr>
+    </w:tblStylePr>
+    <w:tblStylePr w:type="band1Horz">
+      <w:tblPr/>
+      <w:tcPr>
+        <w:shd w:val="clear" w:color="auto" w:fill="F2F2F2" w:themeFill="background1" w:themeFillShade="F2"/>
+      </w:tcPr>
+    </w:tblStylePr>
+  </w:style>
+  <w:style w:type="table" w:customStyle="1" w:styleId="GridTable1Light">
+    <w:name w:val="Grid Table 1 Light"/>
+    <w:basedOn w:val="TableNormal"/>
+    <w:uiPriority w:val="46"/>
+    <w:rsid w:val="00043FB3"/>
+    <w:tblPr>
+      <w:tblStyleRowBandSize w:val="1"/>
+      <w:tblStyleColBandSize w:val="1"/>
+      <w:tblInd w:w="0" w:type="dxa"/>
+      <w:tblBorders>
+        <w:top w:val="single" w:sz="4" w:space="0" w:color="999999" w:themeColor="text1" w:themeTint="66"/>
+        <w:left w:val="single" w:sz="4" w:space="0" w:color="999999" w:themeColor="text1" w:themeTint="66"/>
+        <w:bottom w:val="single" w:sz="4" w:space="0" w:color="999999" w:themeColor="text1" w:themeTint="66"/>
+        <w:right w:val="single" w:sz="4" w:space="0" w:color="999999" w:themeColor="text1" w:themeTint="66"/>
+        <w:insideH w:val="single" w:sz="4" w:space="0" w:color="999999" w:themeColor="text1" w:themeTint="66"/>
+        <w:insideV w:val="single" w:sz="4" w:space="0" w:color="999999" w:themeColor="text1" w:themeTint="66"/>
+      </w:tblBorders>
+      <w:tblCellMar>
+        <w:top w:w="0" w:type="dxa"/>
+        <w:left w:w="108" w:type="dxa"/>
+        <w:bottom w:w="0" w:type="dxa"/>
+        <w:right w:w="108" w:type="dxa"/>
+      </w:tblCellMar>
+    </w:tblPr>
+    <w:tblStylePr w:type="firstRow">
+      <w:rPr>
+        <w:b/>
+        <w:bCs/>
+      </w:rPr>
+      <w:tblPr/>
+      <w:tcPr>
+        <w:tcBorders>
+          <w:bottom w:val="single" w:sz="12" w:space="0" w:color="666666" w:themeColor="text1" w:themeTint="99"/>
+        </w:tcBorders>
+      </w:tcPr>
+    </w:tblStylePr>
+    <w:tblStylePr w:type="lastRow">
+      <w:rPr>
+        <w:b/>
+        <w:bCs/>
+      </w:rPr>
+      <w:tblPr/>
+      <w:tcPr>
+        <w:tcBorders>
+          <w:top w:val="double" w:sz="2" w:space="0" w:color="666666" w:themeColor="text1" w:themeTint="99"/>
+        </w:tcBorders>
+      </w:tcPr>
+    </w:tblStylePr>
+    <w:tblStylePr w:type="firstCol">
+      <w:rPr>
+        <w:b/>
+        <w:bCs/>
+      </w:rPr>
+    </w:tblStylePr>
+    <w:tblStylePr w:type="lastCol">
+      <w:rPr>
+        <w:b/>
+        <w:bCs/>
+      </w:rPr>
+    </w:tblStylePr>
+  </w:style>
+  <w:style w:type="paragraph" w:styleId="EndnoteText">
+    <w:name w:val="endnote text"/>
+    <w:basedOn w:val="Normal"/>
+    <w:link w:val="EndnoteTextChar"/>
+    <w:uiPriority w:val="99"/>
+    <w:semiHidden/>
+    <w:unhideWhenUsed/>
+    <w:rsid w:val="00771362"/>
+    <w:rPr>
+      <w:sz w:val="20"/>
+      <w:szCs w:val="20"/>
+    </w:rPr>
+  </w:style>
+  <w:style w:type="character" w:customStyle="1" w:styleId="EndnoteTextChar">
+    <w:name w:val="Endnote Text Char"/>
+    <w:basedOn w:val="DefaultParagraphFont"/>
+    <w:link w:val="EndnoteText"/>
+    <w:uiPriority w:val="99"/>
+    <w:semiHidden/>
+    <w:rsid w:val="00771362"/>
+    <w:rPr>
+      <w:sz w:val="20"/>
+      <w:szCs w:val="20"/>
+    </w:rPr>
+  </w:style>
+  <w:style w:type="character" w:styleId="EndnoteReference">
+    <w:name w:val="endnote reference"/>
+    <w:basedOn w:val="DefaultParagraphFont"/>
     <w:uiPriority w:val="99"/>
     <w:semiHidden/>
     <w:unhideWhenUsed/>
@@ -7247,7 +8371,7 @@
 </file>
 
 <file path=customXml/itemProps1.xml><?xml version="1.0" encoding="utf-8"?>
-<ds:datastoreItem xmlns:ds="http://schemas.openxmlformats.org/officeDocument/2006/customXml" ds:itemID="{81467F98-7511-4143-8AAC-426EF8637034}">
+<ds:datastoreItem xmlns:ds="http://schemas.openxmlformats.org/officeDocument/2006/customXml" ds:itemID="{99528139-BB28-FC4E-A2F1-8C6866706D64}">
   <ds:schemaRefs>
     <ds:schemaRef ds:uri="http://schemas.openxmlformats.org/officeDocument/2006/bibliography"/>
   </ds:schemaRefs>

</xml_diff>